<commit_message>
First version of caffeine network
</commit_message>
<xml_diff>
--- a/python/multiscalepy/multiscale/modelcreator/models/caffeine/SI.Table.02-species.docx
+++ b/python/multiscalepy/multiscale/modelcreator/models/caffeine/SI.Table.02-species.docx
@@ -38,19 +38,7 @@
         <w:rPr>
           <w:color w:val="000000"/>
         </w:rPr>
-        <w:t xml:space="preserve"> - Metabolites in hepatic </w:t>
-      </w:r>
-      <w:r>
-        <w:rPr>
-          <w:color w:val="000000"/>
-        </w:rPr>
-        <w:t>caffeine</w:t>
-      </w:r>
-      <w:r>
-        <w:rPr>
-          <w:color w:val="000000"/>
-        </w:rPr>
-        <w:t xml:space="preserve"> metabolism.</w:t>
+        <w:t xml:space="preserve"> - Metabolites in hepatic caffeine metabolism.</w:t>
       </w:r>
     </w:p>
     <w:tbl>
@@ -73,10 +61,10 @@
         </w:tblCellMar>
       </w:tblPr>
       <w:tblGrid>
-        <w:gridCol w:w="898"/>
-        <w:gridCol w:w="1799"/>
-        <w:gridCol w:w="1618"/>
-        <w:gridCol w:w="6032"/>
+        <w:gridCol w:w="897"/>
+        <w:gridCol w:w="1981"/>
+        <w:gridCol w:w="1435"/>
+        <w:gridCol w:w="6034"/>
       </w:tblGrid>
       <w:tr>
         <w:trPr>
@@ -84,7 +72,7 @@
         </w:trPr>
         <w:tc>
           <w:tcPr>
-            <w:tcW w:w="898" w:type="dxa"/>
+            <w:tcW w:w="897" w:type="dxa"/>
             <w:tcBorders>
               <w:top w:val="single" w:sz="4" w:space="0" w:color="00000A"/>
               <w:left w:val="nil"/>
@@ -117,7 +105,7 @@
         </w:tc>
         <w:tc>
           <w:tcPr>
-            <w:tcW w:w="1799" w:type="dxa"/>
+            <w:tcW w:w="1981" w:type="dxa"/>
             <w:tcBorders>
               <w:top w:val="single" w:sz="4" w:space="0" w:color="00000A"/>
               <w:left w:val="nil"/>
@@ -152,7 +140,7 @@
         </w:tc>
         <w:tc>
           <w:tcPr>
-            <w:tcW w:w="1618" w:type="dxa"/>
+            <w:tcW w:w="1435" w:type="dxa"/>
             <w:tcBorders>
               <w:top w:val="single" w:sz="4" w:space="0" w:color="00000A"/>
               <w:left w:val="nil"/>
@@ -185,7 +173,7 @@
         </w:tc>
         <w:tc>
           <w:tcPr>
-            <w:tcW w:w="6032" w:type="dxa"/>
+            <w:tcW w:w="6034" w:type="dxa"/>
             <w:tcBorders>
               <w:top w:val="single" w:sz="4" w:space="0" w:color="00000A"/>
               <w:left w:val="nil"/>
@@ -223,7 +211,7 @@
         </w:trPr>
         <w:tc>
           <w:tcPr>
-            <w:tcW w:w="898" w:type="dxa"/>
+            <w:tcW w:w="897" w:type="dxa"/>
             <w:tcBorders>
               <w:top w:val="single" w:sz="4" w:space="0" w:color="00000A"/>
               <w:left w:val="nil"/>
@@ -278,7 +266,7 @@
         </w:tc>
         <w:tc>
           <w:tcPr>
-            <w:tcW w:w="1799" w:type="dxa"/>
+            <w:tcW w:w="1981" w:type="dxa"/>
             <w:tcBorders>
               <w:top w:val="single" w:sz="4" w:space="0" w:color="00000A"/>
               <w:left w:val="nil"/>
@@ -457,13 +445,30 @@
                 <w:b w:val="false"/>
                 <w:bCs w:val="false"/>
               </w:rPr>
-              <w:t>KEGG:D00528</w:t>
+              <w:t>KEGG:</w:t>
+            </w:r>
+            <w:r>
+              <w:rPr>
+                <w:b w:val="false"/>
+                <w:bCs w:val="false"/>
+              </w:rPr>
+              <w:t>C07481</w:t>
+            </w:r>
+          </w:p>
+          <w:p>
+            <w:pPr>
+              <w:pStyle w:val="Normalsmall"/>
+              <w:spacing w:lineRule="auto" w:line="240"/>
+              <w:rPr/>
+            </w:pPr>
+            <w:r>
+              <w:rPr/>
             </w:r>
           </w:p>
         </w:tc>
         <w:tc>
           <w:tcPr>
-            <w:tcW w:w="1618" w:type="dxa"/>
+            <w:tcW w:w="1435" w:type="dxa"/>
             <w:tcBorders>
               <w:top w:val="single" w:sz="4" w:space="0" w:color="00000A"/>
               <w:left w:val="nil"/>
@@ -492,22 +497,13 @@
                 <w:sz w:val="20"/>
                 <w:szCs w:val="20"/>
               </w:rPr>
-              <w:t>0.0021</w:t>
-            </w:r>
-            <w:r>
-              <w:rPr>
-                <w:b/>
-                <w:color w:val="000000"/>
-                <w:sz w:val="20"/>
-                <w:szCs w:val="20"/>
-              </w:rPr>
-              <w:t>mM</w:t>
+              <w:t>0.0021mM</w:t>
             </w:r>
           </w:p>
         </w:tc>
         <w:tc>
           <w:tcPr>
-            <w:tcW w:w="6032" w:type="dxa"/>
+            <w:tcW w:w="6034" w:type="dxa"/>
             <w:tcBorders>
               <w:top w:val="single" w:sz="4" w:space="0" w:color="00000A"/>
               <w:left w:val="nil"/>
@@ -567,14 +563,14 @@
             </w:r>
             <w:r>
               <w:rPr>
-                <w:rFonts w:eastAsia="DejaVu Sans" w:cs="Times New Roman" w:ascii="Times New Roman" w:hAnsi="Times New Roman"/>
+                <w:rFonts w:eastAsia="DejaVu Sans" w:cs="Times New Roman"/>
                 <w:b/>
                 <w:bCs/>
                 <w:color w:val="000000"/>
                 <w:sz w:val="20"/>
                 <w:szCs w:val="20"/>
               </w:rPr>
-              <w:t>±1.6µ</w:t>
+              <w:t>±1.6 (0.1-4.9) µ</w:t>
             </w:r>
             <w:r>
               <w:rPr>
@@ -600,6 +596,148 @@
             <w:pPr>
               <w:pStyle w:val="Normalsmall"/>
               <w:spacing w:lineRule="auto" w:line="240"/>
+              <w:rPr/>
+            </w:pPr>
+            <w:r>
+              <w:rPr/>
+            </w:r>
+          </w:p>
+          <w:p>
+            <w:pPr>
+              <w:pStyle w:val="Normalsmall"/>
+              <w:spacing w:lineRule="auto" w:line="240"/>
+              <w:rPr>
+                <w:b w:val="false"/>
+                <w:bCs w:val="false"/>
+                <w:color w:val="000000"/>
+                <w:sz w:val="20"/>
+                <w:szCs w:val="20"/>
+              </w:rPr>
+            </w:pPr>
+            <w:r>
+              <w:rPr>
+                <w:b w:val="false"/>
+                <w:bCs w:val="false"/>
+                <w:color w:val="000000"/>
+                <w:sz w:val="20"/>
+                <w:szCs w:val="20"/>
+              </w:rPr>
+              <w:t>[caf] = 17.8</w:t>
+            </w:r>
+            <w:r>
+              <w:rPr>
+                <w:rFonts w:eastAsia="DejaVu Sans" w:cs="Times New Roman"/>
+                <w:b w:val="false"/>
+                <w:bCs w:val="false"/>
+                <w:color w:val="000000"/>
+                <w:sz w:val="20"/>
+                <w:szCs w:val="20"/>
+              </w:rPr>
+              <w:t>±9.4 (0.6-32) µ</w:t>
+            </w:r>
+            <w:r>
+              <w:rPr>
+                <w:b w:val="false"/>
+                <w:bCs w:val="false"/>
+                <w:color w:val="000000"/>
+                <w:sz w:val="20"/>
+                <w:szCs w:val="20"/>
+              </w:rPr>
+              <w:t>M (shunt, fasting plasma caffeine levels){Wahllaender1985}</w:t>
+            </w:r>
+          </w:p>
+          <w:p>
+            <w:pPr>
+              <w:pStyle w:val="Normalsmall"/>
+              <w:spacing w:lineRule="auto" w:line="240"/>
+              <w:rPr>
+                <w:b w:val="false"/>
+                <w:bCs w:val="false"/>
+                <w:color w:val="000000"/>
+                <w:sz w:val="20"/>
+                <w:szCs w:val="20"/>
+              </w:rPr>
+            </w:pPr>
+            <w:r>
+              <w:rPr>
+                <w:b w:val="false"/>
+                <w:bCs w:val="false"/>
+                <w:color w:val="000000"/>
+                <w:sz w:val="20"/>
+                <w:szCs w:val="20"/>
+              </w:rPr>
+              <w:t>[caf] = 12.3</w:t>
+            </w:r>
+            <w:r>
+              <w:rPr>
+                <w:rFonts w:eastAsia="DejaVu Sans" w:cs="Times New Roman"/>
+                <w:b w:val="false"/>
+                <w:bCs w:val="false"/>
+                <w:color w:val="000000"/>
+                <w:sz w:val="20"/>
+                <w:szCs w:val="20"/>
+              </w:rPr>
+              <w:t>±10.5 (0.7-50.6) µ</w:t>
+            </w:r>
+            <w:r>
+              <w:rPr>
+                <w:b w:val="false"/>
+                <w:bCs w:val="false"/>
+                <w:color w:val="000000"/>
+                <w:sz w:val="20"/>
+                <w:szCs w:val="20"/>
+              </w:rPr>
+              <w:t>M (cirrhosis, fasting plasma caffeine levels){Wahllaender1985}</w:t>
+            </w:r>
+          </w:p>
+          <w:p>
+            <w:pPr>
+              <w:pStyle w:val="Normalsmall"/>
+              <w:spacing w:lineRule="auto" w:line="240"/>
+              <w:rPr>
+                <w:b w:val="false"/>
+                <w:bCs w:val="false"/>
+                <w:color w:val="000000"/>
+                <w:sz w:val="20"/>
+                <w:szCs w:val="20"/>
+              </w:rPr>
+            </w:pPr>
+            <w:r>
+              <w:rPr>
+                <w:b w:val="false"/>
+                <w:bCs w:val="false"/>
+                <w:color w:val="000000"/>
+                <w:sz w:val="20"/>
+                <w:szCs w:val="20"/>
+              </w:rPr>
+              <w:t>[caf] = 4.6</w:t>
+            </w:r>
+            <w:r>
+              <w:rPr>
+                <w:rFonts w:eastAsia="DejaVu Sans" w:cs="Times New Roman"/>
+                <w:b w:val="false"/>
+                <w:bCs w:val="false"/>
+                <w:color w:val="000000"/>
+                <w:sz w:val="20"/>
+                <w:szCs w:val="20"/>
+              </w:rPr>
+              <w:t>±4.1 (0.6-17.3) µ</w:t>
+            </w:r>
+            <w:r>
+              <w:rPr>
+                <w:b w:val="false"/>
+                <w:bCs w:val="false"/>
+                <w:color w:val="000000"/>
+                <w:sz w:val="20"/>
+                <w:szCs w:val="20"/>
+              </w:rPr>
+              <w:t>M (misc liver disease, fasting plasma caffeine levels){Wahllaender1985}</w:t>
+            </w:r>
+          </w:p>
+          <w:p>
+            <w:pPr>
+              <w:pStyle w:val="Normalsmall"/>
+              <w:spacing w:lineRule="auto" w:line="240"/>
               <w:rPr>
                 <w:color w:val="000000"/>
                 <w:sz w:val="20"/>
@@ -613,6 +751,67 @@
                 <w:szCs w:val="20"/>
               </w:rPr>
               <w:t xml:space="preserve"> </w:t>
+            </w:r>
+          </w:p>
+          <w:p>
+            <w:pPr>
+              <w:pStyle w:val="Normalsmall"/>
+              <w:spacing w:lineRule="auto" w:line="240"/>
+              <w:rPr>
+                <w:color w:val="000000"/>
+                <w:sz w:val="20"/>
+                <w:szCs w:val="20"/>
+              </w:rPr>
+            </w:pPr>
+            <w:r>
+              <w:rPr>
+                <w:color w:val="000000"/>
+                <w:sz w:val="20"/>
+                <w:szCs w:val="20"/>
+              </w:rPr>
+              <w:t>HMDB01847</w:t>
+            </w:r>
+          </w:p>
+          <w:p>
+            <w:pPr>
+              <w:pStyle w:val="Normalsmall"/>
+              <w:spacing w:lineRule="auto" w:line="240"/>
+              <w:rPr>
+                <w:b/>
+                <w:bCs/>
+                <w:color w:val="000000"/>
+                <w:sz w:val="20"/>
+                <w:szCs w:val="20"/>
+              </w:rPr>
+            </w:pPr>
+            <w:r>
+              <w:rPr>
+                <w:b/>
+                <w:bCs/>
+                <w:color w:val="000000"/>
+                <w:sz w:val="20"/>
+                <w:szCs w:val="20"/>
+              </w:rPr>
+              <w:t>[caf] = 78.0 (26.0-129.0) uM (blood)</w:t>
+            </w:r>
+          </w:p>
+          <w:p>
+            <w:pPr>
+              <w:pStyle w:val="Normalsmall"/>
+              <w:spacing w:lineRule="auto" w:line="240"/>
+              <w:rPr>
+                <w:color w:val="000000"/>
+                <w:sz w:val="20"/>
+                <w:szCs w:val="20"/>
+              </w:rPr>
+            </w:pPr>
+            <w:r>
+              <w:rPr>
+                <w:color w:val="000000"/>
+                <w:sz w:val="20"/>
+                <w:szCs w:val="20"/>
+              </w:rPr>
+              <w:t xml:space="preserve">Biofluid: Blood, Status: Detected and Quantified,  Adult (&gt;18 years old), Sex: Both, Condition: Normal, Reference: McPherson, Richard A., ed. Tietz Clinical Guide to Laboratory </w:t>
             </w:r>
           </w:p>
         </w:tc>
@@ -623,7 +822,7 @@
         </w:trPr>
         <w:tc>
           <w:tcPr>
-            <w:tcW w:w="898" w:type="dxa"/>
+            <w:tcW w:w="897" w:type="dxa"/>
             <w:tcBorders>
               <w:top w:val="nil"/>
               <w:left w:val="nil"/>
@@ -654,7 +853,7 @@
         </w:tc>
         <w:tc>
           <w:tcPr>
-            <w:tcW w:w="1799" w:type="dxa"/>
+            <w:tcW w:w="1981" w:type="dxa"/>
             <w:tcBorders>
               <w:top w:val="nil"/>
               <w:left w:val="nil"/>
@@ -749,46 +948,63 @@
                 <w:b w:val="false"/>
                 <w:bCs w:val="false"/>
               </w:rPr>
-            </w:r>
-          </w:p>
-          <w:p>
-            <w:pPr>
-              <w:pStyle w:val="Normalsmall"/>
-              <w:spacing w:lineRule="auto" w:line="240"/>
-              <w:rPr>
-                <w:b w:val="false"/>
-                <w:bCs w:val="false"/>
-              </w:rPr>
-            </w:pPr>
-            <w:r>
-              <w:rPr>
-                <w:b w:val="false"/>
-                <w:bCs w:val="false"/>
-              </w:rPr>
-              <w:t>CHEBI:34067</w:t>
-            </w:r>
-          </w:p>
-          <w:p>
-            <w:pPr>
-              <w:pStyle w:val="Normalsmall"/>
-              <w:spacing w:lineRule="auto" w:line="240"/>
-              <w:rPr>
-                <w:b w:val="false"/>
-                <w:bCs w:val="false"/>
-              </w:rPr>
-            </w:pPr>
-            <w:r>
-              <w:rPr>
-                <w:b w:val="false"/>
-                <w:bCs w:val="false"/>
-              </w:rPr>
-              <w:t>KEGG:13747</w:t>
+              <w:t>Mw=180.16g/mole</w:t>
+            </w:r>
+          </w:p>
+          <w:p>
+            <w:pPr>
+              <w:pStyle w:val="Normalsmall"/>
+              <w:spacing w:lineRule="auto" w:line="240"/>
+              <w:rPr>
+                <w:b w:val="false"/>
+                <w:bCs w:val="false"/>
+              </w:rPr>
+            </w:pPr>
+            <w:r>
+              <w:rPr>
+                <w:b w:val="false"/>
+                <w:bCs w:val="false"/>
+              </w:rPr>
+            </w:r>
+          </w:p>
+          <w:p>
+            <w:pPr>
+              <w:pStyle w:val="Normalsmall"/>
+              <w:spacing w:lineRule="auto" w:line="240"/>
+              <w:rPr>
+                <w:b w:val="false"/>
+                <w:bCs w:val="false"/>
+              </w:rPr>
+            </w:pPr>
+            <w:r>
+              <w:rPr>
+                <w:b w:val="false"/>
+                <w:bCs w:val="false"/>
+              </w:rPr>
+              <w:t>CHEBI:25858</w:t>
+            </w:r>
+          </w:p>
+          <w:p>
+            <w:pPr>
+              <w:pStyle w:val="Normalsmall"/>
+              <w:spacing w:lineRule="auto" w:line="240"/>
+              <w:rPr>
+                <w:b w:val="false"/>
+                <w:bCs w:val="false"/>
+              </w:rPr>
+            </w:pPr>
+            <w:r>
+              <w:rPr>
+                <w:b w:val="false"/>
+                <w:bCs w:val="false"/>
+              </w:rPr>
+              <w:t>KEGG:C13747</w:t>
             </w:r>
           </w:p>
         </w:tc>
         <w:tc>
           <w:tcPr>
-            <w:tcW w:w="1618" w:type="dxa"/>
+            <w:tcW w:w="1435" w:type="dxa"/>
             <w:tcBorders>
               <w:top w:val="nil"/>
               <w:left w:val="nil"/>
@@ -803,16 +1019,23 @@
             <w:pPr>
               <w:pStyle w:val="Normalsmall"/>
               <w:spacing w:lineRule="auto" w:line="240"/>
-              <w:rPr/>
-            </w:pPr>
-            <w:r>
-              <w:rPr/>
+              <w:rPr>
+                <w:b/>
+                <w:bCs/>
+              </w:rPr>
+            </w:pPr>
+            <w:r>
+              <w:rPr>
+                <w:b/>
+                <w:bCs/>
+              </w:rPr>
+              <w:t>0.010mM</w:t>
             </w:r>
           </w:p>
         </w:tc>
         <w:tc>
           <w:tcPr>
-            <w:tcW w:w="6032" w:type="dxa"/>
+            <w:tcW w:w="6034" w:type="dxa"/>
             <w:tcBorders>
               <w:top w:val="nil"/>
               <w:left w:val="nil"/>
@@ -833,6 +1056,113 @@
               <w:rPr/>
             </w:r>
           </w:p>
+          <w:p>
+            <w:pPr>
+              <w:pStyle w:val="Normalsmall"/>
+              <w:spacing w:lineRule="auto" w:line="240"/>
+              <w:rPr/>
+            </w:pPr>
+            <w:r>
+              <w:rPr/>
+              <w:t>HMDB01860</w:t>
+            </w:r>
+          </w:p>
+          <w:p>
+            <w:pPr>
+              <w:pStyle w:val="Normalsmall"/>
+              <w:spacing w:lineRule="auto" w:line="240"/>
+              <w:rPr>
+                <w:b w:val="false"/>
+                <w:bCs w:val="false"/>
+              </w:rPr>
+            </w:pPr>
+            <w:r>
+              <w:rPr>
+                <w:b/>
+                <w:bCs/>
+              </w:rPr>
+              <w:t xml:space="preserve">[px] = 10.0 (0.30-28.0) uM (blood) </w:t>
+            </w:r>
+            <w:r>
+              <w:rPr>
+                <w:b w:val="false"/>
+                <w:bCs w:val="false"/>
+              </w:rPr>
+              <w:t>{Yin2004}</w:t>
+            </w:r>
+          </w:p>
+          <w:p>
+            <w:pPr>
+              <w:pStyle w:val="Normalsmall"/>
+              <w:spacing w:lineRule="auto" w:line="240"/>
+              <w:rPr/>
+            </w:pPr>
+            <w:r>
+              <w:rPr/>
+              <w:t>Biofluid: Blood, Status: Detected and Quantified, Adult (&gt;18 years old), Sex: Both, Condition: Normal</w:t>
+            </w:r>
+          </w:p>
+          <w:p>
+            <w:pPr>
+              <w:pStyle w:val="Normalsmall"/>
+              <w:spacing w:lineRule="auto" w:line="240"/>
+              <w:rPr/>
+            </w:pPr>
+            <w:r>
+              <w:rPr/>
+            </w:r>
+          </w:p>
+          <w:p>
+            <w:pPr>
+              <w:pStyle w:val="Normalsmall"/>
+              <w:spacing w:lineRule="auto" w:line="240"/>
+              <w:rPr/>
+            </w:pPr>
+            <w:r>
+              <w:rPr/>
+            </w:r>
+          </w:p>
+          <w:p>
+            <w:pPr>
+              <w:pStyle w:val="Normalsmall"/>
+              <w:spacing w:lineRule="auto" w:line="240"/>
+              <w:rPr>
+                <w:b w:val="false"/>
+                <w:bCs w:val="false"/>
+              </w:rPr>
+            </w:pPr>
+            <w:r>
+              <w:rPr>
+                <w:b/>
+                <w:bCs/>
+              </w:rPr>
+              <w:t>[px] = 2.0 –  4.8 µM (serum)</w:t>
+            </w:r>
+            <w:r>
+              <w:rPr>
+                <w:b w:val="false"/>
+                <w:bCs w:val="false"/>
+              </w:rPr>
+              <w:t xml:space="preserve"> {Klebanoff1999}</w:t>
+            </w:r>
+          </w:p>
+          <w:p>
+            <w:pPr>
+              <w:pStyle w:val="Normalsmall"/>
+              <w:spacing w:lineRule="auto" w:line="240"/>
+              <w:rPr>
+                <w:b w:val="false"/>
+                <w:bCs w:val="false"/>
+              </w:rPr>
+            </w:pPr>
+            <w:r>
+              <w:rPr>
+                <w:b w:val="false"/>
+                <w:bCs w:val="false"/>
+              </w:rPr>
+              <w:t>359 – 870 ng/ml (serum paraxanthine, pregnant women)</w:t>
+            </w:r>
+          </w:p>
         </w:tc>
       </w:tr>
       <w:tr>
@@ -841,7 +1171,7 @@
         </w:trPr>
         <w:tc>
           <w:tcPr>
-            <w:tcW w:w="898" w:type="dxa"/>
+            <w:tcW w:w="897" w:type="dxa"/>
             <w:tcBorders>
               <w:top w:val="nil"/>
               <w:left w:val="nil"/>
@@ -872,7 +1202,7 @@
         </w:tc>
         <w:tc>
           <w:tcPr>
-            <w:tcW w:w="1799" w:type="dxa"/>
+            <w:tcW w:w="1981" w:type="dxa"/>
             <w:tcBorders>
               <w:top w:val="nil"/>
               <w:left w:val="nil"/>
@@ -1040,7 +1370,7 @@
         </w:tc>
         <w:tc>
           <w:tcPr>
-            <w:tcW w:w="1618" w:type="dxa"/>
+            <w:tcW w:w="1435" w:type="dxa"/>
             <w:tcBorders>
               <w:top w:val="nil"/>
               <w:left w:val="nil"/>
@@ -1055,16 +1385,23 @@
             <w:pPr>
               <w:pStyle w:val="Normalsmall"/>
               <w:spacing w:lineRule="auto" w:line="240"/>
-              <w:rPr/>
-            </w:pPr>
-            <w:r>
-              <w:rPr/>
+              <w:rPr>
+                <w:b/>
+                <w:bCs/>
+              </w:rPr>
+            </w:pPr>
+            <w:r>
+              <w:rPr>
+                <w:b/>
+                <w:bCs/>
+              </w:rPr>
+              <w:t>0.0011mM</w:t>
             </w:r>
           </w:p>
         </w:tc>
         <w:tc>
           <w:tcPr>
-            <w:tcW w:w="6032" w:type="dxa"/>
+            <w:tcW w:w="6034" w:type="dxa"/>
             <w:tcBorders>
               <w:top w:val="nil"/>
               <w:left w:val="nil"/>
@@ -1085,6 +1422,45 @@
               <w:rPr/>
             </w:r>
           </w:p>
+          <w:p>
+            <w:pPr>
+              <w:pStyle w:val="Normalsmall"/>
+              <w:spacing w:lineRule="auto" w:line="240"/>
+              <w:rPr/>
+            </w:pPr>
+            <w:r>
+              <w:rPr/>
+              <w:t>HMDB02825</w:t>
+            </w:r>
+          </w:p>
+          <w:p>
+            <w:pPr>
+              <w:pStyle w:val="Normalsmall"/>
+              <w:spacing w:lineRule="auto" w:line="240"/>
+              <w:rPr>
+                <w:b/>
+                <w:bCs/>
+              </w:rPr>
+            </w:pPr>
+            <w:r>
+              <w:rPr>
+                <w:b/>
+                <w:bCs/>
+              </w:rPr>
+              <w:t>[tb] = 1.1 +/- 0.2 uM (blood)</w:t>
+            </w:r>
+          </w:p>
+          <w:p>
+            <w:pPr>
+              <w:pStyle w:val="Normalsmall"/>
+              <w:spacing w:lineRule="auto" w:line="240"/>
+              <w:rPr/>
+            </w:pPr>
+            <w:r>
+              <w:rPr/>
+              <w:t>Biofluid: Blood, Status: Detected and Quantified, Adult (&gt;18 years old), Sex: Male, Condition: Normal</w:t>
+            </w:r>
+          </w:p>
         </w:tc>
       </w:tr>
       <w:tr>
@@ -1093,7 +1469,7 @@
         </w:trPr>
         <w:tc>
           <w:tcPr>
-            <w:tcW w:w="898" w:type="dxa"/>
+            <w:tcW w:w="897" w:type="dxa"/>
             <w:tcBorders>
               <w:top w:val="nil"/>
               <w:left w:val="nil"/>
@@ -1124,7 +1500,7 @@
         </w:tc>
         <w:tc>
           <w:tcPr>
-            <w:tcW w:w="1799" w:type="dxa"/>
+            <w:tcW w:w="1981" w:type="dxa"/>
             <w:tcBorders>
               <w:top w:val="nil"/>
               <w:left w:val="nil"/>
@@ -1139,16 +1515,109 @@
             <w:pPr>
               <w:pStyle w:val="Normalsmall"/>
               <w:spacing w:lineRule="auto" w:line="240"/>
-              <w:rPr/>
-            </w:pPr>
-            <w:r>
-              <w:rPr/>
+              <w:rPr>
+                <w:b/>
+                <w:bCs/>
+              </w:rPr>
+            </w:pPr>
+            <w:r>
+              <w:rPr>
+                <w:b/>
+                <w:bCs/>
+              </w:rPr>
+              <w:t>theophylline</w:t>
+            </w:r>
+          </w:p>
+          <w:p>
+            <w:pPr>
+              <w:pStyle w:val="Normalsmall"/>
+              <w:spacing w:lineRule="auto" w:line="240"/>
+              <w:rPr>
+                <w:b w:val="false"/>
+                <w:bCs w:val="false"/>
+              </w:rPr>
+            </w:pPr>
+            <w:r>
+              <w:rPr>
+                <w:b w:val="false"/>
+                <w:bCs w:val="false"/>
+              </w:rPr>
+              <w:t>C7H8N4O2</w:t>
+            </w:r>
+          </w:p>
+          <w:p>
+            <w:pPr>
+              <w:pStyle w:val="Normalsmall"/>
+              <w:spacing w:lineRule="auto" w:line="240"/>
+              <w:rPr>
+                <w:b w:val="false"/>
+                <w:bCs w:val="false"/>
+              </w:rPr>
+            </w:pPr>
+            <w:r>
+              <w:rPr>
+                <w:b w:val="false"/>
+                <w:bCs w:val="false"/>
+              </w:rPr>
+              <w:t>Charge: 0</w:t>
+            </w:r>
+          </w:p>
+          <w:p>
+            <w:pPr>
+              <w:pStyle w:val="Normalsmall"/>
+              <w:spacing w:lineRule="auto" w:line="240"/>
+              <w:rPr>
+                <w:b w:val="false"/>
+                <w:bCs w:val="false"/>
+              </w:rPr>
+            </w:pPr>
+            <w:r>
+              <w:rPr>
+                <w:b w:val="false"/>
+                <w:bCs w:val="false"/>
+              </w:rPr>
+            </w:r>
+          </w:p>
+          <w:p>
+            <w:pPr>
+              <w:pStyle w:val="Normalsmall"/>
+              <w:spacing w:lineRule="auto" w:line="240"/>
+              <w:rPr>
+                <w:b w:val="false"/>
+                <w:bCs w:val="false"/>
+              </w:rPr>
+            </w:pPr>
+            <w:bookmarkStart w:id="4" w:name="__DdeLink__2081_1322902111"/>
+            <w:bookmarkEnd w:id="4"/>
+            <w:r>
+              <w:rPr>
+                <w:b w:val="false"/>
+                <w:bCs w:val="false"/>
+              </w:rPr>
+              <w:t>CHEBI:28177</w:t>
+            </w:r>
+          </w:p>
+          <w:p>
+            <w:pPr>
+              <w:pStyle w:val="Normalsmall"/>
+              <w:spacing w:lineRule="auto" w:line="240"/>
+              <w:rPr>
+                <w:b w:val="false"/>
+                <w:bCs w:val="false"/>
+              </w:rPr>
+            </w:pPr>
+            <w:r>
+              <w:rPr>
+                <w:b w:val="false"/>
+                <w:bCs w:val="false"/>
+              </w:rPr>
+              <w:t>KEGG:C07130</w:t>
             </w:r>
           </w:p>
         </w:tc>
         <w:tc>
           <w:tcPr>
-            <w:tcW w:w="1618" w:type="dxa"/>
+            <w:tcW w:w="1435" w:type="dxa"/>
             <w:tcBorders>
               <w:top w:val="nil"/>
               <w:left w:val="nil"/>
@@ -1163,16 +1632,23 @@
             <w:pPr>
               <w:pStyle w:val="Normalsmall"/>
               <w:spacing w:lineRule="auto" w:line="240"/>
-              <w:rPr/>
-            </w:pPr>
-            <w:r>
-              <w:rPr/>
+              <w:rPr>
+                <w:b/>
+                <w:bCs/>
+              </w:rPr>
+            </w:pPr>
+            <w:r>
+              <w:rPr>
+                <w:b/>
+                <w:bCs/>
+              </w:rPr>
+              <w:t>0.029mM</w:t>
             </w:r>
           </w:p>
         </w:tc>
         <w:tc>
           <w:tcPr>
-            <w:tcW w:w="6032" w:type="dxa"/>
+            <w:tcW w:w="6034" w:type="dxa"/>
             <w:tcBorders>
               <w:top w:val="nil"/>
               <w:left w:val="nil"/>
@@ -1193,6 +1669,45 @@
               <w:rPr/>
             </w:r>
           </w:p>
+          <w:p>
+            <w:pPr>
+              <w:pStyle w:val="Normalsmall"/>
+              <w:spacing w:lineRule="auto" w:line="240"/>
+              <w:rPr/>
+            </w:pPr>
+            <w:r>
+              <w:rPr/>
+              <w:t>HMDB01889</w:t>
+            </w:r>
+          </w:p>
+          <w:p>
+            <w:pPr>
+              <w:pStyle w:val="Normalsmall"/>
+              <w:spacing w:lineRule="auto" w:line="240"/>
+              <w:rPr>
+                <w:b/>
+                <w:bCs/>
+              </w:rPr>
+            </w:pPr>
+            <w:r>
+              <w:rPr>
+                <w:b/>
+                <w:bCs/>
+              </w:rPr>
+              <w:t>[tp] = 29.0 +/- 11.0 uM (blood)</w:t>
+            </w:r>
+          </w:p>
+          <w:p>
+            <w:pPr>
+              <w:pStyle w:val="Normalsmall"/>
+              <w:spacing w:lineRule="auto" w:line="240"/>
+              <w:rPr/>
+            </w:pPr>
+            <w:r>
+              <w:rPr/>
+              <w:t>Biofluid: Blood, Status: Detected and Quantified, Adult (&gt;18 years old), Sex: Both, Condition: Normal</w:t>
+            </w:r>
+          </w:p>
         </w:tc>
       </w:tr>
       <w:tr>
@@ -1201,7 +1716,7 @@
         </w:trPr>
         <w:tc>
           <w:tcPr>
-            <w:tcW w:w="898" w:type="dxa"/>
+            <w:tcW w:w="897" w:type="dxa"/>
             <w:tcBorders>
               <w:top w:val="nil"/>
               <w:left w:val="nil"/>
@@ -1232,7 +1747,7 @@
         </w:tc>
         <w:tc>
           <w:tcPr>
-            <w:tcW w:w="1799" w:type="dxa"/>
+            <w:tcW w:w="1981" w:type="dxa"/>
             <w:tcBorders>
               <w:top w:val="nil"/>
               <w:left w:val="nil"/>
@@ -1263,7 +1778,7 @@
         </w:tc>
         <w:tc>
           <w:tcPr>
-            <w:tcW w:w="1618" w:type="dxa"/>
+            <w:tcW w:w="1435" w:type="dxa"/>
             <w:tcBorders>
               <w:top w:val="nil"/>
               <w:left w:val="nil"/>
@@ -1287,7 +1802,7 @@
         </w:tc>
         <w:tc>
           <w:tcPr>
-            <w:tcW w:w="6032" w:type="dxa"/>
+            <w:tcW w:w="6034" w:type="dxa"/>
             <w:tcBorders>
               <w:top w:val="nil"/>
               <w:left w:val="nil"/>
@@ -1317,7 +1832,7 @@
         </w:trPr>
         <w:tc>
           <w:tcPr>
-            <w:tcW w:w="898" w:type="dxa"/>
+            <w:tcW w:w="897" w:type="dxa"/>
             <w:tcBorders>
               <w:top w:val="nil"/>
               <w:left w:val="nil"/>
@@ -1348,7 +1863,7 @@
         </w:tc>
         <w:tc>
           <w:tcPr>
-            <w:tcW w:w="1799" w:type="dxa"/>
+            <w:tcW w:w="1981" w:type="dxa"/>
             <w:tcBorders>
               <w:top w:val="nil"/>
               <w:left w:val="nil"/>
@@ -1379,7 +1894,7 @@
         </w:tc>
         <w:tc>
           <w:tcPr>
-            <w:tcW w:w="1618" w:type="dxa"/>
+            <w:tcW w:w="1435" w:type="dxa"/>
             <w:tcBorders>
               <w:top w:val="nil"/>
               <w:left w:val="nil"/>
@@ -1403,7 +1918,7 @@
         </w:tc>
         <w:tc>
           <w:tcPr>
-            <w:tcW w:w="6032" w:type="dxa"/>
+            <w:tcW w:w="6034" w:type="dxa"/>
             <w:tcBorders>
               <w:top w:val="nil"/>
               <w:left w:val="nil"/>
@@ -1433,7 +1948,7 @@
         </w:trPr>
         <w:tc>
           <w:tcPr>
-            <w:tcW w:w="898" w:type="dxa"/>
+            <w:tcW w:w="897" w:type="dxa"/>
             <w:tcBorders>
               <w:top w:val="nil"/>
               <w:left w:val="nil"/>
@@ -1464,7 +1979,7 @@
         </w:tc>
         <w:tc>
           <w:tcPr>
-            <w:tcW w:w="1799" w:type="dxa"/>
+            <w:tcW w:w="1981" w:type="dxa"/>
             <w:tcBorders>
               <w:top w:val="nil"/>
               <w:left w:val="nil"/>
@@ -1495,7 +2010,7 @@
         </w:tc>
         <w:tc>
           <w:tcPr>
-            <w:tcW w:w="1618" w:type="dxa"/>
+            <w:tcW w:w="1435" w:type="dxa"/>
             <w:tcBorders>
               <w:top w:val="nil"/>
               <w:left w:val="nil"/>
@@ -1519,7 +2034,7 @@
         </w:tc>
         <w:tc>
           <w:tcPr>
-            <w:tcW w:w="6032" w:type="dxa"/>
+            <w:tcW w:w="6034" w:type="dxa"/>
             <w:tcBorders>
               <w:top w:val="nil"/>
               <w:left w:val="nil"/>
@@ -1549,7 +2064,7 @@
         </w:trPr>
         <w:tc>
           <w:tcPr>
-            <w:tcW w:w="898" w:type="dxa"/>
+            <w:tcW w:w="897" w:type="dxa"/>
             <w:tcBorders>
               <w:top w:val="nil"/>
               <w:left w:val="nil"/>
@@ -1580,7 +2095,7 @@
         </w:tc>
         <w:tc>
           <w:tcPr>
-            <w:tcW w:w="1799" w:type="dxa"/>
+            <w:tcW w:w="1981" w:type="dxa"/>
             <w:tcBorders>
               <w:top w:val="nil"/>
               <w:left w:val="nil"/>
@@ -1611,7 +2126,7 @@
         </w:tc>
         <w:tc>
           <w:tcPr>
-            <w:tcW w:w="1618" w:type="dxa"/>
+            <w:tcW w:w="1435" w:type="dxa"/>
             <w:tcBorders>
               <w:top w:val="nil"/>
               <w:left w:val="nil"/>
@@ -1635,7 +2150,7 @@
         </w:tc>
         <w:tc>
           <w:tcPr>
-            <w:tcW w:w="6032" w:type="dxa"/>
+            <w:tcW w:w="6034" w:type="dxa"/>
             <w:tcBorders>
               <w:top w:val="nil"/>
               <w:left w:val="nil"/>
@@ -1665,7 +2180,7 @@
         </w:trPr>
         <w:tc>
           <w:tcPr>
-            <w:tcW w:w="898" w:type="dxa"/>
+            <w:tcW w:w="897" w:type="dxa"/>
             <w:tcBorders>
               <w:top w:val="nil"/>
               <w:left w:val="nil"/>
@@ -1696,7 +2211,7 @@
         </w:tc>
         <w:tc>
           <w:tcPr>
-            <w:tcW w:w="1799" w:type="dxa"/>
+            <w:tcW w:w="1981" w:type="dxa"/>
             <w:tcBorders>
               <w:top w:val="nil"/>
               <w:left w:val="nil"/>
@@ -1727,7 +2242,7 @@
         </w:tc>
         <w:tc>
           <w:tcPr>
-            <w:tcW w:w="1618" w:type="dxa"/>
+            <w:tcW w:w="1435" w:type="dxa"/>
             <w:tcBorders>
               <w:top w:val="nil"/>
               <w:left w:val="nil"/>
@@ -1751,7 +2266,7 @@
         </w:tc>
         <w:tc>
           <w:tcPr>
-            <w:tcW w:w="6032" w:type="dxa"/>
+            <w:tcW w:w="6034" w:type="dxa"/>
             <w:tcBorders>
               <w:top w:val="nil"/>
               <w:left w:val="nil"/>
@@ -1781,7 +2296,7 @@
         </w:trPr>
         <w:tc>
           <w:tcPr>
-            <w:tcW w:w="898" w:type="dxa"/>
+            <w:tcW w:w="897" w:type="dxa"/>
             <w:tcBorders>
               <w:top w:val="nil"/>
               <w:left w:val="nil"/>
@@ -1812,7 +2327,7 @@
         </w:tc>
         <w:tc>
           <w:tcPr>
-            <w:tcW w:w="1799" w:type="dxa"/>
+            <w:tcW w:w="1981" w:type="dxa"/>
             <w:tcBorders>
               <w:top w:val="nil"/>
               <w:left w:val="nil"/>
@@ -1843,7 +2358,7 @@
         </w:tc>
         <w:tc>
           <w:tcPr>
-            <w:tcW w:w="1618" w:type="dxa"/>
+            <w:tcW w:w="1435" w:type="dxa"/>
             <w:tcBorders>
               <w:top w:val="nil"/>
               <w:left w:val="nil"/>
@@ -1867,7 +2382,7 @@
         </w:tc>
         <w:tc>
           <w:tcPr>
-            <w:tcW w:w="6032" w:type="dxa"/>
+            <w:tcW w:w="6034" w:type="dxa"/>
             <w:tcBorders>
               <w:top w:val="nil"/>
               <w:left w:val="nil"/>
@@ -1897,7 +2412,7 @@
         </w:trPr>
         <w:tc>
           <w:tcPr>
-            <w:tcW w:w="898" w:type="dxa"/>
+            <w:tcW w:w="897" w:type="dxa"/>
             <w:tcBorders>
               <w:top w:val="nil"/>
               <w:left w:val="nil"/>
@@ -1928,7 +2443,7 @@
         </w:tc>
         <w:tc>
           <w:tcPr>
-            <w:tcW w:w="1799" w:type="dxa"/>
+            <w:tcW w:w="1981" w:type="dxa"/>
             <w:tcBorders>
               <w:top w:val="nil"/>
               <w:left w:val="nil"/>
@@ -1959,7 +2474,7 @@
         </w:tc>
         <w:tc>
           <w:tcPr>
-            <w:tcW w:w="1618" w:type="dxa"/>
+            <w:tcW w:w="1435" w:type="dxa"/>
             <w:tcBorders>
               <w:top w:val="nil"/>
               <w:left w:val="nil"/>
@@ -1983,7 +2498,7 @@
         </w:tc>
         <w:tc>
           <w:tcPr>
-            <w:tcW w:w="6032" w:type="dxa"/>
+            <w:tcW w:w="6034" w:type="dxa"/>
             <w:tcBorders>
               <w:top w:val="nil"/>
               <w:left w:val="nil"/>
@@ -2013,7 +2528,7 @@
         </w:trPr>
         <w:tc>
           <w:tcPr>
-            <w:tcW w:w="898" w:type="dxa"/>
+            <w:tcW w:w="897" w:type="dxa"/>
             <w:tcBorders>
               <w:top w:val="single" w:sz="4" w:space="0" w:color="00000A"/>
               <w:left w:val="nil"/>
@@ -2044,7 +2559,7 @@
         </w:tc>
         <w:tc>
           <w:tcPr>
-            <w:tcW w:w="1799" w:type="dxa"/>
+            <w:tcW w:w="1981" w:type="dxa"/>
             <w:tcBorders>
               <w:top w:val="single" w:sz="4" w:space="0" w:color="00000A"/>
               <w:left w:val="nil"/>
@@ -2118,7 +2633,7 @@
         </w:tc>
         <w:tc>
           <w:tcPr>
-            <w:tcW w:w="1618" w:type="dxa"/>
+            <w:tcW w:w="1435" w:type="dxa"/>
             <w:tcBorders>
               <w:top w:val="single" w:sz="4" w:space="0" w:color="00000A"/>
               <w:left w:val="nil"/>
@@ -2142,7 +2657,7 @@
         </w:tc>
         <w:tc>
           <w:tcPr>
-            <w:tcW w:w="6032" w:type="dxa"/>
+            <w:tcW w:w="6034" w:type="dxa"/>
             <w:tcBorders>
               <w:top w:val="single" w:sz="4" w:space="0" w:color="00000A"/>
               <w:left w:val="nil"/>
@@ -2171,7 +2686,7 @@
         </w:trPr>
         <w:tc>
           <w:tcPr>
-            <w:tcW w:w="898" w:type="dxa"/>
+            <w:tcW w:w="897" w:type="dxa"/>
             <w:tcBorders>
               <w:top w:val="nil"/>
               <w:left w:val="nil"/>
@@ -2202,7 +2717,7 @@
         </w:tc>
         <w:tc>
           <w:tcPr>
-            <w:tcW w:w="1799" w:type="dxa"/>
+            <w:tcW w:w="1981" w:type="dxa"/>
             <w:tcBorders>
               <w:top w:val="nil"/>
               <w:left w:val="nil"/>
@@ -2276,7 +2791,7 @@
         </w:tc>
         <w:tc>
           <w:tcPr>
-            <w:tcW w:w="1618" w:type="dxa"/>
+            <w:tcW w:w="1435" w:type="dxa"/>
             <w:tcBorders>
               <w:top w:val="nil"/>
               <w:left w:val="nil"/>
@@ -2300,7 +2815,7 @@
         </w:tc>
         <w:tc>
           <w:tcPr>
-            <w:tcW w:w="6032" w:type="dxa"/>
+            <w:tcW w:w="6034" w:type="dxa"/>
             <w:tcBorders>
               <w:top w:val="nil"/>
               <w:left w:val="nil"/>
@@ -2329,7 +2844,7 @@
         </w:trPr>
         <w:tc>
           <w:tcPr>
-            <w:tcW w:w="898" w:type="dxa"/>
+            <w:tcW w:w="897" w:type="dxa"/>
             <w:tcBorders>
               <w:top w:val="nil"/>
               <w:left w:val="nil"/>
@@ -2364,7 +2879,7 @@
         </w:tc>
         <w:tc>
           <w:tcPr>
-            <w:tcW w:w="1799" w:type="dxa"/>
+            <w:tcW w:w="1981" w:type="dxa"/>
             <w:tcBorders>
               <w:top w:val="nil"/>
               <w:left w:val="nil"/>
@@ -2567,7 +3082,7 @@
         </w:tc>
         <w:tc>
           <w:tcPr>
-            <w:tcW w:w="1618" w:type="dxa"/>
+            <w:tcW w:w="1435" w:type="dxa"/>
             <w:tcBorders>
               <w:top w:val="nil"/>
               <w:left w:val="nil"/>
@@ -2691,7 +3206,7 @@
         </w:tc>
         <w:tc>
           <w:tcPr>
-            <w:tcW w:w="6032" w:type="dxa"/>
+            <w:tcW w:w="6034" w:type="dxa"/>
             <w:tcBorders>
               <w:top w:val="nil"/>
               <w:left w:val="nil"/>
@@ -3359,7 +3874,7 @@
         </w:trPr>
         <w:tc>
           <w:tcPr>
-            <w:tcW w:w="898" w:type="dxa"/>
+            <w:tcW w:w="897" w:type="dxa"/>
             <w:tcBorders>
               <w:top w:val="single" w:sz="4" w:space="0" w:color="00000A"/>
               <w:left w:val="nil"/>
@@ -3396,7 +3911,7 @@
         </w:tc>
         <w:tc>
           <w:tcPr>
-            <w:tcW w:w="1799" w:type="dxa"/>
+            <w:tcW w:w="1981" w:type="dxa"/>
             <w:tcBorders>
               <w:top w:val="single" w:sz="4" w:space="0" w:color="00000A"/>
               <w:left w:val="nil"/>
@@ -3595,7 +4110,7 @@
         </w:tc>
         <w:tc>
           <w:tcPr>
-            <w:tcW w:w="1618" w:type="dxa"/>
+            <w:tcW w:w="1435" w:type="dxa"/>
             <w:tcBorders>
               <w:top w:val="single" w:sz="4" w:space="0" w:color="00000A"/>
               <w:left w:val="nil"/>
@@ -3719,7 +4234,7 @@
         </w:tc>
         <w:tc>
           <w:tcPr>
-            <w:tcW w:w="6032" w:type="dxa"/>
+            <w:tcW w:w="6034" w:type="dxa"/>
             <w:tcBorders>
               <w:top w:val="single" w:sz="4" w:space="0" w:color="00000A"/>
               <w:left w:val="nil"/>
@@ -4343,7 +4858,7 @@
         </w:trPr>
         <w:tc>
           <w:tcPr>
-            <w:tcW w:w="898" w:type="dxa"/>
+            <w:tcW w:w="897" w:type="dxa"/>
             <w:tcBorders>
               <w:top w:val="single" w:sz="4" w:space="0" w:color="00000A"/>
               <w:left w:val="nil"/>
@@ -4378,7 +4893,7 @@
         </w:tc>
         <w:tc>
           <w:tcPr>
-            <w:tcW w:w="1799" w:type="dxa"/>
+            <w:tcW w:w="1981" w:type="dxa"/>
             <w:tcBorders>
               <w:top w:val="single" w:sz="4" w:space="0" w:color="00000A"/>
               <w:left w:val="nil"/>
@@ -4575,7 +5090,7 @@
         </w:tc>
         <w:tc>
           <w:tcPr>
-            <w:tcW w:w="1618" w:type="dxa"/>
+            <w:tcW w:w="1435" w:type="dxa"/>
             <w:tcBorders>
               <w:top w:val="single" w:sz="4" w:space="0" w:color="00000A"/>
               <w:left w:val="nil"/>
@@ -4659,7 +5174,7 @@
         </w:tc>
         <w:tc>
           <w:tcPr>
-            <w:tcW w:w="6032" w:type="dxa"/>
+            <w:tcW w:w="6034" w:type="dxa"/>
             <w:tcBorders>
               <w:top w:val="single" w:sz="4" w:space="0" w:color="00000A"/>
               <w:left w:val="nil"/>
@@ -5001,7 +5516,7 @@
         </w:trPr>
         <w:tc>
           <w:tcPr>
-            <w:tcW w:w="898" w:type="dxa"/>
+            <w:tcW w:w="897" w:type="dxa"/>
             <w:tcBorders>
               <w:top w:val="single" w:sz="4" w:space="0" w:color="00000A"/>
               <w:left w:val="nil"/>
@@ -5036,7 +5551,7 @@
         </w:tc>
         <w:tc>
           <w:tcPr>
-            <w:tcW w:w="1799" w:type="dxa"/>
+            <w:tcW w:w="1981" w:type="dxa"/>
             <w:tcBorders>
               <w:top w:val="single" w:sz="4" w:space="0" w:color="00000A"/>
               <w:left w:val="nil"/>
@@ -5088,8 +5603,8 @@
                 <w:em w:val="none"/>
               </w:rPr>
             </w:pPr>
-            <w:bookmarkStart w:id="4" w:name="__DdeLink__4105_1541855996"/>
-            <w:bookmarkEnd w:id="4"/>
+            <w:bookmarkStart w:id="5" w:name="__DdeLink__4105_1541855996"/>
+            <w:bookmarkEnd w:id="5"/>
             <w:r>
               <w:rPr>
                 <w:b w:val="false"/>
@@ -5225,7 +5740,7 @@
         </w:tc>
         <w:tc>
           <w:tcPr>
-            <w:tcW w:w="1618" w:type="dxa"/>
+            <w:tcW w:w="1435" w:type="dxa"/>
             <w:tcBorders>
               <w:top w:val="single" w:sz="4" w:space="0" w:color="00000A"/>
               <w:left w:val="nil"/>
@@ -5271,7 +5786,7 @@
         </w:tc>
         <w:tc>
           <w:tcPr>
-            <w:tcW w:w="6032" w:type="dxa"/>
+            <w:tcW w:w="6034" w:type="dxa"/>
             <w:tcBorders>
               <w:top w:val="single" w:sz="4" w:space="0" w:color="00000A"/>
               <w:left w:val="nil"/>
@@ -5881,7 +6396,7 @@
         </w:trPr>
         <w:tc>
           <w:tcPr>
-            <w:tcW w:w="898" w:type="dxa"/>
+            <w:tcW w:w="897" w:type="dxa"/>
             <w:tcBorders>
               <w:top w:val="single" w:sz="4" w:space="0" w:color="00000A"/>
               <w:left w:val="nil"/>
@@ -5916,7 +6431,7 @@
         </w:tc>
         <w:tc>
           <w:tcPr>
-            <w:tcW w:w="1799" w:type="dxa"/>
+            <w:tcW w:w="1981" w:type="dxa"/>
             <w:tcBorders>
               <w:top w:val="single" w:sz="4" w:space="0" w:color="00000A"/>
               <w:left w:val="nil"/>
@@ -5966,8 +6481,8 @@
                 <w:em w:val="none"/>
               </w:rPr>
             </w:pPr>
-            <w:bookmarkStart w:id="5" w:name="__DdeLink__4089_1541855996"/>
-            <w:bookmarkEnd w:id="5"/>
+            <w:bookmarkStart w:id="6" w:name="__DdeLink__4089_1541855996"/>
+            <w:bookmarkEnd w:id="6"/>
             <w:r>
               <w:rPr>
                 <w:b w:val="false"/>
@@ -6119,7 +6634,7 @@
         </w:tc>
         <w:tc>
           <w:tcPr>
-            <w:tcW w:w="1618" w:type="dxa"/>
+            <w:tcW w:w="1435" w:type="dxa"/>
             <w:tcBorders>
               <w:top w:val="single" w:sz="4" w:space="0" w:color="00000A"/>
               <w:left w:val="nil"/>
@@ -6154,7 +6669,7 @@
         </w:tc>
         <w:tc>
           <w:tcPr>
-            <w:tcW w:w="6032" w:type="dxa"/>
+            <w:tcW w:w="6034" w:type="dxa"/>
             <w:tcBorders>
               <w:top w:val="single" w:sz="4" w:space="0" w:color="00000A"/>
               <w:left w:val="nil"/>
@@ -6600,7 +7115,7 @@
         </w:trPr>
         <w:tc>
           <w:tcPr>
-            <w:tcW w:w="898" w:type="dxa"/>
+            <w:tcW w:w="897" w:type="dxa"/>
             <w:tcBorders>
               <w:top w:val="single" w:sz="4" w:space="0" w:color="00000A"/>
               <w:left w:val="nil"/>
@@ -6635,7 +7150,7 @@
         </w:tc>
         <w:tc>
           <w:tcPr>
-            <w:tcW w:w="1799" w:type="dxa"/>
+            <w:tcW w:w="1981" w:type="dxa"/>
             <w:tcBorders>
               <w:top w:val="single" w:sz="4" w:space="0" w:color="00000A"/>
               <w:left w:val="nil"/>
@@ -6826,7 +7341,7 @@
         </w:tc>
         <w:tc>
           <w:tcPr>
-            <w:tcW w:w="1618" w:type="dxa"/>
+            <w:tcW w:w="1435" w:type="dxa"/>
             <w:tcBorders>
               <w:top w:val="single" w:sz="4" w:space="0" w:color="00000A"/>
               <w:left w:val="nil"/>
@@ -6861,7 +7376,7 @@
         </w:tc>
         <w:tc>
           <w:tcPr>
-            <w:tcW w:w="6032" w:type="dxa"/>
+            <w:tcW w:w="6034" w:type="dxa"/>
             <w:tcBorders>
               <w:top w:val="single" w:sz="4" w:space="0" w:color="00000A"/>
               <w:left w:val="nil"/>
@@ -7266,7 +7781,7 @@
         </w:trPr>
         <w:tc>
           <w:tcPr>
-            <w:tcW w:w="898" w:type="dxa"/>
+            <w:tcW w:w="897" w:type="dxa"/>
             <w:tcBorders>
               <w:top w:val="single" w:sz="4" w:space="0" w:color="00000A"/>
               <w:left w:val="nil"/>
@@ -7301,7 +7816,7 @@
         </w:tc>
         <w:tc>
           <w:tcPr>
-            <w:tcW w:w="1799" w:type="dxa"/>
+            <w:tcW w:w="1981" w:type="dxa"/>
             <w:tcBorders>
               <w:top w:val="single" w:sz="4" w:space="0" w:color="00000A"/>
               <w:left w:val="nil"/>
@@ -7504,7 +8019,7 @@
         </w:tc>
         <w:tc>
           <w:tcPr>
-            <w:tcW w:w="1618" w:type="dxa"/>
+            <w:tcW w:w="1435" w:type="dxa"/>
             <w:tcBorders>
               <w:top w:val="single" w:sz="4" w:space="0" w:color="00000A"/>
               <w:left w:val="nil"/>
@@ -7539,7 +8054,7 @@
         </w:tc>
         <w:tc>
           <w:tcPr>
-            <w:tcW w:w="6032" w:type="dxa"/>
+            <w:tcW w:w="6034" w:type="dxa"/>
             <w:tcBorders>
               <w:top w:val="single" w:sz="4" w:space="0" w:color="00000A"/>
               <w:left w:val="nil"/>
@@ -7576,7 +8091,7 @@
         </w:trPr>
         <w:tc>
           <w:tcPr>
-            <w:tcW w:w="898" w:type="dxa"/>
+            <w:tcW w:w="897" w:type="dxa"/>
             <w:tcBorders>
               <w:top w:val="single" w:sz="4" w:space="0" w:color="00000A"/>
               <w:left w:val="nil"/>
@@ -7611,7 +8126,7 @@
         </w:tc>
         <w:tc>
           <w:tcPr>
-            <w:tcW w:w="1799" w:type="dxa"/>
+            <w:tcW w:w="1981" w:type="dxa"/>
             <w:tcBorders>
               <w:top w:val="single" w:sz="4" w:space="0" w:color="00000A"/>
               <w:left w:val="nil"/>
@@ -7814,7 +8329,7 @@
         </w:tc>
         <w:tc>
           <w:tcPr>
-            <w:tcW w:w="1618" w:type="dxa"/>
+            <w:tcW w:w="1435" w:type="dxa"/>
             <w:tcBorders>
               <w:top w:val="single" w:sz="4" w:space="0" w:color="00000A"/>
               <w:left w:val="nil"/>
@@ -7849,7 +8364,7 @@
         </w:tc>
         <w:tc>
           <w:tcPr>
-            <w:tcW w:w="6032" w:type="dxa"/>
+            <w:tcW w:w="6034" w:type="dxa"/>
             <w:tcBorders>
               <w:top w:val="single" w:sz="4" w:space="0" w:color="00000A"/>
               <w:left w:val="nil"/>
@@ -7886,7 +8401,7 @@
         </w:trPr>
         <w:tc>
           <w:tcPr>
-            <w:tcW w:w="898" w:type="dxa"/>
+            <w:tcW w:w="897" w:type="dxa"/>
             <w:tcBorders>
               <w:top w:val="single" w:sz="4" w:space="0" w:color="00000A"/>
               <w:left w:val="nil"/>
@@ -7921,7 +8436,7 @@
         </w:tc>
         <w:tc>
           <w:tcPr>
-            <w:tcW w:w="1799" w:type="dxa"/>
+            <w:tcW w:w="1981" w:type="dxa"/>
             <w:tcBorders>
               <w:top w:val="single" w:sz="4" w:space="0" w:color="00000A"/>
               <w:left w:val="nil"/>
@@ -7973,8 +8488,8 @@
                 <w:em w:val="none"/>
               </w:rPr>
             </w:pPr>
-            <w:bookmarkStart w:id="6" w:name="__DdeLink__4101_1541855996"/>
-            <w:bookmarkEnd w:id="6"/>
+            <w:bookmarkStart w:id="7" w:name="__DdeLink__4101_1541855996"/>
+            <w:bookmarkEnd w:id="7"/>
             <w:r>
               <w:rPr>
                 <w:b w:val="false"/>
@@ -8070,7 +8585,7 @@
         </w:tc>
         <w:tc>
           <w:tcPr>
-            <w:tcW w:w="1618" w:type="dxa"/>
+            <w:tcW w:w="1435" w:type="dxa"/>
             <w:tcBorders>
               <w:top w:val="single" w:sz="4" w:space="0" w:color="00000A"/>
               <w:left w:val="nil"/>
@@ -8105,7 +8620,7 @@
         </w:tc>
         <w:tc>
           <w:tcPr>
-            <w:tcW w:w="6032" w:type="dxa"/>
+            <w:tcW w:w="6034" w:type="dxa"/>
             <w:tcBorders>
               <w:top w:val="single" w:sz="4" w:space="0" w:color="00000A"/>
               <w:left w:val="nil"/>
@@ -8145,7 +8660,7 @@
         </w:trPr>
         <w:tc>
           <w:tcPr>
-            <w:tcW w:w="898" w:type="dxa"/>
+            <w:tcW w:w="897" w:type="dxa"/>
             <w:tcBorders>
               <w:top w:val="nil"/>
               <w:left w:val="nil"/>
@@ -8180,7 +8695,7 @@
         </w:tc>
         <w:tc>
           <w:tcPr>
-            <w:tcW w:w="1799" w:type="dxa"/>
+            <w:tcW w:w="1981" w:type="dxa"/>
             <w:tcBorders>
               <w:top w:val="nil"/>
               <w:left w:val="nil"/>
@@ -8362,8 +8877,8 @@
                 <w:lang w:val="de-DE"/>
               </w:rPr>
             </w:pPr>
-            <w:bookmarkStart w:id="7" w:name="_GoBack"/>
-            <w:bookmarkEnd w:id="7"/>
+            <w:bookmarkStart w:id="8" w:name="_GoBack"/>
+            <w:bookmarkEnd w:id="8"/>
             <w:r>
               <w:rPr>
                 <w:color w:val="000000"/>
@@ -8377,7 +8892,7 @@
         </w:tc>
         <w:tc>
           <w:tcPr>
-            <w:tcW w:w="1618" w:type="dxa"/>
+            <w:tcW w:w="1435" w:type="dxa"/>
             <w:tcBorders>
               <w:top w:val="nil"/>
               <w:left w:val="nil"/>
@@ -8416,7 +8931,7 @@
         </w:tc>
         <w:tc>
           <w:tcPr>
-            <w:tcW w:w="6032" w:type="dxa"/>
+            <w:tcW w:w="6034" w:type="dxa"/>
             <w:tcBorders>
               <w:top w:val="nil"/>
               <w:left w:val="nil"/>
@@ -8456,7 +8971,7 @@
         </w:trPr>
         <w:tc>
           <w:tcPr>
-            <w:tcW w:w="898" w:type="dxa"/>
+            <w:tcW w:w="897" w:type="dxa"/>
             <w:tcBorders>
               <w:top w:val="nil"/>
               <w:left w:val="nil"/>
@@ -8491,7 +9006,7 @@
         </w:tc>
         <w:tc>
           <w:tcPr>
-            <w:tcW w:w="1799" w:type="dxa"/>
+            <w:tcW w:w="1981" w:type="dxa"/>
             <w:tcBorders>
               <w:top w:val="nil"/>
               <w:left w:val="nil"/>
@@ -8695,7 +9210,7 @@
         </w:tc>
         <w:tc>
           <w:tcPr>
-            <w:tcW w:w="1618" w:type="dxa"/>
+            <w:tcW w:w="1435" w:type="dxa"/>
             <w:tcBorders>
               <w:top w:val="nil"/>
               <w:left w:val="nil"/>
@@ -8730,7 +9245,7 @@
         </w:tc>
         <w:tc>
           <w:tcPr>
-            <w:tcW w:w="6032" w:type="dxa"/>
+            <w:tcW w:w="6034" w:type="dxa"/>
             <w:tcBorders>
               <w:top w:val="nil"/>
               <w:left w:val="nil"/>
@@ -8770,7 +9285,7 @@
         </w:trPr>
         <w:tc>
           <w:tcPr>
-            <w:tcW w:w="898" w:type="dxa"/>
+            <w:tcW w:w="897" w:type="dxa"/>
             <w:tcBorders>
               <w:top w:val="nil"/>
               <w:left w:val="nil"/>
@@ -8805,7 +9320,7 @@
         </w:tc>
         <w:tc>
           <w:tcPr>
-            <w:tcW w:w="1799" w:type="dxa"/>
+            <w:tcW w:w="1981" w:type="dxa"/>
             <w:tcBorders>
               <w:top w:val="nil"/>
               <w:left w:val="nil"/>
@@ -9000,7 +9515,7 @@
         </w:tc>
         <w:tc>
           <w:tcPr>
-            <w:tcW w:w="1618" w:type="dxa"/>
+            <w:tcW w:w="1435" w:type="dxa"/>
             <w:tcBorders>
               <w:top w:val="nil"/>
               <w:left w:val="nil"/>
@@ -9035,7 +9550,7 @@
         </w:tc>
         <w:tc>
           <w:tcPr>
-            <w:tcW w:w="6032" w:type="dxa"/>
+            <w:tcW w:w="6034" w:type="dxa"/>
             <w:tcBorders>
               <w:top w:val="nil"/>
               <w:left w:val="nil"/>
@@ -9075,7 +9590,7 @@
         </w:trPr>
         <w:tc>
           <w:tcPr>
-            <w:tcW w:w="898" w:type="dxa"/>
+            <w:tcW w:w="897" w:type="dxa"/>
             <w:tcBorders>
               <w:top w:val="nil"/>
               <w:left w:val="nil"/>
@@ -9110,7 +9625,7 @@
         </w:tc>
         <w:tc>
           <w:tcPr>
-            <w:tcW w:w="1799" w:type="dxa"/>
+            <w:tcW w:w="1981" w:type="dxa"/>
             <w:tcBorders>
               <w:top w:val="nil"/>
               <w:left w:val="nil"/>
@@ -9318,7 +9833,7 @@
         </w:tc>
         <w:tc>
           <w:tcPr>
-            <w:tcW w:w="1618" w:type="dxa"/>
+            <w:tcW w:w="1435" w:type="dxa"/>
             <w:tcBorders>
               <w:top w:val="nil"/>
               <w:left w:val="nil"/>
@@ -9353,7 +9868,7 @@
         </w:tc>
         <w:tc>
           <w:tcPr>
-            <w:tcW w:w="6032" w:type="dxa"/>
+            <w:tcW w:w="6034" w:type="dxa"/>
             <w:tcBorders>
               <w:top w:val="nil"/>
               <w:left w:val="nil"/>
@@ -9419,7 +9934,7 @@
         <w:spacing w:lineRule="auto" w:line="240"/>
         <w:rPr/>
       </w:pPr>
-      <w:bookmarkStart w:id="8" w:name="_ENREF_1"/>
+      <w:bookmarkStart w:id="9" w:name="_ENREF_1"/>
       <w:r>
         <w:rPr/>
         <w:t>Diepenbrock, F.</w:t>
@@ -9450,7 +9965,7 @@
         </w:rPr>
         <w:t>25</w:t>
       </w:r>
-      <w:bookmarkEnd w:id="8"/>
+      <w:bookmarkEnd w:id="9"/>
       <w:r>
         <w:rPr/>
         <w:t>, 37-39.</w:t>
@@ -9462,7 +9977,7 @@
         <w:spacing w:lineRule="auto" w:line="240"/>
         <w:rPr/>
       </w:pPr>
-      <w:bookmarkStart w:id="9" w:name="_ENREF_2"/>
+      <w:bookmarkStart w:id="10" w:name="_ENREF_2"/>
       <w:r>
         <w:rPr/>
         <w:t xml:space="preserve">Fridovich-Keil, J.L. (2006) Galactosemia: the good, the bad, and the unknown, </w:t>
@@ -9483,7 +9998,7 @@
         </w:rPr>
         <w:t>209</w:t>
       </w:r>
-      <w:bookmarkEnd w:id="9"/>
+      <w:bookmarkEnd w:id="10"/>
       <w:r>
         <w:rPr/>
         <w:t>, 701-705.</w:t>
@@ -9495,7 +10010,7 @@
         <w:spacing w:lineRule="auto" w:line="240"/>
         <w:rPr/>
       </w:pPr>
-      <w:bookmarkStart w:id="10" w:name="_ENREF_3"/>
+      <w:bookmarkStart w:id="11" w:name="_ENREF_3"/>
       <w:r>
         <w:rPr/>
         <w:t>Guynn, R.W.</w:t>
@@ -9526,7 +10041,7 @@
         </w:rPr>
         <w:t>140</w:t>
       </w:r>
-      <w:bookmarkEnd w:id="10"/>
+      <w:bookmarkEnd w:id="11"/>
       <w:r>
         <w:rPr/>
         <w:t>, 369-375.</w:t>
@@ -9538,7 +10053,7 @@
         <w:spacing w:lineRule="auto" w:line="240"/>
         <w:rPr/>
       </w:pPr>
-      <w:bookmarkStart w:id="11" w:name="_ENREF_4"/>
+      <w:bookmarkStart w:id="12" w:name="_ENREF_4"/>
       <w:r>
         <w:rPr/>
         <w:t xml:space="preserve">Keppler, D. and Decker, K. (1969) Studies on the mechanism of galactosamine-1-phosphate and its inhibition of UDP-glucose pyrophosphorylase, </w:t>
@@ -9559,7 +10074,7 @@
         </w:rPr>
         <w:t>10</w:t>
       </w:r>
-      <w:bookmarkEnd w:id="11"/>
+      <w:bookmarkEnd w:id="12"/>
       <w:r>
         <w:rPr/>
         <w:t>, 219-225.</w:t>
@@ -9571,7 +10086,7 @@
         <w:spacing w:lineRule="auto" w:line="240"/>
         <w:rPr/>
       </w:pPr>
-      <w:bookmarkStart w:id="12" w:name="_ENREF_5"/>
+      <w:bookmarkStart w:id="13" w:name="_ENREF_5"/>
       <w:r>
         <w:rPr/>
         <w:t>Keppler, D.</w:t>
@@ -9602,7 +10117,7 @@
         </w:rPr>
         <w:t>4</w:t>
       </w:r>
-      <w:bookmarkEnd w:id="12"/>
+      <w:bookmarkEnd w:id="13"/>
       <w:r>
         <w:rPr/>
         <w:t>, 278-280.</w:t>
@@ -9614,7 +10129,7 @@
         <w:spacing w:lineRule="auto" w:line="240"/>
         <w:rPr/>
       </w:pPr>
-      <w:bookmarkStart w:id="13" w:name="_ENREF_6"/>
+      <w:bookmarkStart w:id="14" w:name="_ENREF_6"/>
       <w:r>
         <w:rPr/>
         <w:t xml:space="preserve">Keppler, D., Rudigier, J. and Decker, K. (1970) Trapping of uridine phosphates by D-galactose in ethanol-treated liver, </w:t>
@@ -9635,7 +10150,7 @@
         </w:rPr>
         <w:t>11</w:t>
       </w:r>
-      <w:bookmarkEnd w:id="13"/>
+      <w:bookmarkEnd w:id="14"/>
       <w:r>
         <w:rPr/>
         <w:t>, 193-196.</w:t>
@@ -9647,7 +10162,7 @@
         <w:spacing w:lineRule="auto" w:line="240"/>
         <w:rPr/>
       </w:pPr>
-      <w:bookmarkStart w:id="14" w:name="_ENREF_7"/>
+      <w:bookmarkStart w:id="15" w:name="_ENREF_7"/>
       <w:r>
         <w:rPr/>
         <w:t xml:space="preserve">König, M., Bulik, S. and Holzhütter, H.G. (2012) Quantifying the contribution of the liver to glucose homeostasis: a detailed kinetic model of human hepatic glucose metabolism, </w:t>
@@ -9668,7 +10183,7 @@
         </w:rPr>
         <w:t>8</w:t>
       </w:r>
-      <w:bookmarkEnd w:id="14"/>
+      <w:bookmarkEnd w:id="15"/>
       <w:r>
         <w:rPr/>
         <w:t>, e1002577.</w:t>
@@ -9680,7 +10195,7 @@
         <w:spacing w:lineRule="auto" w:line="240"/>
         <w:rPr/>
       </w:pPr>
-      <w:bookmarkStart w:id="15" w:name="_ENREF_8"/>
+      <w:bookmarkStart w:id="16" w:name="_ENREF_8"/>
       <w:r>
         <w:rPr/>
         <w:t>Lai, K.</w:t>
@@ -9711,7 +10226,7 @@
         </w:rPr>
         <w:t>13</w:t>
       </w:r>
-      <w:bookmarkEnd w:id="15"/>
+      <w:bookmarkEnd w:id="16"/>
       <w:r>
         <w:rPr/>
         <w:t>, 285-294.</w:t>
@@ -9723,7 +10238,7 @@
         <w:spacing w:lineRule="auto" w:line="240"/>
         <w:rPr/>
       </w:pPr>
-      <w:bookmarkStart w:id="16" w:name="_ENREF_9"/>
+      <w:bookmarkStart w:id="17" w:name="_ENREF_9"/>
       <w:r>
         <w:rPr/>
         <w:t xml:space="preserve">Leslie, N.D. (2003) Insights into the pathogenesis of galactosemia, </w:t>
@@ -9744,7 +10259,7 @@
         </w:rPr>
         <w:t>23</w:t>
       </w:r>
-      <w:bookmarkEnd w:id="16"/>
+      <w:bookmarkEnd w:id="17"/>
       <w:r>
         <w:rPr/>
         <w:t>, 59-80.</w:t>
@@ -9756,7 +10271,7 @@
         <w:spacing w:lineRule="auto" w:line="240"/>
         <w:rPr/>
       </w:pPr>
-      <w:bookmarkStart w:id="17" w:name="_ENREF_10"/>
+      <w:bookmarkStart w:id="18" w:name="_ENREF_10"/>
       <w:r>
         <w:rPr/>
         <w:t xml:space="preserve">Orfanos, A.P., Jinks, D.C. and Guthrie, R. (1986) Microassay for estimation of galactose and galactose-1-phosphate in dried blood specimens, </w:t>
@@ -9777,7 +10292,7 @@
         </w:rPr>
         <w:t>19</w:t>
       </w:r>
-      <w:bookmarkEnd w:id="17"/>
+      <w:bookmarkEnd w:id="18"/>
       <w:r>
         <w:rPr/>
         <w:t>, 225-228.</w:t>
@@ -9789,7 +10304,7 @@
         <w:spacing w:lineRule="auto" w:line="240"/>
         <w:rPr/>
       </w:pPr>
-      <w:bookmarkStart w:id="18" w:name="_ENREF_11"/>
+      <w:bookmarkStart w:id="19" w:name="_ENREF_11"/>
       <w:r>
         <w:rPr>
           <w:lang w:val="de-DE"/>
@@ -9829,7 +10344,7 @@
         </w:rPr>
         <w:t>112</w:t>
       </w:r>
-      <w:bookmarkEnd w:id="18"/>
+      <w:bookmarkEnd w:id="19"/>
       <w:r>
         <w:rPr/>
         <w:t>, 477-478.</w:t>
@@ -9841,7 +10356,7 @@
         <w:spacing w:lineRule="auto" w:line="240"/>
         <w:rPr/>
       </w:pPr>
-      <w:bookmarkStart w:id="19" w:name="_ENREF_12"/>
+      <w:bookmarkStart w:id="20" w:name="_ENREF_12"/>
       <w:r>
         <w:rPr/>
         <w:t>Schadewaldt, P.</w:t>
@@ -9872,7 +10387,7 @@
         </w:rPr>
         <w:t>46</w:t>
       </w:r>
-      <w:bookmarkEnd w:id="19"/>
+      <w:bookmarkEnd w:id="20"/>
       <w:r>
         <w:rPr/>
         <w:t>, 612-619.</w:t>
@@ -9884,7 +10399,7 @@
         <w:spacing w:lineRule="auto" w:line="240"/>
         <w:rPr/>
       </w:pPr>
-      <w:bookmarkStart w:id="20" w:name="_ENREF_13"/>
+      <w:bookmarkStart w:id="21" w:name="_ENREF_13"/>
       <w:r>
         <w:rPr/>
         <w:t xml:space="preserve">Segal, S. (1995) Defective galactosylation in galactosemia: is low cell UDPgalactose an explanation?, </w:t>
@@ -9905,7 +10420,7 @@
         </w:rPr>
         <w:t>154</w:t>
       </w:r>
-      <w:bookmarkEnd w:id="20"/>
+      <w:bookmarkEnd w:id="21"/>
       <w:r>
         <w:rPr/>
         <w:t>, S65-71.</w:t>
@@ -9917,7 +10432,7 @@
         <w:spacing w:lineRule="auto" w:line="240"/>
         <w:rPr/>
       </w:pPr>
-      <w:bookmarkStart w:id="21" w:name="_ENREF_14"/>
+      <w:bookmarkStart w:id="22" w:name="_ENREF_14"/>
       <w:r>
         <w:rPr/>
         <w:t xml:space="preserve">Segal, S. and Rogers, S. (1971) Nucleotide inhibition of mammalian liver galactose-I-phosphate uridylyltransferase, </w:t>
@@ -9938,7 +10453,7 @@
         </w:rPr>
         <w:t>250</w:t>
       </w:r>
-      <w:bookmarkEnd w:id="21"/>
+      <w:bookmarkEnd w:id="22"/>
       <w:r>
         <w:rPr/>
         <w:t>, 351-360.</w:t>
@@ -9950,7 +10465,7 @@
         <w:spacing w:lineRule="auto" w:line="240"/>
         <w:rPr/>
       </w:pPr>
-      <w:bookmarkStart w:id="22" w:name="_ENREF_15"/>
+      <w:bookmarkStart w:id="23" w:name="_ENREF_15"/>
       <w:r>
         <w:rPr>
           <w:lang w:val="de-DE"/>
@@ -9990,7 +10505,7 @@
         </w:rPr>
         <w:t>50</w:t>
       </w:r>
-      <w:bookmarkEnd w:id="22"/>
+      <w:bookmarkEnd w:id="23"/>
       <w:r>
         <w:rPr/>
         <w:t>, 266-269.</w:t>
@@ -10002,7 +10517,7 @@
         <w:spacing w:lineRule="auto" w:line="240"/>
         <w:rPr/>
       </w:pPr>
-      <w:bookmarkStart w:id="23" w:name="_ENREF_16"/>
+      <w:bookmarkStart w:id="24" w:name="_ENREF_16"/>
       <w:r>
         <w:rPr/>
         <w:t>Wells, W.W.</w:t>
@@ -10033,7 +10548,7 @@
         </w:rPr>
         <w:t>240</w:t>
       </w:r>
-      <w:bookmarkEnd w:id="23"/>
+      <w:bookmarkEnd w:id="24"/>
       <w:r>
         <w:rPr/>
         <w:t>, 1002-1004.</w:t>
@@ -10045,7 +10560,7 @@
         <w:spacing w:lineRule="auto" w:line="240"/>
         <w:rPr/>
       </w:pPr>
-      <w:bookmarkStart w:id="24" w:name="_ENREF_17"/>
+      <w:bookmarkStart w:id="25" w:name="_ENREF_17"/>
       <w:r>
         <w:rPr/>
         <w:t>Yamaguchi, A.</w:t>
@@ -10076,7 +10591,7 @@
         </w:rPr>
         <w:t>35</w:t>
       </w:r>
-      <w:bookmarkEnd w:id="24"/>
+      <w:bookmarkEnd w:id="25"/>
       <w:r>
         <w:rPr/>
         <w:t>, 1962-1964.</w:t>
@@ -10127,386 +10642,12 @@
       <w:pPr/>
     </w:pPrDefault>
   </w:docDefaults>
-  <w:latentStyles w:count="371" w:defQFormat="0" w:defUnhideWhenUsed="0" w:defSemiHidden="0" w:defUIPriority="99" w:defLockedState="0">
-    <w:lsdException w:qFormat="1" w:uiPriority="0" w:name="Normal"/>
-    <w:lsdException w:qFormat="1" w:uiPriority="9" w:name="heading 1"/>
-    <w:lsdException w:qFormat="1" w:semiHidden="1" w:uiPriority="9" w:unhideWhenUsed="1" w:name="heading 2"/>
-    <w:lsdException w:qFormat="1" w:semiHidden="1" w:uiPriority="9" w:unhideWhenUsed="1" w:name="heading 3"/>
-    <w:lsdException w:qFormat="1" w:semiHidden="1" w:uiPriority="0" w:unhideWhenUsed="1" w:name="heading 4"/>
-    <w:lsdException w:qFormat="1" w:semiHidden="1" w:uiPriority="9" w:unhideWhenUsed="1" w:name="heading 5"/>
-    <w:lsdException w:qFormat="1" w:semiHidden="1" w:uiPriority="9" w:unhideWhenUsed="1" w:name="heading 6"/>
-    <w:lsdException w:qFormat="1" w:semiHidden="1" w:uiPriority="9" w:unhideWhenUsed="1" w:name="heading 7"/>
-    <w:lsdException w:qFormat="1" w:semiHidden="1" w:uiPriority="9" w:unhideWhenUsed="1" w:name="heading 8"/>
-    <w:lsdException w:qFormat="1" w:semiHidden="1" w:uiPriority="9" w:unhideWhenUsed="1" w:name="heading 9"/>
-    <w:lsdException w:semiHidden="1" w:unhideWhenUsed="1" w:name="index 1"/>
-    <w:lsdException w:semiHidden="1" w:unhideWhenUsed="1" w:name="index 2"/>
-    <w:lsdException w:semiHidden="1" w:unhideWhenUsed="1" w:name="index 3"/>
-    <w:lsdException w:semiHidden="1" w:unhideWhenUsed="1" w:name="index 4"/>
-    <w:lsdException w:semiHidden="1" w:unhideWhenUsed="1" w:name="index 5"/>
-    <w:lsdException w:semiHidden="1" w:unhideWhenUsed="1" w:name="index 6"/>
-    <w:lsdException w:semiHidden="1" w:unhideWhenUsed="1" w:name="index 7"/>
-    <w:lsdException w:semiHidden="1" w:unhideWhenUsed="1" w:name="index 8"/>
-    <w:lsdException w:semiHidden="1" w:unhideWhenUsed="1" w:name="index 9"/>
-    <w:lsdException w:semiHidden="1" w:uiPriority="39" w:unhideWhenUsed="1" w:name="toc 1"/>
-    <w:lsdException w:semiHidden="1" w:uiPriority="39" w:unhideWhenUsed="1" w:name="toc 2"/>
-    <w:lsdException w:semiHidden="1" w:uiPriority="39" w:unhideWhenUsed="1" w:name="toc 3"/>
-    <w:lsdException w:semiHidden="1" w:uiPriority="39" w:unhideWhenUsed="1" w:name="toc 4"/>
-    <w:lsdException w:semiHidden="1" w:uiPriority="39" w:unhideWhenUsed="1" w:name="toc 5"/>
-    <w:lsdException w:semiHidden="1" w:uiPriority="39" w:unhideWhenUsed="1" w:name="toc 6"/>
-    <w:lsdException w:semiHidden="1" w:uiPriority="39" w:unhideWhenUsed="1" w:name="toc 7"/>
-    <w:lsdException w:semiHidden="1" w:uiPriority="39" w:unhideWhenUsed="1" w:name="toc 8"/>
-    <w:lsdException w:semiHidden="1" w:uiPriority="39" w:unhideWhenUsed="1" w:name="toc 9"/>
-    <w:lsdException w:semiHidden="1" w:unhideWhenUsed="1" w:name="Normal Indent"/>
-    <w:lsdException w:semiHidden="1" w:unhideWhenUsed="1" w:name="footnote text"/>
-    <w:lsdException w:semiHidden="1" w:uiPriority="0" w:unhideWhenUsed="1" w:name="annotation text"/>
-    <w:lsdException w:semiHidden="1" w:unhideWhenUsed="1" w:name="header"/>
-    <w:lsdException w:semiHidden="1" w:unhideWhenUsed="1" w:name="footer"/>
-    <w:lsdException w:semiHidden="1" w:unhideWhenUsed="1" w:name="index heading"/>
-    <w:lsdException w:qFormat="1" w:semiHidden="1" w:uiPriority="0" w:unhideWhenUsed="1" w:name="caption"/>
-    <w:lsdException w:semiHidden="1" w:unhideWhenUsed="1" w:name="table of figures"/>
-    <w:lsdException w:semiHidden="1" w:unhideWhenUsed="1" w:name="envelope address"/>
-    <w:lsdException w:semiHidden="1" w:unhideWhenUsed="1" w:name="envelope return"/>
-    <w:lsdException w:semiHidden="1" w:unhideWhenUsed="1" w:name="footnote reference"/>
-    <w:lsdException w:semiHidden="1" w:uiPriority="0" w:unhideWhenUsed="1" w:name="annotation reference"/>
-    <w:lsdException w:semiHidden="1" w:unhideWhenUsed="1" w:name="line number"/>
-    <w:lsdException w:semiHidden="1" w:unhideWhenUsed="1" w:name="page number"/>
-    <w:lsdException w:semiHidden="1" w:unhideWhenUsed="1" w:name="endnote reference"/>
-    <w:lsdException w:semiHidden="1" w:unhideWhenUsed="1" w:name="endnote text"/>
-    <w:lsdException w:semiHidden="1" w:unhideWhenUsed="1" w:name="table of authorities"/>
-    <w:lsdException w:semiHidden="1" w:unhideWhenUsed="1" w:name="macro"/>
-    <w:lsdException w:semiHidden="1" w:unhideWhenUsed="1" w:name="toa heading"/>
-    <w:lsdException w:semiHidden="1" w:uiPriority="0" w:unhideWhenUsed="1" w:name="List"/>
-    <w:lsdException w:semiHidden="1" w:unhideWhenUsed="1" w:name="List Bullet"/>
-    <w:lsdException w:semiHidden="1" w:unhideWhenUsed="1" w:name="List Number"/>
-    <w:lsdException w:semiHidden="1" w:unhideWhenUsed="1" w:name="List 2"/>
-    <w:lsdException w:semiHidden="1" w:unhideWhenUsed="1" w:name="List 3"/>
-    <w:lsdException w:semiHidden="1" w:unhideWhenUsed="1" w:name="List 4"/>
-    <w:lsdException w:semiHidden="1" w:unhideWhenUsed="1" w:name="List 5"/>
-    <w:lsdException w:semiHidden="1" w:unhideWhenUsed="1" w:name="List Bullet 2"/>
-    <w:lsdException w:semiHidden="1" w:unhideWhenUsed="1" w:name="List Bullet 3"/>
-    <w:lsdException w:semiHidden="1" w:unhideWhenUsed="1" w:name="List Bullet 4"/>
-    <w:lsdException w:semiHidden="1" w:unhideWhenUsed="1" w:name="List Bullet 5"/>
-    <w:lsdException w:semiHidden="1" w:unhideWhenUsed="1" w:name="List Number 2"/>
-    <w:lsdException w:semiHidden="1" w:unhideWhenUsed="1" w:name="List Number 3"/>
-    <w:lsdException w:semiHidden="1" w:unhideWhenUsed="1" w:name="List Number 4"/>
-    <w:lsdException w:semiHidden="1" w:unhideWhenUsed="1" w:name="List Number 5"/>
-    <w:lsdException w:qFormat="1" w:uiPriority="0" w:name="Title"/>
-    <w:lsdException w:semiHidden="1" w:unhideWhenUsed="1" w:name="Closing"/>
-    <w:lsdException w:semiHidden="1" w:unhideWhenUsed="1" w:name="Signature"/>
-    <w:lsdException w:semiHidden="1" w:uiPriority="1" w:unhideWhenUsed="1" w:name="Default Paragraph Font"/>
-    <w:lsdException w:semiHidden="1" w:uiPriority="0" w:unhideWhenUsed="1" w:name="Body Text"/>
-    <w:lsdException w:semiHidden="1" w:unhideWhenUsed="1" w:name="Body Text Indent"/>
-    <w:lsdException w:semiHidden="1" w:unhideWhenUsed="1" w:name="List Continue"/>
-    <w:lsdException w:semiHidden="1" w:unhideWhenUsed="1" w:name="List Continue 2"/>
-    <w:lsdException w:semiHidden="1" w:unhideWhenUsed="1" w:name="List Continue 3"/>
-    <w:lsdException w:semiHidden="1" w:unhideWhenUsed="1" w:name="List Continue 4"/>
-    <w:lsdException w:semiHidden="1" w:unhideWhenUsed="1" w:name="List Continue 5"/>
-    <w:lsdException w:semiHidden="1" w:unhideWhenUsed="1" w:name="Message Header"/>
-    <w:lsdException w:qFormat="1" w:uiPriority="0" w:name="Subtitle"/>
-    <w:lsdException w:semiHidden="1" w:unhideWhenUsed="1" w:name="Salutation"/>
-    <w:lsdException w:semiHidden="1" w:unhideWhenUsed="1" w:name="Date"/>
-    <w:lsdException w:semiHidden="1" w:uiPriority="0" w:unhideWhenUsed="1" w:name="Body Text First Indent"/>
-    <w:lsdException w:semiHidden="1" w:unhideWhenUsed="1" w:name="Body Text First Indent 2"/>
-    <w:lsdException w:semiHidden="1" w:unhideWhenUsed="1" w:name="Note Heading"/>
-    <w:lsdException w:semiHidden="1" w:unhideWhenUsed="1" w:name="Body Text 2"/>
-    <w:lsdException w:semiHidden="1" w:unhideWhenUsed="1" w:name="Body Text 3"/>
-    <w:lsdException w:semiHidden="1" w:unhideWhenUsed="1" w:name="Body Text Indent 2"/>
-    <w:lsdException w:semiHidden="1" w:unhideWhenUsed="1" w:name="Body Text Indent 3"/>
-    <w:lsdException w:semiHidden="1" w:unhideWhenUsed="1" w:name="Block Text"/>
-    <w:lsdException w:semiHidden="1" w:unhideWhenUsed="1" w:name="Hyperlink"/>
-    <w:lsdException w:semiHidden="1" w:unhideWhenUsed="1" w:name="FollowedHyperlink"/>
-    <w:lsdException w:qFormat="1" w:uiPriority="22" w:name="Strong"/>
-    <w:lsdException w:qFormat="1" w:uiPriority="20" w:name="Emphasis"/>
-    <w:lsdException w:semiHidden="1" w:unhideWhenUsed="1" w:name="Document Map"/>
-    <w:lsdException w:semiHidden="1" w:unhideWhenUsed="1" w:name="Plain Text"/>
-    <w:lsdException w:semiHidden="1" w:unhideWhenUsed="1" w:name="E-mail Signature"/>
-    <w:lsdException w:semiHidden="1" w:unhideWhenUsed="1" w:name="HTML Top of Form"/>
-    <w:lsdException w:semiHidden="1" w:unhideWhenUsed="1" w:name="HTML Bottom of Form"/>
-    <w:lsdException w:semiHidden="1" w:unhideWhenUsed="1" w:name="Normal (Web)"/>
-    <w:lsdException w:semiHidden="1" w:unhideWhenUsed="1" w:name="HTML Acronym"/>
-    <w:lsdException w:semiHidden="1" w:unhideWhenUsed="1" w:name="HTML Address"/>
-    <w:lsdException w:semiHidden="1" w:unhideWhenUsed="1" w:name="HTML Cite"/>
-    <w:lsdException w:semiHidden="1" w:unhideWhenUsed="1" w:name="HTML Code"/>
-    <w:lsdException w:semiHidden="1" w:unhideWhenUsed="1" w:name="HTML Definition"/>
-    <w:lsdException w:semiHidden="1" w:unhideWhenUsed="1" w:name="HTML Keyboard"/>
-    <w:lsdException w:semiHidden="1" w:unhideWhenUsed="1" w:name="HTML Preformatted"/>
-    <w:lsdException w:semiHidden="1" w:unhideWhenUsed="1" w:name="HTML Sample"/>
-    <w:lsdException w:semiHidden="1" w:unhideWhenUsed="1" w:name="HTML Typewriter"/>
-    <w:lsdException w:semiHidden="1" w:unhideWhenUsed="1" w:name="HTML Variable"/>
-    <w:lsdException w:semiHidden="1" w:unhideWhenUsed="1" w:name="Normal Table"/>
-    <w:lsdException w:semiHidden="1" w:uiPriority="0" w:unhideWhenUsed="1" w:name="annotation subject"/>
-    <w:lsdException w:semiHidden="1" w:unhideWhenUsed="1" w:name="No List"/>
-    <w:lsdException w:semiHidden="1" w:unhideWhenUsed="1" w:name="Outline List 1"/>
-    <w:lsdException w:semiHidden="1" w:unhideWhenUsed="1" w:name="Outline List 2"/>
-    <w:lsdException w:semiHidden="1" w:unhideWhenUsed="1" w:name="Outline List 3"/>
-    <w:lsdException w:semiHidden="1" w:unhideWhenUsed="1" w:name="Table Simple 1"/>
-    <w:lsdException w:semiHidden="1" w:unhideWhenUsed="1" w:name="Table Simple 2"/>
-    <w:lsdException w:semiHidden="1" w:unhideWhenUsed="1" w:name="Table Simple 3"/>
-    <w:lsdException w:semiHidden="1" w:unhideWhenUsed="1" w:name="Table Classic 1"/>
-    <w:lsdException w:semiHidden="1" w:unhideWhenUsed="1" w:name="Table Classic 2"/>
-    <w:lsdException w:semiHidden="1" w:unhideWhenUsed="1" w:name="Table Classic 3"/>
-    <w:lsdException w:semiHidden="1" w:unhideWhenUsed="1" w:name="Table Classic 4"/>
-    <w:lsdException w:semiHidden="1" w:unhideWhenUsed="1" w:name="Table Colorful 1"/>
-    <w:lsdException w:semiHidden="1" w:unhideWhenUsed="1" w:name="Table Colorful 2"/>
-    <w:lsdException w:semiHidden="1" w:unhideWhenUsed="1" w:name="Table Colorful 3"/>
-    <w:lsdException w:semiHidden="1" w:unhideWhenUsed="1" w:name="Table Columns 1"/>
-    <w:lsdException w:semiHidden="1" w:unhideWhenUsed="1" w:name="Table Columns 2"/>
-    <w:lsdException w:semiHidden="1" w:unhideWhenUsed="1" w:name="Table Columns 3"/>
-    <w:lsdException w:semiHidden="1" w:unhideWhenUsed="1" w:name="Table Columns 4"/>
-    <w:lsdException w:semiHidden="1" w:unhideWhenUsed="1" w:name="Table Columns 5"/>
-    <w:lsdException w:semiHidden="1" w:unhideWhenUsed="1" w:name="Table Grid 1"/>
-    <w:lsdException w:semiHidden="1" w:unhideWhenUsed="1" w:name="Table Grid 2"/>
-    <w:lsdException w:semiHidden="1" w:unhideWhenUsed="1" w:name="Table Grid 3"/>
-    <w:lsdException w:semiHidden="1" w:unhideWhenUsed="1" w:name="Table Grid 4"/>
-    <w:lsdException w:semiHidden="1" w:unhideWhenUsed="1" w:name="Table Grid 5"/>
-    <w:lsdException w:semiHidden="1" w:unhideWhenUsed="1" w:name="Table Grid 6"/>
-    <w:lsdException w:semiHidden="1" w:unhideWhenUsed="1" w:name="Table Grid 7"/>
-    <w:lsdException w:semiHidden="1" w:unhideWhenUsed="1" w:name="Table Grid 8"/>
-    <w:lsdException w:semiHidden="1" w:unhideWhenUsed="1" w:name="Table List 1"/>
-    <w:lsdException w:semiHidden="1" w:unhideWhenUsed="1" w:name="Table List 2"/>
-    <w:lsdException w:semiHidden="1" w:unhideWhenUsed="1" w:name="Table List 3"/>
-    <w:lsdException w:semiHidden="1" w:unhideWhenUsed="1" w:name="Table List 4"/>
-    <w:lsdException w:semiHidden="1" w:unhideWhenUsed="1" w:name="Table List 5"/>
-    <w:lsdException w:semiHidden="1" w:unhideWhenUsed="1" w:name="Table List 6"/>
-    <w:lsdException w:semiHidden="1" w:unhideWhenUsed="1" w:name="Table List 7"/>
-    <w:lsdException w:semiHidden="1" w:unhideWhenUsed="1" w:name="Table List 8"/>
-    <w:lsdException w:semiHidden="1" w:unhideWhenUsed="1" w:name="Table 3D effects 1"/>
-    <w:lsdException w:semiHidden="1" w:unhideWhenUsed="1" w:name="Table 3D effects 2"/>
-    <w:lsdException w:semiHidden="1" w:unhideWhenUsed="1" w:name="Table 3D effects 3"/>
-    <w:lsdException w:semiHidden="1" w:unhideWhenUsed="1" w:name="Table Contemporary"/>
-    <w:lsdException w:semiHidden="1" w:unhideWhenUsed="1" w:name="Table Elegant"/>
-    <w:lsdException w:semiHidden="1" w:unhideWhenUsed="1" w:name="Table Professional"/>
-    <w:lsdException w:semiHidden="1" w:unhideWhenUsed="1" w:name="Table Subtle 1"/>
-    <w:lsdException w:semiHidden="1" w:unhideWhenUsed="1" w:name="Table Subtle 2"/>
-    <w:lsdException w:semiHidden="1" w:unhideWhenUsed="1" w:name="Table Web 1"/>
-    <w:lsdException w:semiHidden="1" w:unhideWhenUsed="1" w:name="Table Web 2"/>
-    <w:lsdException w:semiHidden="1" w:unhideWhenUsed="1" w:name="Table Web 3"/>
-    <w:lsdException w:semiHidden="1" w:unhideWhenUsed="1" w:name="Balloon Text"/>
-    <w:lsdException w:uiPriority="59" w:name="Table Grid"/>
-    <w:lsdException w:semiHidden="1" w:unhideWhenUsed="1" w:name="Table Theme"/>
-    <w:lsdException w:semiHidden="1" w:name="Placeholder Text"/>
-    <w:lsdException w:qFormat="1" w:uiPriority="1" w:name="No Spacing"/>
-    <w:lsdException w:uiPriority="60" w:name="Light Shading"/>
-    <w:lsdException w:uiPriority="61" w:name="Light List"/>
-    <w:lsdException w:uiPriority="62" w:name="Light Grid"/>
-    <w:lsdException w:uiPriority="63" w:name="Medium Shading 1"/>
-    <w:lsdException w:uiPriority="64" w:name="Medium Shading 2"/>
-    <w:lsdException w:uiPriority="65" w:name="Medium List 1"/>
-    <w:lsdException w:uiPriority="66" w:name="Medium List 2"/>
-    <w:lsdException w:uiPriority="67" w:name="Medium Grid 1"/>
-    <w:lsdException w:uiPriority="68" w:name="Medium Grid 2"/>
-    <w:lsdException w:uiPriority="69" w:name="Medium Grid 3"/>
-    <w:lsdException w:uiPriority="70" w:name="Dark List"/>
-    <w:lsdException w:uiPriority="71" w:name="Colorful Shading"/>
-    <w:lsdException w:uiPriority="72" w:name="Colorful List"/>
-    <w:lsdException w:uiPriority="73" w:name="Colorful Grid"/>
-    <w:lsdException w:uiPriority="60" w:name="Light Shading Accent 1"/>
-    <w:lsdException w:uiPriority="61" w:name="Light List Accent 1"/>
-    <w:lsdException w:uiPriority="62" w:name="Light Grid Accent 1"/>
-    <w:lsdException w:uiPriority="63" w:name="Medium Shading 1 Accent 1"/>
-    <w:lsdException w:uiPriority="64" w:name="Medium Shading 2 Accent 1"/>
-    <w:lsdException w:uiPriority="65" w:name="Medium List 1 Accent 1"/>
-    <w:lsdException w:semiHidden="1" w:name="Revision"/>
-    <w:lsdException w:qFormat="1" w:uiPriority="34" w:name="List Paragraph"/>
-    <w:lsdException w:qFormat="1" w:uiPriority="29" w:name="Quote"/>
-    <w:lsdException w:qFormat="1" w:uiPriority="30" w:name="Intense Quote"/>
-    <w:lsdException w:uiPriority="66" w:name="Medium List 2 Accent 1"/>
-    <w:lsdException w:uiPriority="67" w:name="Medium Grid 1 Accent 1"/>
-    <w:lsdException w:uiPriority="68" w:name="Medium Grid 2 Accent 1"/>
-    <w:lsdException w:uiPriority="69" w:name="Medium Grid 3 Accent 1"/>
-    <w:lsdException w:uiPriority="70" w:name="Dark List Accent 1"/>
-    <w:lsdException w:uiPriority="71" w:name="Colorful Shading Accent 1"/>
-    <w:lsdException w:uiPriority="72" w:name="Colorful List Accent 1"/>
-    <w:lsdException w:uiPriority="73" w:name="Colorful Grid Accent 1"/>
-    <w:lsdException w:uiPriority="60" w:name="Light Shading Accent 2"/>
-    <w:lsdException w:uiPriority="61" w:name="Light List Accent 2"/>
-    <w:lsdException w:uiPriority="62" w:name="Light Grid Accent 2"/>
-    <w:lsdException w:uiPriority="63" w:name="Medium Shading 1 Accent 2"/>
-    <w:lsdException w:uiPriority="64" w:name="Medium Shading 2 Accent 2"/>
-    <w:lsdException w:uiPriority="65" w:name="Medium List 1 Accent 2"/>
-    <w:lsdException w:uiPriority="66" w:name="Medium List 2 Accent 2"/>
-    <w:lsdException w:uiPriority="67" w:name="Medium Grid 1 Accent 2"/>
-    <w:lsdException w:uiPriority="68" w:name="Medium Grid 2 Accent 2"/>
-    <w:lsdException w:uiPriority="69" w:name="Medium Grid 3 Accent 2"/>
-    <w:lsdException w:uiPriority="70" w:name="Dark List Accent 2"/>
-    <w:lsdException w:uiPriority="71" w:name="Colorful Shading Accent 2"/>
-    <w:lsdException w:uiPriority="72" w:name="Colorful List Accent 2"/>
-    <w:lsdException w:uiPriority="73" w:name="Colorful Grid Accent 2"/>
-    <w:lsdException w:uiPriority="60" w:name="Light Shading Accent 3"/>
-    <w:lsdException w:uiPriority="61" w:name="Light List Accent 3"/>
-    <w:lsdException w:uiPriority="62" w:name="Light Grid Accent 3"/>
-    <w:lsdException w:uiPriority="63" w:name="Medium Shading 1 Accent 3"/>
-    <w:lsdException w:uiPriority="64" w:name="Medium Shading 2 Accent 3"/>
-    <w:lsdException w:uiPriority="65" w:name="Medium List 1 Accent 3"/>
-    <w:lsdException w:uiPriority="66" w:name="Medium List 2 Accent 3"/>
-    <w:lsdException w:uiPriority="67" w:name="Medium Grid 1 Accent 3"/>
-    <w:lsdException w:uiPriority="68" w:name="Medium Grid 2 Accent 3"/>
-    <w:lsdException w:uiPriority="69" w:name="Medium Grid 3 Accent 3"/>
-    <w:lsdException w:uiPriority="70" w:name="Dark List Accent 3"/>
-    <w:lsdException w:uiPriority="71" w:name="Colorful Shading Accent 3"/>
-    <w:lsdException w:uiPriority="72" w:name="Colorful List Accent 3"/>
-    <w:lsdException w:uiPriority="73" w:name="Colorful Grid Accent 3"/>
-    <w:lsdException w:uiPriority="60" w:name="Light Shading Accent 4"/>
-    <w:lsdException w:uiPriority="61" w:name="Light List Accent 4"/>
-    <w:lsdException w:uiPriority="62" w:name="Light Grid Accent 4"/>
-    <w:lsdException w:uiPriority="63" w:name="Medium Shading 1 Accent 4"/>
-    <w:lsdException w:uiPriority="64" w:name="Medium Shading 2 Accent 4"/>
-    <w:lsdException w:uiPriority="65" w:name="Medium List 1 Accent 4"/>
-    <w:lsdException w:uiPriority="66" w:name="Medium List 2 Accent 4"/>
-    <w:lsdException w:uiPriority="67" w:name="Medium Grid 1 Accent 4"/>
-    <w:lsdException w:uiPriority="68" w:name="Medium Grid 2 Accent 4"/>
-    <w:lsdException w:uiPriority="69" w:name="Medium Grid 3 Accent 4"/>
-    <w:lsdException w:uiPriority="70" w:name="Dark List Accent 4"/>
-    <w:lsdException w:uiPriority="71" w:name="Colorful Shading Accent 4"/>
-    <w:lsdException w:uiPriority="72" w:name="Colorful List Accent 4"/>
-    <w:lsdException w:uiPriority="73" w:name="Colorful Grid Accent 4"/>
-    <w:lsdException w:uiPriority="60" w:name="Light Shading Accent 5"/>
-    <w:lsdException w:uiPriority="61" w:name="Light List Accent 5"/>
-    <w:lsdException w:uiPriority="62" w:name="Light Grid Accent 5"/>
-    <w:lsdException w:uiPriority="63" w:name="Medium Shading 1 Accent 5"/>
-    <w:lsdException w:uiPriority="64" w:name="Medium Shading 2 Accent 5"/>
-    <w:lsdException w:uiPriority="65" w:name="Medium List 1 Accent 5"/>
-    <w:lsdException w:uiPriority="66" w:name="Medium List 2 Accent 5"/>
-    <w:lsdException w:uiPriority="67" w:name="Medium Grid 1 Accent 5"/>
-    <w:lsdException w:uiPriority="68" w:name="Medium Grid 2 Accent 5"/>
-    <w:lsdException w:uiPriority="69" w:name="Medium Grid 3 Accent 5"/>
-    <w:lsdException w:uiPriority="70" w:name="Dark List Accent 5"/>
-    <w:lsdException w:uiPriority="71" w:name="Colorful Shading Accent 5"/>
-    <w:lsdException w:uiPriority="72" w:name="Colorful List Accent 5"/>
-    <w:lsdException w:uiPriority="73" w:name="Colorful Grid Accent 5"/>
-    <w:lsdException w:uiPriority="60" w:name="Light Shading Accent 6"/>
-    <w:lsdException w:uiPriority="61" w:name="Light List Accent 6"/>
-    <w:lsdException w:uiPriority="62" w:name="Light Grid Accent 6"/>
-    <w:lsdException w:uiPriority="63" w:name="Medium Shading 1 Accent 6"/>
-    <w:lsdException w:uiPriority="64" w:name="Medium Shading 2 Accent 6"/>
-    <w:lsdException w:uiPriority="65" w:name="Medium List 1 Accent 6"/>
-    <w:lsdException w:uiPriority="66" w:name="Medium List 2 Accent 6"/>
-    <w:lsdException w:uiPriority="67" w:name="Medium Grid 1 Accent 6"/>
-    <w:lsdException w:uiPriority="68" w:name="Medium Grid 2 Accent 6"/>
-    <w:lsdException w:uiPriority="69" w:name="Medium Grid 3 Accent 6"/>
-    <w:lsdException w:uiPriority="70" w:name="Dark List Accent 6"/>
-    <w:lsdException w:uiPriority="71" w:name="Colorful Shading Accent 6"/>
-    <w:lsdException w:uiPriority="72" w:name="Colorful List Accent 6"/>
-    <w:lsdException w:uiPriority="73" w:name="Colorful Grid Accent 6"/>
-    <w:lsdException w:qFormat="1" w:uiPriority="19" w:name="Subtle Emphasis"/>
-    <w:lsdException w:qFormat="1" w:uiPriority="21" w:name="Intense Emphasis"/>
-    <w:lsdException w:qFormat="1" w:uiPriority="31" w:name="Subtle Reference"/>
-    <w:lsdException w:qFormat="1" w:uiPriority="32" w:name="Intense Reference"/>
-    <w:lsdException w:qFormat="1" w:uiPriority="33" w:name="Book Title"/>
-    <w:lsdException w:semiHidden="1" w:uiPriority="37" w:unhideWhenUsed="1" w:name="Bibliography"/>
-    <w:lsdException w:qFormat="1" w:semiHidden="1" w:uiPriority="39" w:unhideWhenUsed="1" w:name="TOC Heading"/>
-    <w:lsdException w:uiPriority="41" w:name="Plain Table 1"/>
-    <w:lsdException w:uiPriority="42" w:name="Plain Table 2"/>
-    <w:lsdException w:uiPriority="43" w:name="Plain Table 3"/>
-    <w:lsdException w:uiPriority="44" w:name="Plain Table 4"/>
-    <w:lsdException w:uiPriority="45" w:name="Plain Table 5"/>
-    <w:lsdException w:uiPriority="40" w:name="Grid Table Light"/>
-    <w:lsdException w:uiPriority="46" w:name="Grid Table 1 Light"/>
-    <w:lsdException w:uiPriority="47" w:name="Grid Table 2"/>
-    <w:lsdException w:uiPriority="48" w:name="Grid Table 3"/>
-    <w:lsdException w:uiPriority="49" w:name="Grid Table 4"/>
-    <w:lsdException w:uiPriority="50" w:name="Grid Table 5 Dark"/>
-    <w:lsdException w:uiPriority="51" w:name="Grid Table 6 Colorful"/>
-    <w:lsdException w:uiPriority="52" w:name="Grid Table 7 Colorful"/>
-    <w:lsdException w:uiPriority="46" w:name="Grid Table 1 Light Accent 1"/>
-    <w:lsdException w:uiPriority="47" w:name="Grid Table 2 Accent 1"/>
-    <w:lsdException w:uiPriority="48" w:name="Grid Table 3 Accent 1"/>
-    <w:lsdException w:uiPriority="49" w:name="Grid Table 4 Accent 1"/>
-    <w:lsdException w:uiPriority="50" w:name="Grid Table 5 Dark Accent 1"/>
-    <w:lsdException w:uiPriority="51" w:name="Grid Table 6 Colorful Accent 1"/>
-    <w:lsdException w:uiPriority="52" w:name="Grid Table 7 Colorful Accent 1"/>
-    <w:lsdException w:uiPriority="46" w:name="Grid Table 1 Light Accent 2"/>
-    <w:lsdException w:uiPriority="47" w:name="Grid Table 2 Accent 2"/>
-    <w:lsdException w:uiPriority="48" w:name="Grid Table 3 Accent 2"/>
-    <w:lsdException w:uiPriority="49" w:name="Grid Table 4 Accent 2"/>
-    <w:lsdException w:uiPriority="50" w:name="Grid Table 5 Dark Accent 2"/>
-    <w:lsdException w:uiPriority="51" w:name="Grid Table 6 Colorful Accent 2"/>
-    <w:lsdException w:uiPriority="52" w:name="Grid Table 7 Colorful Accent 2"/>
-    <w:lsdException w:uiPriority="46" w:name="Grid Table 1 Light Accent 3"/>
-    <w:lsdException w:uiPriority="47" w:name="Grid Table 2 Accent 3"/>
-    <w:lsdException w:uiPriority="48" w:name="Grid Table 3 Accent 3"/>
-    <w:lsdException w:uiPriority="49" w:name="Grid Table 4 Accent 3"/>
-    <w:lsdException w:uiPriority="50" w:name="Grid Table 5 Dark Accent 3"/>
-    <w:lsdException w:uiPriority="51" w:name="Grid Table 6 Colorful Accent 3"/>
-    <w:lsdException w:uiPriority="52" w:name="Grid Table 7 Colorful Accent 3"/>
-    <w:lsdException w:uiPriority="46" w:name="Grid Table 1 Light Accent 4"/>
-    <w:lsdException w:uiPriority="47" w:name="Grid Table 2 Accent 4"/>
-    <w:lsdException w:uiPriority="48" w:name="Grid Table 3 Accent 4"/>
-    <w:lsdException w:uiPriority="49" w:name="Grid Table 4 Accent 4"/>
-    <w:lsdException w:uiPriority="50" w:name="Grid Table 5 Dark Accent 4"/>
-    <w:lsdException w:uiPriority="51" w:name="Grid Table 6 Colorful Accent 4"/>
-    <w:lsdException w:uiPriority="52" w:name="Grid Table 7 Colorful Accent 4"/>
-    <w:lsdException w:uiPriority="46" w:name="Grid Table 1 Light Accent 5"/>
-    <w:lsdException w:uiPriority="47" w:name="Grid Table 2 Accent 5"/>
-    <w:lsdException w:uiPriority="48" w:name="Grid Table 3 Accent 5"/>
-    <w:lsdException w:uiPriority="49" w:name="Grid Table 4 Accent 5"/>
-    <w:lsdException w:uiPriority="50" w:name="Grid Table 5 Dark Accent 5"/>
-    <w:lsdException w:uiPriority="51" w:name="Grid Table 6 Colorful Accent 5"/>
-    <w:lsdException w:uiPriority="52" w:name="Grid Table 7 Colorful Accent 5"/>
-    <w:lsdException w:uiPriority="46" w:name="Grid Table 1 Light Accent 6"/>
-    <w:lsdException w:uiPriority="47" w:name="Grid Table 2 Accent 6"/>
-    <w:lsdException w:uiPriority="48" w:name="Grid Table 3 Accent 6"/>
-    <w:lsdException w:uiPriority="49" w:name="Grid Table 4 Accent 6"/>
-    <w:lsdException w:uiPriority="50" w:name="Grid Table 5 Dark Accent 6"/>
-    <w:lsdException w:uiPriority="51" w:name="Grid Table 6 Colorful Accent 6"/>
-    <w:lsdException w:uiPriority="52" w:name="Grid Table 7 Colorful Accent 6"/>
-    <w:lsdException w:uiPriority="46" w:name="List Table 1 Light"/>
-    <w:lsdException w:uiPriority="47" w:name="List Table 2"/>
-    <w:lsdException w:uiPriority="48" w:name="List Table 3"/>
-    <w:lsdException w:uiPriority="49" w:name="List Table 4"/>
-    <w:lsdException w:uiPriority="50" w:name="List Table 5 Dark"/>
-    <w:lsdException w:uiPriority="51" w:name="List Table 6 Colorful"/>
-    <w:lsdException w:uiPriority="52" w:name="List Table 7 Colorful"/>
-    <w:lsdException w:uiPriority="46" w:name="List Table 1 Light Accent 1"/>
-    <w:lsdException w:uiPriority="47" w:name="List Table 2 Accent 1"/>
-    <w:lsdException w:uiPriority="48" w:name="List Table 3 Accent 1"/>
-    <w:lsdException w:uiPriority="49" w:name="List Table 4 Accent 1"/>
-    <w:lsdException w:uiPriority="50" w:name="List Table 5 Dark Accent 1"/>
-    <w:lsdException w:uiPriority="51" w:name="List Table 6 Colorful Accent 1"/>
-    <w:lsdException w:uiPriority="52" w:name="List Table 7 Colorful Accent 1"/>
-    <w:lsdException w:uiPriority="46" w:name="List Table 1 Light Accent 2"/>
-    <w:lsdException w:uiPriority="47" w:name="List Table 2 Accent 2"/>
-    <w:lsdException w:uiPriority="48" w:name="List Table 3 Accent 2"/>
-    <w:lsdException w:uiPriority="49" w:name="List Table 4 Accent 2"/>
-    <w:lsdException w:uiPriority="50" w:name="List Table 5 Dark Accent 2"/>
-    <w:lsdException w:uiPriority="51" w:name="List Table 6 Colorful Accent 2"/>
-    <w:lsdException w:uiPriority="52" w:name="List Table 7 Colorful Accent 2"/>
-    <w:lsdException w:uiPriority="46" w:name="List Table 1 Light Accent 3"/>
-    <w:lsdException w:uiPriority="47" w:name="List Table 2 Accent 3"/>
-    <w:lsdException w:uiPriority="48" w:name="List Table 3 Accent 3"/>
-    <w:lsdException w:uiPriority="49" w:name="List Table 4 Accent 3"/>
-    <w:lsdException w:uiPriority="50" w:name="List Table 5 Dark Accent 3"/>
-    <w:lsdException w:uiPriority="51" w:name="List Table 6 Colorful Accent 3"/>
-    <w:lsdException w:uiPriority="52" w:name="List Table 7 Colorful Accent 3"/>
-    <w:lsdException w:uiPriority="46" w:name="List Table 1 Light Accent 4"/>
-    <w:lsdException w:uiPriority="47" w:name="List Table 2 Accent 4"/>
-    <w:lsdException w:uiPriority="48" w:name="List Table 3 Accent 4"/>
-    <w:lsdException w:uiPriority="49" w:name="List Table 4 Accent 4"/>
-    <w:lsdException w:uiPriority="50" w:name="List Table 5 Dark Accent 4"/>
-    <w:lsdException w:uiPriority="51" w:name="List Table 6 Colorful Accent 4"/>
-    <w:lsdException w:uiPriority="52" w:name="List Table 7 Colorful Accent 4"/>
-    <w:lsdException w:uiPriority="46" w:name="List Table 1 Light Accent 5"/>
-    <w:lsdException w:uiPriority="47" w:name="List Table 2 Accent 5"/>
-    <w:lsdException w:uiPriority="48" w:name="List Table 3 Accent 5"/>
-    <w:lsdException w:uiPriority="49" w:name="List Table 4 Accent 5"/>
-    <w:lsdException w:uiPriority="50" w:name="List Table 5 Dark Accent 5"/>
-    <w:lsdException w:uiPriority="51" w:name="List Table 6 Colorful Accent 5"/>
-    <w:lsdException w:uiPriority="52" w:name="List Table 7 Colorful Accent 5"/>
-    <w:lsdException w:uiPriority="46" w:name="List Table 1 Light Accent 6"/>
-    <w:lsdException w:uiPriority="47" w:name="List Table 2 Accent 6"/>
-    <w:lsdException w:uiPriority="48" w:name="List Table 3 Accent 6"/>
-    <w:lsdException w:uiPriority="49" w:name="List Table 4 Accent 6"/>
-    <w:lsdException w:uiPriority="50" w:name="List Table 5 Dark Accent 6"/>
-    <w:lsdException w:uiPriority="51" w:name="List Table 6 Colorful Accent 6"/>
-    <w:lsdException w:uiPriority="52" w:name="List Table 7 Colorful Accent 6"/>
-  </w:latentStyles>
-  <w:style w:type="paragraph" w:styleId="Normal" w:default="1">
+  <w:style w:type="paragraph" w:styleId="Normal">
     <w:name w:val="Normal"/>
-    <w:qFormat/>
-    <w:rsid w:val="002e0170"/>
     <w:pPr>
       <w:widowControl w:val="false"/>
       <w:suppressAutoHyphens w:val="true"/>
+      <w:overflowPunct w:val="false"/>
       <w:bidi w:val="0"/>
       <w:spacing w:lineRule="auto" w:line="360"/>
       <w:jc w:val="both"/>
@@ -10519,9 +10660,8 @@
       <w:lang w:val="en-GB" w:eastAsia="hi-IN" w:bidi="hi-IN"/>
     </w:rPr>
   </w:style>
-  <w:style w:type="paragraph" w:styleId="Heading1" w:customStyle="1">
+  <w:style w:type="paragraph" w:styleId="Heading1">
     <w:name w:val="Heading 1"/>
-    <w:rsid w:val="00270a9a"/>
     <w:basedOn w:val="Normal"/>
     <w:next w:val="Normal"/>
     <w:pPr>
@@ -10533,9 +10673,8 @@
       <w:rFonts w:eastAsia="Times New Roman"/>
     </w:rPr>
   </w:style>
-  <w:style w:type="paragraph" w:styleId="Heading2" w:customStyle="1">
+  <w:style w:type="paragraph" w:styleId="Heading2">
     <w:name w:val="Heading 2"/>
-    <w:rsid w:val="00270a9a"/>
     <w:basedOn w:val="Normal"/>
     <w:next w:val="Normal"/>
     <w:pPr>
@@ -10549,11 +10688,6 @@
   </w:style>
   <w:style w:type="paragraph" w:styleId="Heading3">
     <w:name w:val="Heading 3"/>
-    <w:uiPriority w:val="9"/>
-    <w:qFormat/>
-    <w:unhideWhenUsed/>
-    <w:link w:val="Heading3Char"/>
-    <w:rsid w:val="00270a9a"/>
     <w:basedOn w:val="Normal"/>
     <w:next w:val="Normal"/>
     <w:pPr>
@@ -10570,9 +10704,6 @@
   </w:style>
   <w:style w:type="paragraph" w:styleId="Heading4">
     <w:name w:val="Heading 4"/>
-    <w:qFormat/>
-    <w:link w:val="Heading4Char"/>
-    <w:rsid w:val="00270a9a"/>
     <w:basedOn w:val="Heading"/>
     <w:pPr>
       <w:outlineLvl w:val="3"/>
@@ -10584,18 +10715,12 @@
       <w:szCs w:val="24"/>
     </w:rPr>
   </w:style>
-  <w:style w:type="character" w:styleId="DefaultParagraphFont" w:default="1">
+  <w:style w:type="character" w:styleId="DefaultParagraphFont">
     <w:name w:val="Default Paragraph Font"/>
-    <w:uiPriority w:val="1"/>
-    <w:semiHidden/>
-    <w:unhideWhenUsed/>
     <w:rPr/>
   </w:style>
-  <w:style w:type="character" w:styleId="Heading1Char" w:customStyle="1">
+  <w:style w:type="character" w:styleId="Heading1Char">
     <w:name w:val="Heading 1 Char"/>
-    <w:uiPriority w:val="9"/>
-    <w:link w:val="Heading1"/>
-    <w:rsid w:val="00270a9a"/>
     <w:basedOn w:val="DefaultParagraphFont"/>
     <w:rPr>
       <w:rFonts w:eastAsia="Times New Roman"/>
@@ -10606,11 +10731,8 @@
       <w:lang w:val="en-GB" w:eastAsia="hi-IN" w:bidi="hi-IN"/>
     </w:rPr>
   </w:style>
-  <w:style w:type="character" w:styleId="Heading2Char" w:customStyle="1">
+  <w:style w:type="character" w:styleId="Heading2Char">
     <w:name w:val="Heading 2 Char"/>
-    <w:uiPriority w:val="9"/>
-    <w:link w:val="Heading2"/>
-    <w:rsid w:val="00270a9a"/>
     <w:basedOn w:val="DefaultParagraphFont"/>
     <w:rPr>
       <w:rFonts w:eastAsia="Times New Roman"/>
@@ -10623,11 +10745,8 @@
       <w:lang w:val="en-GB" w:eastAsia="hi-IN" w:bidi="hi-IN"/>
     </w:rPr>
   </w:style>
-  <w:style w:type="character" w:styleId="Heading3Char" w:customStyle="1">
+  <w:style w:type="character" w:styleId="Heading3Char">
     <w:name w:val="Heading 3 Char"/>
-    <w:uiPriority w:val="9"/>
-    <w:link w:val="Heading3"/>
-    <w:rsid w:val="00270a9a"/>
     <w:basedOn w:val="DefaultParagraphFont"/>
     <w:rPr>
       <w:rFonts w:eastAsia="Times New Roman"/>
@@ -10638,10 +10757,8 @@
       <w:lang w:val="en-GB" w:eastAsia="hi-IN" w:bidi="hi-IN"/>
     </w:rPr>
   </w:style>
-  <w:style w:type="character" w:styleId="BodyTextChar" w:customStyle="1">
+  <w:style w:type="character" w:styleId="BodyTextChar">
     <w:name w:val="Body Text Char"/>
-    <w:link w:val="BodyText"/>
-    <w:rsid w:val="00270a9a"/>
     <w:basedOn w:val="DefaultParagraphFont"/>
     <w:rPr>
       <w:rFonts w:eastAsia="DejaVu Sans"/>
@@ -10650,10 +10767,8 @@
       <w:lang w:val="en-GB" w:eastAsia="hi-IN" w:bidi="hi-IN"/>
     </w:rPr>
   </w:style>
-  <w:style w:type="character" w:styleId="Heading4Char" w:customStyle="1">
+  <w:style w:type="character" w:styleId="Heading4Char">
     <w:name w:val="Heading 4 Char"/>
-    <w:link w:val="Heading4"/>
-    <w:rsid w:val="00270a9a"/>
     <w:basedOn w:val="DefaultParagraphFont"/>
     <w:rPr>
       <w:rFonts w:eastAsia="DejaVu Sans"/>
@@ -10663,112 +10778,90 @@
       <w:lang w:val="en-GB" w:eastAsia="hi-IN" w:bidi="hi-IN"/>
     </w:rPr>
   </w:style>
-  <w:style w:type="character" w:styleId="WW8Num2z0" w:customStyle="1">
+  <w:style w:type="character" w:styleId="WW8Num2z0">
     <w:name w:val="WW8Num2z0"/>
-    <w:rsid w:val="00270a9a"/>
     <w:rPr>
       <w:rFonts w:ascii="Symbol" w:hAnsi="Symbol" w:cs="OpenSymbol"/>
     </w:rPr>
   </w:style>
-  <w:style w:type="character" w:styleId="WW8Num3z0" w:customStyle="1">
+  <w:style w:type="character" w:styleId="WW8Num3z0">
     <w:name w:val="WW8Num3z0"/>
-    <w:rsid w:val="00270a9a"/>
     <w:rPr>
       <w:rFonts w:ascii="Symbol" w:hAnsi="Symbol" w:cs="OpenSymbol"/>
     </w:rPr>
   </w:style>
-  <w:style w:type="character" w:styleId="WW8Num4z0" w:customStyle="1">
+  <w:style w:type="character" w:styleId="WW8Num4z0">
     <w:name w:val="WW8Num4z0"/>
-    <w:rsid w:val="00270a9a"/>
     <w:rPr>
       <w:rFonts w:ascii="Symbol" w:hAnsi="Symbol" w:cs="OpenSymbol"/>
     </w:rPr>
   </w:style>
-  <w:style w:type="character" w:styleId="WW8Num5z0" w:customStyle="1">
+  <w:style w:type="character" w:styleId="WW8Num5z0">
     <w:name w:val="WW8Num5z0"/>
-    <w:rsid w:val="00270a9a"/>
     <w:rPr>
       <w:rFonts w:ascii="Symbol" w:hAnsi="Symbol" w:cs="OpenSymbol"/>
     </w:rPr>
   </w:style>
-  <w:style w:type="character" w:styleId="WW8Num6z0" w:customStyle="1">
+  <w:style w:type="character" w:styleId="WW8Num6z0">
     <w:name w:val="WW8Num6z0"/>
-    <w:rsid w:val="00270a9a"/>
     <w:rPr>
       <w:rFonts w:ascii="Symbol" w:hAnsi="Symbol" w:cs="OpenSymbol"/>
     </w:rPr>
   </w:style>
-  <w:style w:type="character" w:styleId="WW8Num7z0" w:customStyle="1">
+  <w:style w:type="character" w:styleId="WW8Num7z0">
     <w:name w:val="WW8Num7z0"/>
-    <w:rsid w:val="00270a9a"/>
     <w:rPr>
       <w:rFonts w:ascii="Symbol" w:hAnsi="Symbol" w:cs="OpenSymbol"/>
     </w:rPr>
   </w:style>
-  <w:style w:type="character" w:styleId="WW8Num8z0" w:customStyle="1">
+  <w:style w:type="character" w:styleId="WW8Num8z0">
     <w:name w:val="WW8Num8z0"/>
-    <w:rsid w:val="00270a9a"/>
     <w:rPr>
       <w:rFonts w:ascii="Symbol" w:hAnsi="Symbol" w:cs="OpenSymbol"/>
     </w:rPr>
   </w:style>
-  <w:style w:type="character" w:styleId="WW8Num9z0" w:customStyle="1">
+  <w:style w:type="character" w:styleId="WW8Num9z0">
     <w:name w:val="WW8Num9z0"/>
-    <w:rsid w:val="00270a9a"/>
     <w:rPr>
       <w:rFonts w:ascii="Symbol" w:hAnsi="Symbol" w:cs="OpenSymbol"/>
     </w:rPr>
   </w:style>
-  <w:style w:type="character" w:styleId="WW8Num10z0" w:customStyle="1">
+  <w:style w:type="character" w:styleId="WW8Num10z0">
     <w:name w:val="WW8Num10z0"/>
-    <w:rsid w:val="00270a9a"/>
     <w:rPr>
       <w:rFonts w:ascii="Symbol" w:hAnsi="Symbol" w:cs="OpenSymbol"/>
     </w:rPr>
   </w:style>
-  <w:style w:type="character" w:styleId="WW8Num11z0" w:customStyle="1">
+  <w:style w:type="character" w:styleId="WW8Num11z0">
     <w:name w:val="WW8Num11z0"/>
-    <w:rsid w:val="00270a9a"/>
     <w:rPr>
       <w:rFonts w:ascii="Symbol" w:hAnsi="Symbol" w:cs="OpenSymbol"/>
     </w:rPr>
   </w:style>
-  <w:style w:type="character" w:styleId="AbsatzStandardschriftart1" w:customStyle="1">
+  <w:style w:type="character" w:styleId="AbsatzStandardschriftart1">
     <w:name w:val="Absatz-Standardschriftart1"/>
-    <w:rsid w:val="00270a9a"/>
     <w:rPr/>
   </w:style>
-  <w:style w:type="character" w:styleId="WWAbsatzStandardschriftart" w:customStyle="1">
+  <w:style w:type="character" w:styleId="WWAbsatzStandardschriftart">
     <w:name w:val="WW-Absatz-Standardschriftart"/>
-    <w:rsid w:val="00270a9a"/>
     <w:rPr/>
   </w:style>
   <w:style w:type="character" w:styleId="InternetLink">
     <w:name w:val="Internet Link"/>
-    <w:uiPriority w:val="99"/>
-    <w:rsid w:val="00270a9a"/>
     <w:rPr>
       <w:color w:val="000080"/>
       <w:u w:val="single"/>
       <w:lang w:val="zxx" w:eastAsia="zxx" w:bidi="zxx"/>
     </w:rPr>
   </w:style>
-  <w:style w:type="character" w:styleId="NumberingSymbols" w:customStyle="1">
-    <w:name w:val="Numbering Symbols"/>
-    <w:rsid w:val="00270a9a"/>
-    <w:rPr/>
-  </w:style>
-  <w:style w:type="character" w:styleId="Bullets" w:customStyle="1">
+  <w:style w:type="character" w:styleId="Bullets">
     <w:name w:val="Bullets"/>
-    <w:rsid w:val="00270a9a"/>
     <w:rPr>
       <w:rFonts w:ascii="OpenSymbol" w:hAnsi="OpenSymbol" w:eastAsia="OpenSymbol" w:cs="OpenSymbol"/>
     </w:rPr>
   </w:style>
-  <w:style w:type="character" w:styleId="BodyTextFirstIndentChar" w:customStyle="1">
+  <w:style w:type="character" w:styleId="BodyTextFirstIndentChar">
     <w:name w:val="Body Text First Indent Char"/>
-    <w:link w:val="BodyTextFirstIndent"/>
-    <w:rsid w:val="00270a9a"/>
     <w:basedOn w:val="BodyTextChar"/>
     <w:rPr>
       <w:rFonts w:eastAsia="DejaVu Sans"/>
@@ -10777,10 +10870,8 @@
       <w:lang w:val="en-GB" w:eastAsia="hi-IN" w:bidi="hi-IN"/>
     </w:rPr>
   </w:style>
-  <w:style w:type="character" w:styleId="SubtitleChar" w:customStyle="1">
+  <w:style w:type="character" w:styleId="SubtitleChar">
     <w:name w:val="Subtitle Char"/>
-    <w:link w:val="Subtitle"/>
-    <w:rsid w:val="00270a9a"/>
     <w:basedOn w:val="DefaultParagraphFont"/>
     <w:rPr>
       <w:rFonts w:eastAsia="DejaVu Sans"/>
@@ -10791,10 +10882,8 @@
       <w:lang w:val="de-DE" w:eastAsia="hi-IN" w:bidi="hi-IN"/>
     </w:rPr>
   </w:style>
-  <w:style w:type="character" w:styleId="TitleChar" w:customStyle="1">
+  <w:style w:type="character" w:styleId="TitleChar">
     <w:name w:val="Title Char"/>
-    <w:link w:val="Title"/>
-    <w:rsid w:val="00270a9a"/>
     <w:basedOn w:val="DefaultParagraphFont"/>
     <w:rPr>
       <w:rFonts w:ascii="Arial" w:hAnsi="Arial" w:eastAsia="DejaVu Sans"/>
@@ -10805,10 +10894,8 @@
       <w:lang w:val="en-GB" w:eastAsia="hi-IN" w:bidi="hi-IN"/>
     </w:rPr>
   </w:style>
-  <w:style w:type="character" w:styleId="SectionHeadingChar" w:customStyle="1">
+  <w:style w:type="character" w:styleId="SectionHeadingChar">
     <w:name w:val="Section Heading Char"/>
-    <w:link w:val="SectionHeading"/>
-    <w:rsid w:val="00270a9a"/>
     <w:rPr>
       <w:rFonts w:eastAsia="DejaVu Sans"/>
       <w:b/>
@@ -10820,21 +10907,14 @@
   </w:style>
   <w:style w:type="character" w:styleId="SubtleEmphasis">
     <w:name w:val="Subtle Emphasis"/>
-    <w:uiPriority w:val="19"/>
-    <w:qFormat/>
-    <w:rsid w:val="00270a9a"/>
     <w:rPr>
       <w:i/>
       <w:iCs/>
       <w:color w:val="808080"/>
     </w:rPr>
   </w:style>
-  <w:style w:type="character" w:styleId="BalloonTextChar" w:customStyle="1">
+  <w:style w:type="character" w:styleId="BalloonTextChar">
     <w:name w:val="Balloon Text Char"/>
-    <w:uiPriority w:val="99"/>
-    <w:semiHidden/>
-    <w:link w:val="BalloonText"/>
-    <w:rsid w:val="00270a9a"/>
     <w:basedOn w:val="DefaultParagraphFont"/>
     <w:rPr>
       <w:rFonts w:ascii="Tahoma" w:hAnsi="Tahoma" w:eastAsia="DejaVu Sans" w:cs="Mangal"/>
@@ -10843,22 +10923,16 @@
       <w:lang w:val="en-GB" w:eastAsia="hi-IN" w:bidi="hi-IN"/>
     </w:rPr>
   </w:style>
-  <w:style w:type="character" w:styleId="CommentTextChar" w:customStyle="1">
+  <w:style w:type="character" w:styleId="CommentTextChar">
     <w:name w:val="Comment Text Char"/>
-    <w:semiHidden/>
-    <w:link w:val="CommentText"/>
-    <w:rsid w:val="00270a9a"/>
     <w:basedOn w:val="DefaultParagraphFont"/>
     <w:rPr>
       <w:rFonts w:eastAsia="DejaVu Sans"/>
       <w:lang w:val="en-GB" w:eastAsia="hi-IN" w:bidi="hi-IN"/>
     </w:rPr>
   </w:style>
-  <w:style w:type="character" w:styleId="CommentSubjectChar" w:customStyle="1">
+  <w:style w:type="character" w:styleId="CommentSubjectChar">
     <w:name w:val="Comment Subject Char"/>
-    <w:semiHidden/>
-    <w:link w:val="CommentSubject"/>
-    <w:rsid w:val="00270a9a"/>
     <w:basedOn w:val="CommentTextChar"/>
     <w:rPr>
       <w:rFonts w:eastAsia="DejaVu Sans"/>
@@ -10867,21 +10941,16 @@
       <w:lang w:val="en-GB" w:eastAsia="hi-IN" w:bidi="hi-IN"/>
     </w:rPr>
   </w:style>
-  <w:style w:type="character" w:styleId="Termhighlight" w:customStyle="1">
+  <w:style w:type="character" w:styleId="Termhighlight">
     <w:name w:val="term-highlight"/>
-    <w:rsid w:val="00270a9a"/>
     <w:rPr/>
   </w:style>
-  <w:style w:type="character" w:styleId="Highlight" w:customStyle="1">
+  <w:style w:type="character" w:styleId="Highlight">
     <w:name w:val="highlight"/>
-    <w:rsid w:val="00270a9a"/>
     <w:rPr/>
   </w:style>
   <w:style w:type="character" w:styleId="Emphasis">
     <w:name w:val="Emphasis"/>
-    <w:uiPriority w:val="20"/>
-    <w:qFormat/>
-    <w:rsid w:val="00270a9a"/>
     <w:rPr>
       <w:i/>
       <w:iCs/>
@@ -10889,80 +10958,59 @@
   </w:style>
   <w:style w:type="character" w:styleId="Strong">
     <w:name w:val="Strong"/>
-    <w:uiPriority w:val="22"/>
-    <w:qFormat/>
-    <w:rsid w:val="00270a9a"/>
     <w:rPr>
       <w:b/>
       <w:bCs/>
     </w:rPr>
   </w:style>
-  <w:style w:type="character" w:styleId="NormalsmallChar" w:customStyle="1">
+  <w:style w:type="character" w:styleId="NormalsmallChar">
     <w:name w:val="Normal small Char"/>
-    <w:link w:val="Normalsmall"/>
-    <w:rsid w:val="00270a9a"/>
     <w:rPr>
       <w:rFonts w:eastAsia="DejaVu Sans"/>
       <w:lang w:val="en-GB" w:eastAsia="hi-IN" w:bidi="hi-IN"/>
     </w:rPr>
   </w:style>
-  <w:style w:type="character" w:styleId="BoldsmallChar" w:customStyle="1">
+  <w:style w:type="character" w:styleId="BoldsmallChar">
     <w:name w:val="Bold small Char"/>
-    <w:link w:val="Boldsmall"/>
-    <w:rsid w:val="00270a9a"/>
     <w:rPr>
       <w:rFonts w:eastAsia="DejaVu Sans"/>
       <w:b/>
       <w:lang w:val="en-GB" w:eastAsia="hi-IN" w:bidi="hi-IN"/>
     </w:rPr>
   </w:style>
-  <w:style w:type="character" w:styleId="Plainlinks" w:customStyle="1">
+  <w:style w:type="character" w:styleId="Plainlinks">
     <w:name w:val="plainlinks"/>
-    <w:rsid w:val="00270a9a"/>
     <w:rPr/>
   </w:style>
-  <w:style w:type="character" w:styleId="Ecname" w:customStyle="1">
+  <w:style w:type="character" w:styleId="Ecname">
     <w:name w:val="ec_name"/>
-    <w:rsid w:val="00270a9a"/>
     <w:rPr/>
   </w:style>
-  <w:style w:type="character" w:styleId="Full" w:customStyle="1">
+  <w:style w:type="character" w:styleId="Full">
     <w:name w:val="full"/>
-    <w:rsid w:val="00270a9a"/>
     <w:rPr/>
   </w:style>
   <w:style w:type="character" w:styleId="FollowedHyperlink">
     <w:name w:val="FollowedHyperlink"/>
-    <w:uiPriority w:val="99"/>
-    <w:semiHidden/>
-    <w:unhideWhenUsed/>
-    <w:rsid w:val="00270a9a"/>
     <w:rPr>
       <w:color w:val="800080"/>
       <w:u w:val="single"/>
     </w:rPr>
   </w:style>
-  <w:style w:type="character" w:styleId="LOnormal" w:customStyle="1">
+  <w:style w:type="character" w:styleId="LOnormal">
     <w:name w:val="LO-normal"/>
-    <w:rsid w:val="00270a9a"/>
     <w:rPr/>
   </w:style>
-  <w:style w:type="character" w:styleId="Jrnl" w:customStyle="1">
+  <w:style w:type="character" w:styleId="Jrnl">
     <w:name w:val="jrnl"/>
-    <w:rsid w:val="00270a9a"/>
     <w:rPr/>
   </w:style>
-  <w:style w:type="character" w:styleId="Appleconvertedspace" w:customStyle="1">
+  <w:style w:type="character" w:styleId="Appleconvertedspace">
     <w:name w:val="apple-converted-space"/>
-    <w:rsid w:val="00270a9a"/>
     <w:rPr/>
   </w:style>
-  <w:style w:type="character" w:styleId="EndnoteTextChar" w:customStyle="1">
+  <w:style w:type="character" w:styleId="EndnoteTextChar">
     <w:name w:val="Endnote Text Char"/>
-    <w:uiPriority w:val="99"/>
-    <w:semiHidden/>
-    <w:link w:val="EndnoteText"/>
-    <w:rsid w:val="00270a9a"/>
     <w:basedOn w:val="DefaultParagraphFont"/>
     <w:rPr>
       <w:rFonts w:eastAsia="DejaVu Sans" w:cs="Mangal"/>
@@ -10970,11 +11018,8 @@
       <w:lang w:val="en-GB" w:eastAsia="hi-IN" w:bidi="hi-IN"/>
     </w:rPr>
   </w:style>
-  <w:style w:type="character" w:styleId="HeaderChar" w:customStyle="1">
+  <w:style w:type="character" w:styleId="HeaderChar">
     <w:name w:val="Header Char"/>
-    <w:uiPriority w:val="99"/>
-    <w:link w:val="Header"/>
-    <w:rsid w:val="00270a9a"/>
     <w:basedOn w:val="DefaultParagraphFont"/>
     <w:rPr>
       <w:rFonts w:eastAsia="DejaVu Sans" w:cs="Mangal"/>
@@ -10983,11 +11028,8 @@
       <w:lang w:val="en-GB" w:eastAsia="hi-IN" w:bidi="hi-IN"/>
     </w:rPr>
   </w:style>
-  <w:style w:type="character" w:styleId="FooterChar" w:customStyle="1">
+  <w:style w:type="character" w:styleId="FooterChar">
     <w:name w:val="Footer Char"/>
-    <w:uiPriority w:val="99"/>
-    <w:link w:val="Footer"/>
-    <w:rsid w:val="00270a9a"/>
     <w:basedOn w:val="DefaultParagraphFont"/>
     <w:rPr>
       <w:rFonts w:eastAsia="DejaVu Sans" w:cs="Mangal"/>
@@ -11021,9 +11063,8 @@
       <w:sz w:val="18"/>
     </w:rPr>
   </w:style>
-  <w:style w:type="paragraph" w:styleId="Heading" w:customStyle="1">
+  <w:style w:type="paragraph" w:styleId="Heading">
     <w:name w:val="Heading"/>
-    <w:rsid w:val="00270a9a"/>
     <w:basedOn w:val="Normal"/>
     <w:next w:val="TextBody"/>
     <w:pPr>
@@ -11038,8 +11079,6 @@
   </w:style>
   <w:style w:type="paragraph" w:styleId="TextBody">
     <w:name w:val="Text Body"/>
-    <w:link w:val="BodyTextChar"/>
-    <w:rsid w:val="00270a9a"/>
     <w:basedOn w:val="Normal"/>
     <w:pPr>
       <w:spacing w:lineRule="auto" w:line="288" w:before="0" w:after="120"/>
@@ -11048,7 +11087,6 @@
   </w:style>
   <w:style w:type="paragraph" w:styleId="List">
     <w:name w:val="List"/>
-    <w:rsid w:val="00270a9a"/>
     <w:basedOn w:val="TextBody"/>
     <w:pPr/>
     <w:rPr>
@@ -11070,9 +11108,8 @@
       <w:szCs w:val="24"/>
     </w:rPr>
   </w:style>
-  <w:style w:type="paragraph" w:styleId="Index" w:customStyle="1">
+  <w:style w:type="paragraph" w:styleId="Index">
     <w:name w:val="Index"/>
-    <w:rsid w:val="00270a9a"/>
     <w:basedOn w:val="Normal"/>
     <w:pPr>
       <w:suppressLineNumbers/>
@@ -11083,8 +11120,6 @@
   </w:style>
   <w:style w:type="paragraph" w:styleId="Caption1">
     <w:name w:val="caption"/>
-    <w:qFormat/>
-    <w:rsid w:val="00270a9a"/>
     <w:basedOn w:val="Normal"/>
     <w:pPr>
       <w:suppressLineNumbers/>
@@ -11095,45 +11130,38 @@
       <w:iCs/>
     </w:rPr>
   </w:style>
-  <w:style w:type="paragraph" w:styleId="Objectwitharrow" w:customStyle="1">
+  <w:style w:type="paragraph" w:styleId="Objectwitharrow">
     <w:name w:val="Object with arrow"/>
-    <w:rsid w:val="00270a9a"/>
     <w:basedOn w:val="Normal"/>
     <w:pPr/>
     <w:rPr/>
   </w:style>
-  <w:style w:type="paragraph" w:styleId="Objectwithshadow" w:customStyle="1">
+  <w:style w:type="paragraph" w:styleId="Objectwithshadow">
     <w:name w:val="Object with shadow"/>
-    <w:rsid w:val="00270a9a"/>
     <w:basedOn w:val="Normal"/>
     <w:pPr/>
     <w:rPr/>
   </w:style>
-  <w:style w:type="paragraph" w:styleId="Objectwithoutfill" w:customStyle="1">
+  <w:style w:type="paragraph" w:styleId="Objectwithoutfill">
     <w:name w:val="Object without fill"/>
-    <w:rsid w:val="00270a9a"/>
     <w:basedOn w:val="Normal"/>
     <w:pPr/>
     <w:rPr/>
   </w:style>
-  <w:style w:type="paragraph" w:styleId="Text" w:customStyle="1">
+  <w:style w:type="paragraph" w:styleId="Text">
     <w:name w:val="Text"/>
-    <w:rsid w:val="00270a9a"/>
     <w:basedOn w:val="Caption1"/>
     <w:pPr/>
     <w:rPr/>
   </w:style>
-  <w:style w:type="paragraph" w:styleId="Textbodyjustified" w:customStyle="1">
+  <w:style w:type="paragraph" w:styleId="Textbodyjustified">
     <w:name w:val="Text body justified"/>
-    <w:rsid w:val="00270a9a"/>
     <w:basedOn w:val="Normal"/>
     <w:pPr/>
     <w:rPr/>
   </w:style>
   <w:style w:type="paragraph" w:styleId="TextBodyIndent">
     <w:name w:val="Text Body Indent"/>
-    <w:link w:val="BodyTextFirstIndentChar"/>
-    <w:rsid w:val="00270a9a"/>
     <w:basedOn w:val="TextBody"/>
     <w:pPr>
       <w:ind w:left="0" w:right="0" w:firstLine="283"/>
@@ -11142,9 +11170,6 @@
   </w:style>
   <w:style w:type="paragraph" w:styleId="Title">
     <w:name w:val="Title"/>
-    <w:qFormat/>
-    <w:link w:val="TitleChar"/>
-    <w:rsid w:val="00270a9a"/>
     <w:basedOn w:val="Heading"/>
     <w:next w:val="Subtitle"/>
     <w:pPr>
@@ -11159,9 +11184,6 @@
   </w:style>
   <w:style w:type="paragraph" w:styleId="Subtitle">
     <w:name w:val="Subtitle"/>
-    <w:qFormat/>
-    <w:link w:val="SubtitleChar"/>
-    <w:rsid w:val="00270a9a"/>
     <w:basedOn w:val="Heading"/>
     <w:pPr>
       <w:jc w:val="center"/>
@@ -11175,18 +11197,16 @@
       <w:lang w:val="de-DE"/>
     </w:rPr>
   </w:style>
-  <w:style w:type="paragraph" w:styleId="Title1" w:customStyle="1">
+  <w:style w:type="paragraph" w:styleId="Title1">
     <w:name w:val="Title1"/>
-    <w:rsid w:val="00270a9a"/>
     <w:basedOn w:val="Normal"/>
     <w:pPr>
       <w:jc w:val="center"/>
     </w:pPr>
     <w:rPr/>
   </w:style>
-  <w:style w:type="paragraph" w:styleId="Title2" w:customStyle="1">
+  <w:style w:type="paragraph" w:styleId="Title2">
     <w:name w:val="Title2"/>
-    <w:rsid w:val="00270a9a"/>
     <w:basedOn w:val="Normal"/>
     <w:pPr>
       <w:spacing w:before="57" w:after="57"/>
@@ -11195,16 +11215,14 @@
     </w:pPr>
     <w:rPr/>
   </w:style>
-  <w:style w:type="paragraph" w:styleId="DimensionLine" w:customStyle="1">
+  <w:style w:type="paragraph" w:styleId="DimensionLine">
     <w:name w:val="Dimension Line"/>
-    <w:rsid w:val="00270a9a"/>
     <w:basedOn w:val="Normal"/>
     <w:pPr/>
     <w:rPr/>
   </w:style>
-  <w:style w:type="paragraph" w:styleId="DefaultLTGliederung1" w:customStyle="1">
+  <w:style w:type="paragraph" w:styleId="DefaultLTGliederung1">
     <w:name w:val="Default~LT~Gliederung 1"/>
-    <w:rsid w:val="00270a9a"/>
     <w:pPr>
       <w:widowControl w:val="false"/>
       <w:tabs>
@@ -11221,6 +11239,7 @@
         <w:tab w:val="left" w:pos="15300" w:leader="none"/>
       </w:tabs>
       <w:suppressAutoHyphens w:val="true"/>
+      <w:overflowPunct w:val="false"/>
       <w:bidi w:val="0"/>
       <w:spacing w:before="160" w:after="0"/>
       <w:jc w:val="left"/>
@@ -11233,9 +11252,8 @@
       <w:lang w:val="en-GB" w:eastAsia="hi-IN" w:bidi="hi-IN"/>
     </w:rPr>
   </w:style>
-  <w:style w:type="paragraph" w:styleId="DefaultLTGliederung2" w:customStyle="1">
+  <w:style w:type="paragraph" w:styleId="DefaultLTGliederung2">
     <w:name w:val="Default~LT~Gliederung 2"/>
-    <w:rsid w:val="00270a9a"/>
     <w:basedOn w:val="DefaultLTGliederung1"/>
     <w:pPr>
       <w:tabs>
@@ -11258,9 +11276,8 @@
       <w:szCs w:val="56"/>
     </w:rPr>
   </w:style>
-  <w:style w:type="paragraph" w:styleId="DefaultLTGliederung3" w:customStyle="1">
+  <w:style w:type="paragraph" w:styleId="DefaultLTGliederung3">
     <w:name w:val="Default~LT~Gliederung 3"/>
-    <w:rsid w:val="00270a9a"/>
     <w:basedOn w:val="DefaultLTGliederung2"/>
     <w:pPr>
       <w:tabs>
@@ -11282,9 +11299,8 @@
       <w:szCs w:val="48"/>
     </w:rPr>
   </w:style>
-  <w:style w:type="paragraph" w:styleId="DefaultLTGliederung4" w:customStyle="1">
+  <w:style w:type="paragraph" w:styleId="DefaultLTGliederung4">
     <w:name w:val="Default~LT~Gliederung 4"/>
-    <w:rsid w:val="00270a9a"/>
     <w:basedOn w:val="DefaultLTGliederung3"/>
     <w:pPr>
       <w:tabs>
@@ -11306,9 +11322,8 @@
       <w:szCs w:val="40"/>
     </w:rPr>
   </w:style>
-  <w:style w:type="paragraph" w:styleId="DefaultLTGliederung5" w:customStyle="1">
+  <w:style w:type="paragraph" w:styleId="DefaultLTGliederung5">
     <w:name w:val="Default~LT~Gliederung 5"/>
-    <w:rsid w:val="00270a9a"/>
     <w:basedOn w:val="DefaultLTGliederung4"/>
     <w:pPr>
       <w:tabs>
@@ -11325,37 +11340,32 @@
     </w:pPr>
     <w:rPr/>
   </w:style>
-  <w:style w:type="paragraph" w:styleId="DefaultLTGliederung6" w:customStyle="1">
+  <w:style w:type="paragraph" w:styleId="DefaultLTGliederung6">
     <w:name w:val="Default~LT~Gliederung 6"/>
-    <w:rsid w:val="00270a9a"/>
     <w:basedOn w:val="DefaultLTGliederung5"/>
     <w:pPr/>
     <w:rPr/>
   </w:style>
-  <w:style w:type="paragraph" w:styleId="DefaultLTGliederung7" w:customStyle="1">
+  <w:style w:type="paragraph" w:styleId="DefaultLTGliederung7">
     <w:name w:val="Default~LT~Gliederung 7"/>
-    <w:rsid w:val="00270a9a"/>
     <w:basedOn w:val="DefaultLTGliederung6"/>
     <w:pPr/>
     <w:rPr/>
   </w:style>
-  <w:style w:type="paragraph" w:styleId="DefaultLTGliederung8" w:customStyle="1">
+  <w:style w:type="paragraph" w:styleId="DefaultLTGliederung8">
     <w:name w:val="Default~LT~Gliederung 8"/>
-    <w:rsid w:val="00270a9a"/>
     <w:basedOn w:val="DefaultLTGliederung7"/>
     <w:pPr/>
     <w:rPr/>
   </w:style>
-  <w:style w:type="paragraph" w:styleId="DefaultLTGliederung9" w:customStyle="1">
+  <w:style w:type="paragraph" w:styleId="DefaultLTGliederung9">
     <w:name w:val="Default~LT~Gliederung 9"/>
-    <w:rsid w:val="00270a9a"/>
     <w:basedOn w:val="DefaultLTGliederung8"/>
     <w:pPr/>
     <w:rPr/>
   </w:style>
-  <w:style w:type="paragraph" w:styleId="DefaultLTTitel" w:customStyle="1">
+  <w:style w:type="paragraph" w:styleId="DefaultLTTitel">
     <w:name w:val="Default~LT~Titel"/>
-    <w:rsid w:val="00270a9a"/>
     <w:pPr>
       <w:widowControl w:val="false"/>
       <w:tabs>
@@ -11373,6 +11383,7 @@
         <w:tab w:val="left" w:pos="15840" w:leader="none"/>
       </w:tabs>
       <w:suppressAutoHyphens w:val="true"/>
+      <w:overflowPunct w:val="false"/>
       <w:bidi w:val="0"/>
       <w:jc w:val="center"/>
     </w:pPr>
@@ -11384,9 +11395,8 @@
       <w:lang w:val="en-GB" w:eastAsia="hi-IN" w:bidi="hi-IN"/>
     </w:rPr>
   </w:style>
-  <w:style w:type="paragraph" w:styleId="DefaultLTUntertitel" w:customStyle="1">
+  <w:style w:type="paragraph" w:styleId="DefaultLTUntertitel">
     <w:name w:val="Default~LT~Untertitel"/>
-    <w:rsid w:val="00270a9a"/>
     <w:pPr>
       <w:widowControl w:val="false"/>
       <w:tabs>
@@ -11404,6 +11414,7 @@
         <w:tab w:val="left" w:pos="15840" w:leader="none"/>
       </w:tabs>
       <w:suppressAutoHyphens w:val="true"/>
+      <w:overflowPunct w:val="false"/>
       <w:bidi w:val="0"/>
       <w:spacing w:before="160" w:after="0"/>
       <w:jc w:val="center"/>
@@ -11416,9 +11427,8 @@
       <w:lang w:val="en-GB" w:eastAsia="hi-IN" w:bidi="hi-IN"/>
     </w:rPr>
   </w:style>
-  <w:style w:type="paragraph" w:styleId="DefaultLTNotizen" w:customStyle="1">
+  <w:style w:type="paragraph" w:styleId="DefaultLTNotizen">
     <w:name w:val="Default~LT~Notizen"/>
-    <w:rsid w:val="00270a9a"/>
     <w:pPr>
       <w:widowControl w:val="false"/>
       <w:tabs>
@@ -11436,6 +11446,7 @@
         <w:tab w:val="left" w:pos="15840" w:leader="none"/>
       </w:tabs>
       <w:suppressAutoHyphens w:val="true"/>
+      <w:overflowPunct w:val="false"/>
       <w:bidi w:val="0"/>
       <w:spacing w:before="90" w:after="0"/>
       <w:jc w:val="left"/>
@@ -11448,9 +11459,8 @@
       <w:lang w:val="en-GB" w:eastAsia="hi-IN" w:bidi="hi-IN"/>
     </w:rPr>
   </w:style>
-  <w:style w:type="paragraph" w:styleId="DefaultLTHintergrundobjekte" w:customStyle="1">
+  <w:style w:type="paragraph" w:styleId="DefaultLTHintergrundobjekte">
     <w:name w:val="Default~LT~Hintergrundobjekte"/>
-    <w:rsid w:val="00270a9a"/>
     <w:pPr>
       <w:widowControl w:val="false"/>
       <w:tabs>
@@ -11468,6 +11478,7 @@
         <w:tab w:val="left" w:pos="15840" w:leader="none"/>
       </w:tabs>
       <w:suppressAutoHyphens w:val="true"/>
+      <w:overflowPunct w:val="false"/>
       <w:bidi w:val="0"/>
       <w:jc w:val="left"/>
     </w:pPr>
@@ -11479,12 +11490,12 @@
       <w:lang w:val="en-GB" w:eastAsia="hi-IN" w:bidi="hi-IN"/>
     </w:rPr>
   </w:style>
-  <w:style w:type="paragraph" w:styleId="DefaultLTHintergrund" w:customStyle="1">
+  <w:style w:type="paragraph" w:styleId="DefaultLTHintergrund">
     <w:name w:val="Default~LT~Hintergrund"/>
-    <w:rsid w:val="00270a9a"/>
     <w:pPr>
       <w:widowControl w:val="false"/>
       <w:suppressAutoHyphens w:val="true"/>
+      <w:overflowPunct w:val="false"/>
       <w:bidi w:val="0"/>
       <w:jc w:val="center"/>
     </w:pPr>
@@ -11496,12 +11507,12 @@
       <w:lang w:val="en-GB" w:eastAsia="hi-IN" w:bidi="hi-IN"/>
     </w:rPr>
   </w:style>
-  <w:style w:type="paragraph" w:styleId="Default" w:customStyle="1">
+  <w:style w:type="paragraph" w:styleId="Default">
     <w:name w:val="default"/>
-    <w:rsid w:val="00270a9a"/>
     <w:pPr>
       <w:widowControl w:val="false"/>
       <w:suppressAutoHyphens w:val="true"/>
+      <w:overflowPunct w:val="false"/>
       <w:bidi w:val="0"/>
       <w:spacing w:lineRule="atLeast" w:line="200"/>
       <w:jc w:val="left"/>
@@ -11514,240 +11525,206 @@
       <w:lang w:val="en-GB" w:eastAsia="hi-IN" w:bidi="hi-IN"/>
     </w:rPr>
   </w:style>
-  <w:style w:type="paragraph" w:styleId="Blue1" w:customStyle="1">
+  <w:style w:type="paragraph" w:styleId="Blue1">
     <w:name w:val="blue1"/>
-    <w:rsid w:val="00270a9a"/>
     <w:basedOn w:val="Default"/>
     <w:pPr/>
     <w:rPr/>
   </w:style>
-  <w:style w:type="paragraph" w:styleId="Blue2" w:customStyle="1">
+  <w:style w:type="paragraph" w:styleId="Blue2">
     <w:name w:val="blue2"/>
-    <w:rsid w:val="00270a9a"/>
     <w:basedOn w:val="Default"/>
     <w:pPr/>
     <w:rPr/>
   </w:style>
-  <w:style w:type="paragraph" w:styleId="Blue3" w:customStyle="1">
+  <w:style w:type="paragraph" w:styleId="Blue3">
     <w:name w:val="blue3"/>
-    <w:rsid w:val="00270a9a"/>
     <w:basedOn w:val="Default"/>
     <w:pPr/>
     <w:rPr/>
   </w:style>
-  <w:style w:type="paragraph" w:styleId="Bw1" w:customStyle="1">
+  <w:style w:type="paragraph" w:styleId="Bw1">
     <w:name w:val="bw1"/>
-    <w:rsid w:val="00270a9a"/>
     <w:basedOn w:val="Default"/>
     <w:pPr/>
     <w:rPr/>
   </w:style>
-  <w:style w:type="paragraph" w:styleId="Bw2" w:customStyle="1">
+  <w:style w:type="paragraph" w:styleId="Bw2">
     <w:name w:val="bw2"/>
-    <w:rsid w:val="00270a9a"/>
     <w:basedOn w:val="Default"/>
     <w:pPr/>
     <w:rPr/>
   </w:style>
-  <w:style w:type="paragraph" w:styleId="Bw3" w:customStyle="1">
+  <w:style w:type="paragraph" w:styleId="Bw3">
     <w:name w:val="bw3"/>
-    <w:rsid w:val="00270a9a"/>
     <w:basedOn w:val="Default"/>
     <w:pPr/>
     <w:rPr/>
   </w:style>
-  <w:style w:type="paragraph" w:styleId="Orange1" w:customStyle="1">
+  <w:style w:type="paragraph" w:styleId="Orange1">
     <w:name w:val="orange1"/>
-    <w:rsid w:val="00270a9a"/>
     <w:basedOn w:val="Default"/>
     <w:pPr/>
     <w:rPr/>
   </w:style>
-  <w:style w:type="paragraph" w:styleId="Orange2" w:customStyle="1">
+  <w:style w:type="paragraph" w:styleId="Orange2">
     <w:name w:val="orange2"/>
-    <w:rsid w:val="00270a9a"/>
     <w:basedOn w:val="Default"/>
     <w:pPr/>
     <w:rPr/>
   </w:style>
-  <w:style w:type="paragraph" w:styleId="Orange3" w:customStyle="1">
+  <w:style w:type="paragraph" w:styleId="Orange3">
     <w:name w:val="orange3"/>
-    <w:rsid w:val="00270a9a"/>
     <w:basedOn w:val="Default"/>
     <w:pPr/>
     <w:rPr/>
   </w:style>
-  <w:style w:type="paragraph" w:styleId="Turquise1" w:customStyle="1">
+  <w:style w:type="paragraph" w:styleId="Turquise1">
     <w:name w:val="turquise1"/>
-    <w:rsid w:val="00270a9a"/>
     <w:basedOn w:val="Default"/>
     <w:pPr/>
     <w:rPr/>
   </w:style>
-  <w:style w:type="paragraph" w:styleId="Turquise2" w:customStyle="1">
+  <w:style w:type="paragraph" w:styleId="Turquise2">
     <w:name w:val="turquise2"/>
-    <w:rsid w:val="00270a9a"/>
     <w:basedOn w:val="Default"/>
     <w:pPr/>
     <w:rPr/>
   </w:style>
-  <w:style w:type="paragraph" w:styleId="Turquise3" w:customStyle="1">
+  <w:style w:type="paragraph" w:styleId="Turquise3">
     <w:name w:val="turquise3"/>
-    <w:rsid w:val="00270a9a"/>
     <w:basedOn w:val="Default"/>
     <w:pPr/>
     <w:rPr/>
   </w:style>
-  <w:style w:type="paragraph" w:styleId="Gray1" w:customStyle="1">
+  <w:style w:type="paragraph" w:styleId="Gray1">
     <w:name w:val="gray1"/>
-    <w:rsid w:val="00270a9a"/>
     <w:basedOn w:val="Default"/>
     <w:pPr/>
     <w:rPr/>
   </w:style>
-  <w:style w:type="paragraph" w:styleId="Gray2" w:customStyle="1">
+  <w:style w:type="paragraph" w:styleId="Gray2">
     <w:name w:val="gray2"/>
-    <w:rsid w:val="00270a9a"/>
     <w:basedOn w:val="Default"/>
     <w:pPr/>
     <w:rPr/>
   </w:style>
-  <w:style w:type="paragraph" w:styleId="Gray3" w:customStyle="1">
+  <w:style w:type="paragraph" w:styleId="Gray3">
     <w:name w:val="gray3"/>
-    <w:rsid w:val="00270a9a"/>
     <w:basedOn w:val="Default"/>
     <w:pPr/>
     <w:rPr/>
   </w:style>
-  <w:style w:type="paragraph" w:styleId="Sun1" w:customStyle="1">
+  <w:style w:type="paragraph" w:styleId="Sun1">
     <w:name w:val="sun1"/>
-    <w:rsid w:val="00270a9a"/>
     <w:basedOn w:val="Default"/>
     <w:pPr/>
     <w:rPr/>
   </w:style>
-  <w:style w:type="paragraph" w:styleId="Sun2" w:customStyle="1">
+  <w:style w:type="paragraph" w:styleId="Sun2">
     <w:name w:val="sun2"/>
-    <w:rsid w:val="00270a9a"/>
     <w:basedOn w:val="Default"/>
     <w:pPr/>
     <w:rPr/>
   </w:style>
-  <w:style w:type="paragraph" w:styleId="Sun3" w:customStyle="1">
+  <w:style w:type="paragraph" w:styleId="Sun3">
     <w:name w:val="sun3"/>
-    <w:rsid w:val="00270a9a"/>
     <w:basedOn w:val="Default"/>
     <w:pPr/>
     <w:rPr/>
   </w:style>
-  <w:style w:type="paragraph" w:styleId="Earth1" w:customStyle="1">
+  <w:style w:type="paragraph" w:styleId="Earth1">
     <w:name w:val="earth1"/>
-    <w:rsid w:val="00270a9a"/>
     <w:basedOn w:val="Default"/>
     <w:pPr/>
     <w:rPr/>
   </w:style>
-  <w:style w:type="paragraph" w:styleId="Earth2" w:customStyle="1">
+  <w:style w:type="paragraph" w:styleId="Earth2">
     <w:name w:val="earth2"/>
-    <w:rsid w:val="00270a9a"/>
     <w:basedOn w:val="Default"/>
     <w:pPr/>
     <w:rPr/>
   </w:style>
-  <w:style w:type="paragraph" w:styleId="Earth3" w:customStyle="1">
+  <w:style w:type="paragraph" w:styleId="Earth3">
     <w:name w:val="earth3"/>
-    <w:rsid w:val="00270a9a"/>
     <w:basedOn w:val="Default"/>
     <w:pPr/>
     <w:rPr/>
   </w:style>
-  <w:style w:type="paragraph" w:styleId="Green1" w:customStyle="1">
+  <w:style w:type="paragraph" w:styleId="Green1">
     <w:name w:val="green1"/>
-    <w:rsid w:val="00270a9a"/>
     <w:basedOn w:val="Default"/>
     <w:pPr/>
     <w:rPr/>
   </w:style>
-  <w:style w:type="paragraph" w:styleId="Green2" w:customStyle="1">
+  <w:style w:type="paragraph" w:styleId="Green2">
     <w:name w:val="green2"/>
-    <w:rsid w:val="00270a9a"/>
     <w:basedOn w:val="Default"/>
     <w:pPr/>
     <w:rPr/>
   </w:style>
-  <w:style w:type="paragraph" w:styleId="Green3" w:customStyle="1">
+  <w:style w:type="paragraph" w:styleId="Green3">
     <w:name w:val="green3"/>
-    <w:rsid w:val="00270a9a"/>
     <w:basedOn w:val="Default"/>
     <w:pPr/>
     <w:rPr/>
   </w:style>
-  <w:style w:type="paragraph" w:styleId="Seetang1" w:customStyle="1">
+  <w:style w:type="paragraph" w:styleId="Seetang1">
     <w:name w:val="seetang1"/>
-    <w:rsid w:val="00270a9a"/>
     <w:basedOn w:val="Default"/>
     <w:pPr/>
     <w:rPr/>
   </w:style>
-  <w:style w:type="paragraph" w:styleId="Seetang2" w:customStyle="1">
+  <w:style w:type="paragraph" w:styleId="Seetang2">
     <w:name w:val="seetang2"/>
-    <w:rsid w:val="00270a9a"/>
     <w:basedOn w:val="Default"/>
     <w:pPr/>
     <w:rPr/>
   </w:style>
-  <w:style w:type="paragraph" w:styleId="Seetang3" w:customStyle="1">
+  <w:style w:type="paragraph" w:styleId="Seetang3">
     <w:name w:val="seetang3"/>
-    <w:rsid w:val="00270a9a"/>
     <w:basedOn w:val="Default"/>
     <w:pPr/>
     <w:rPr/>
   </w:style>
-  <w:style w:type="paragraph" w:styleId="Lightblue1" w:customStyle="1">
+  <w:style w:type="paragraph" w:styleId="Lightblue1">
     <w:name w:val="lightblue1"/>
-    <w:rsid w:val="00270a9a"/>
     <w:basedOn w:val="Default"/>
     <w:pPr/>
     <w:rPr/>
   </w:style>
-  <w:style w:type="paragraph" w:styleId="Lightblue2" w:customStyle="1">
+  <w:style w:type="paragraph" w:styleId="Lightblue2">
     <w:name w:val="lightblue2"/>
-    <w:rsid w:val="00270a9a"/>
     <w:basedOn w:val="Default"/>
     <w:pPr/>
     <w:rPr/>
   </w:style>
-  <w:style w:type="paragraph" w:styleId="Lightblue3" w:customStyle="1">
+  <w:style w:type="paragraph" w:styleId="Lightblue3">
     <w:name w:val="lightblue3"/>
-    <w:rsid w:val="00270a9a"/>
     <w:basedOn w:val="Default"/>
     <w:pPr/>
     <w:rPr/>
   </w:style>
-  <w:style w:type="paragraph" w:styleId="Yellow1" w:customStyle="1">
+  <w:style w:type="paragraph" w:styleId="Yellow1">
     <w:name w:val="yellow1"/>
-    <w:rsid w:val="00270a9a"/>
     <w:basedOn w:val="Default"/>
     <w:pPr/>
     <w:rPr/>
   </w:style>
-  <w:style w:type="paragraph" w:styleId="Yellow2" w:customStyle="1">
+  <w:style w:type="paragraph" w:styleId="Yellow2">
     <w:name w:val="yellow2"/>
-    <w:rsid w:val="00270a9a"/>
     <w:basedOn w:val="Default"/>
     <w:pPr/>
     <w:rPr/>
   </w:style>
-  <w:style w:type="paragraph" w:styleId="Yellow3" w:customStyle="1">
+  <w:style w:type="paragraph" w:styleId="Yellow3">
     <w:name w:val="yellow3"/>
-    <w:rsid w:val="00270a9a"/>
     <w:basedOn w:val="Default"/>
     <w:pPr/>
     <w:rPr/>
   </w:style>
-  <w:style w:type="paragraph" w:styleId="WWTitle" w:customStyle="1">
+  <w:style w:type="paragraph" w:styleId="WWTitle">
     <w:name w:val="WW-Title"/>
-    <w:rsid w:val="00270a9a"/>
     <w:pPr>
       <w:widowControl w:val="false"/>
       <w:tabs>
@@ -11765,6 +11742,7 @@
         <w:tab w:val="left" w:pos="15840" w:leader="none"/>
       </w:tabs>
       <w:suppressAutoHyphens w:val="true"/>
+      <w:overflowPunct w:val="false"/>
       <w:bidi w:val="0"/>
       <w:jc w:val="center"/>
     </w:pPr>
@@ -11776,9 +11754,8 @@
       <w:lang w:val="en-GB" w:eastAsia="hi-IN" w:bidi="hi-IN"/>
     </w:rPr>
   </w:style>
-  <w:style w:type="paragraph" w:styleId="Backgroundobjects" w:customStyle="1">
+  <w:style w:type="paragraph" w:styleId="Backgroundobjects">
     <w:name w:val="Background objects"/>
-    <w:rsid w:val="00270a9a"/>
     <w:pPr>
       <w:widowControl w:val="false"/>
       <w:tabs>
@@ -11796,6 +11773,7 @@
         <w:tab w:val="left" w:pos="15840" w:leader="none"/>
       </w:tabs>
       <w:suppressAutoHyphens w:val="true"/>
+      <w:overflowPunct w:val="false"/>
       <w:bidi w:val="0"/>
       <w:jc w:val="left"/>
     </w:pPr>
@@ -11807,12 +11785,12 @@
       <w:lang w:val="en-GB" w:eastAsia="hi-IN" w:bidi="hi-IN"/>
     </w:rPr>
   </w:style>
-  <w:style w:type="paragraph" w:styleId="Background" w:customStyle="1">
+  <w:style w:type="paragraph" w:styleId="Background">
     <w:name w:val="Background"/>
-    <w:rsid w:val="00270a9a"/>
     <w:pPr>
       <w:widowControl w:val="false"/>
       <w:suppressAutoHyphens w:val="true"/>
+      <w:overflowPunct w:val="false"/>
       <w:bidi w:val="0"/>
       <w:jc w:val="center"/>
     </w:pPr>
@@ -11824,9 +11802,8 @@
       <w:lang w:val="en-GB" w:eastAsia="hi-IN" w:bidi="hi-IN"/>
     </w:rPr>
   </w:style>
-  <w:style w:type="paragraph" w:styleId="Notes" w:customStyle="1">
+  <w:style w:type="paragraph" w:styleId="Notes">
     <w:name w:val="Notes"/>
-    <w:rsid w:val="00270a9a"/>
     <w:pPr>
       <w:widowControl w:val="false"/>
       <w:tabs>
@@ -11844,6 +11821,7 @@
         <w:tab w:val="left" w:pos="15840" w:leader="none"/>
       </w:tabs>
       <w:suppressAutoHyphens w:val="true"/>
+      <w:overflowPunct w:val="false"/>
       <w:bidi w:val="0"/>
       <w:spacing w:before="90" w:after="0"/>
       <w:jc w:val="left"/>
@@ -11856,9 +11834,8 @@
       <w:lang w:val="en-GB" w:eastAsia="hi-IN" w:bidi="hi-IN"/>
     </w:rPr>
   </w:style>
-  <w:style w:type="paragraph" w:styleId="Outline1" w:customStyle="1">
+  <w:style w:type="paragraph" w:styleId="Outline1">
     <w:name w:val="Outline 1"/>
-    <w:rsid w:val="00270a9a"/>
     <w:pPr>
       <w:widowControl w:val="false"/>
       <w:tabs>
@@ -11875,6 +11852,7 @@
         <w:tab w:val="left" w:pos="15300" w:leader="none"/>
       </w:tabs>
       <w:suppressAutoHyphens w:val="true"/>
+      <w:overflowPunct w:val="false"/>
       <w:bidi w:val="0"/>
       <w:spacing w:before="160" w:after="0"/>
       <w:jc w:val="left"/>
@@ -11887,9 +11865,8 @@
       <w:lang w:val="en-GB" w:eastAsia="hi-IN" w:bidi="hi-IN"/>
     </w:rPr>
   </w:style>
-  <w:style w:type="paragraph" w:styleId="Outline2" w:customStyle="1">
+  <w:style w:type="paragraph" w:styleId="Outline2">
     <w:name w:val="Outline 2"/>
-    <w:rsid w:val="00270a9a"/>
     <w:basedOn w:val="Outline1"/>
     <w:pPr>
       <w:tabs>
@@ -11912,9 +11889,8 @@
       <w:szCs w:val="56"/>
     </w:rPr>
   </w:style>
-  <w:style w:type="paragraph" w:styleId="Outline3" w:customStyle="1">
+  <w:style w:type="paragraph" w:styleId="Outline3">
     <w:name w:val="Outline 3"/>
-    <w:rsid w:val="00270a9a"/>
     <w:basedOn w:val="Outline2"/>
     <w:pPr>
       <w:tabs>
@@ -11936,9 +11912,8 @@
       <w:szCs w:val="48"/>
     </w:rPr>
   </w:style>
-  <w:style w:type="paragraph" w:styleId="Outline4" w:customStyle="1">
+  <w:style w:type="paragraph" w:styleId="Outline4">
     <w:name w:val="Outline 4"/>
-    <w:rsid w:val="00270a9a"/>
     <w:basedOn w:val="Outline3"/>
     <w:pPr>
       <w:tabs>
@@ -11960,9 +11935,8 @@
       <w:szCs w:val="40"/>
     </w:rPr>
   </w:style>
-  <w:style w:type="paragraph" w:styleId="Outline5" w:customStyle="1">
+  <w:style w:type="paragraph" w:styleId="Outline5">
     <w:name w:val="Outline 5"/>
-    <w:rsid w:val="00270a9a"/>
     <w:basedOn w:val="Outline4"/>
     <w:pPr>
       <w:tabs>
@@ -11979,40 +11953,36 @@
     </w:pPr>
     <w:rPr/>
   </w:style>
-  <w:style w:type="paragraph" w:styleId="Outline6" w:customStyle="1">
+  <w:style w:type="paragraph" w:styleId="Outline6">
     <w:name w:val="Outline 6"/>
-    <w:rsid w:val="00270a9a"/>
     <w:basedOn w:val="Outline5"/>
     <w:pPr/>
     <w:rPr/>
   </w:style>
-  <w:style w:type="paragraph" w:styleId="Outline7" w:customStyle="1">
+  <w:style w:type="paragraph" w:styleId="Outline7">
     <w:name w:val="Outline 7"/>
-    <w:rsid w:val="00270a9a"/>
     <w:basedOn w:val="Outline6"/>
     <w:pPr/>
     <w:rPr/>
   </w:style>
-  <w:style w:type="paragraph" w:styleId="Outline8" w:customStyle="1">
+  <w:style w:type="paragraph" w:styleId="Outline8">
     <w:name w:val="Outline 8"/>
-    <w:rsid w:val="00270a9a"/>
     <w:basedOn w:val="Outline7"/>
     <w:pPr/>
     <w:rPr/>
   </w:style>
-  <w:style w:type="paragraph" w:styleId="Outline9" w:customStyle="1">
+  <w:style w:type="paragraph" w:styleId="Outline9">
     <w:name w:val="Outline 9"/>
-    <w:rsid w:val="00270a9a"/>
     <w:basedOn w:val="Outline8"/>
     <w:pPr/>
     <w:rPr/>
   </w:style>
-  <w:style w:type="paragraph" w:styleId="Default1" w:customStyle="1">
+  <w:style w:type="paragraph" w:styleId="Default1">
     <w:name w:val="Default"/>
-    <w:rsid w:val="00270a9a"/>
     <w:pPr>
       <w:widowControl/>
       <w:suppressAutoHyphens w:val="true"/>
+      <w:overflowPunct w:val="false"/>
       <w:bidi w:val="0"/>
       <w:jc w:val="left"/>
     </w:pPr>
@@ -12024,11 +11994,8 @@
       <w:lang w:val="en-US" w:eastAsia="en-US" w:bidi="ar-SA"/>
     </w:rPr>
   </w:style>
-  <w:style w:type="paragraph" w:styleId="SectionHeading" w:customStyle="1">
+  <w:style w:type="paragraph" w:styleId="SectionHeading">
     <w:name w:val="Section Heading"/>
-    <w:qFormat/>
-    <w:link w:val="SectionHeadingChar"/>
-    <w:rsid w:val="00270a9a"/>
     <w:basedOn w:val="Normal"/>
     <w:pPr/>
     <w:rPr>
@@ -12038,11 +12005,6 @@
   </w:style>
   <w:style w:type="paragraph" w:styleId="BalloonText">
     <w:name w:val="Balloon Text"/>
-    <w:uiPriority w:val="99"/>
-    <w:semiHidden/>
-    <w:unhideWhenUsed/>
-    <w:link w:val="BalloonTextChar"/>
-    <w:rsid w:val="00270a9a"/>
     <w:basedOn w:val="Normal"/>
     <w:pPr/>
     <w:rPr>
@@ -12053,9 +12015,6 @@
   </w:style>
   <w:style w:type="paragraph" w:styleId="ListParagraph">
     <w:name w:val="List Paragraph"/>
-    <w:uiPriority w:val="34"/>
-    <w:qFormat/>
-    <w:rsid w:val="00270a9a"/>
     <w:basedOn w:val="Normal"/>
     <w:pPr>
       <w:spacing w:before="0" w:after="0"/>
@@ -12069,9 +12028,6 @@
   </w:style>
   <w:style w:type="paragraph" w:styleId="Annotationtext">
     <w:name w:val="annotation text"/>
-    <w:semiHidden/>
-    <w:link w:val="CommentTextChar"/>
-    <w:rsid w:val="00270a9a"/>
     <w:basedOn w:val="Normal"/>
     <w:pPr/>
     <w:rPr>
@@ -12081,9 +12037,6 @@
   </w:style>
   <w:style w:type="paragraph" w:styleId="Annotationsubject">
     <w:name w:val="annotation subject"/>
-    <w:semiHidden/>
-    <w:link w:val="CommentSubjectChar"/>
-    <w:rsid w:val="00270a9a"/>
     <w:basedOn w:val="Annotationtext"/>
     <w:pPr/>
     <w:rPr>
@@ -12091,9 +12044,8 @@
       <w:bCs/>
     </w:rPr>
   </w:style>
-  <w:style w:type="paragraph" w:styleId="MKTextbody" w:customStyle="1">
+  <w:style w:type="paragraph" w:styleId="MKTextbody">
     <w:name w:val="MK Text body"/>
-    <w:rsid w:val="00270a9a"/>
     <w:basedOn w:val="TextBody"/>
     <w:pPr>
       <w:spacing w:before="43" w:after="29"/>
@@ -12103,10 +12055,8 @@
       <w:sz w:val="22"/>
     </w:rPr>
   </w:style>
-  <w:style w:type="paragraph" w:styleId="References" w:customStyle="1">
+  <w:style w:type="paragraph" w:styleId="References">
     <w:name w:val="References"/>
-    <w:qFormat/>
-    <w:rsid w:val="00270a9a"/>
     <w:basedOn w:val="Normal"/>
     <w:pPr/>
     <w:rPr>
@@ -12117,10 +12067,8 @@
       <w:lang w:eastAsia="ar-SA" w:bidi="ar-SA"/>
     </w:rPr>
   </w:style>
-  <w:style w:type="paragraph" w:styleId="Referenes" w:customStyle="1">
+  <w:style w:type="paragraph" w:styleId="Referenes">
     <w:name w:val="referenes"/>
-    <w:qFormat/>
-    <w:rsid w:val="00270a9a"/>
     <w:basedOn w:val="Normal"/>
     <w:pPr/>
     <w:rPr>
@@ -12129,11 +12077,8 @@
       <w:lang w:eastAsia="ar-SA" w:bidi="ar-SA"/>
     </w:rPr>
   </w:style>
-  <w:style w:type="paragraph" w:styleId="Normalsmall" w:customStyle="1">
+  <w:style w:type="paragraph" w:styleId="Normalsmall">
     <w:name w:val="Normal small"/>
-    <w:qFormat/>
-    <w:link w:val="NormalsmallChar"/>
-    <w:rsid w:val="00270a9a"/>
     <w:basedOn w:val="Normal"/>
     <w:pPr>
       <w:jc w:val="left"/>
@@ -12143,20 +12088,16 @@
       <w:szCs w:val="20"/>
     </w:rPr>
   </w:style>
-  <w:style w:type="paragraph" w:styleId="Boldsmall" w:customStyle="1">
+  <w:style w:type="paragraph" w:styleId="Boldsmall">
     <w:name w:val="Bold small"/>
-    <w:qFormat/>
-    <w:link w:val="BoldsmallChar"/>
-    <w:rsid w:val="00270a9a"/>
     <w:basedOn w:val="Normalsmall"/>
     <w:pPr/>
     <w:rPr>
       <w:b/>
     </w:rPr>
   </w:style>
-  <w:style w:type="paragraph" w:styleId="Desc" w:customStyle="1">
+  <w:style w:type="paragraph" w:styleId="Desc">
     <w:name w:val="desc"/>
-    <w:rsid w:val="00270a9a"/>
     <w:basedOn w:val="Normal"/>
     <w:pPr>
       <w:spacing w:before="0" w:after="280"/>
@@ -12167,9 +12108,8 @@
       <w:lang w:val="en-US" w:eastAsia="en-US" w:bidi="ar-SA"/>
     </w:rPr>
   </w:style>
-  <w:style w:type="paragraph" w:styleId="Details" w:customStyle="1">
+  <w:style w:type="paragraph" w:styleId="Details">
     <w:name w:val="details"/>
-    <w:rsid w:val="00270a9a"/>
     <w:basedOn w:val="Normal"/>
     <w:pPr>
       <w:spacing w:before="0" w:after="280"/>
@@ -12182,11 +12122,6 @@
   </w:style>
   <w:style w:type="paragraph" w:styleId="Endnotetext">
     <w:name w:val="endnote text"/>
-    <w:uiPriority w:val="99"/>
-    <w:semiHidden/>
-    <w:unhideWhenUsed/>
-    <w:link w:val="EndnoteTextChar"/>
-    <w:rsid w:val="00270a9a"/>
     <w:basedOn w:val="Normal"/>
     <w:pPr/>
     <w:rPr>
@@ -12197,10 +12132,6 @@
   </w:style>
   <w:style w:type="paragraph" w:styleId="Header">
     <w:name w:val="Header"/>
-    <w:uiPriority w:val="99"/>
-    <w:unhideWhenUsed/>
-    <w:link w:val="HeaderChar"/>
-    <w:rsid w:val="00270a9a"/>
     <w:basedOn w:val="Normal"/>
     <w:pPr>
       <w:tabs>
@@ -12215,10 +12146,6 @@
   </w:style>
   <w:style w:type="paragraph" w:styleId="Footer">
     <w:name w:val="Footer"/>
-    <w:uiPriority w:val="99"/>
-    <w:unhideWhenUsed/>
-    <w:link w:val="FooterChar"/>
-    <w:rsid w:val="00270a9a"/>
     <w:basedOn w:val="Normal"/>
     <w:pPr>
       <w:tabs>
@@ -12233,10 +12160,6 @@
   </w:style>
   <w:style w:type="paragraph" w:styleId="ContentsHeading">
     <w:name w:val="Contents Heading"/>
-    <w:uiPriority w:val="39"/>
-    <w:qFormat/>
-    <w:unhideWhenUsed/>
-    <w:rsid w:val="00270a9a"/>
     <w:basedOn w:val="Heading1"/>
     <w:next w:val="Normal"/>
     <w:pPr>
@@ -12258,9 +12181,6 @@
   </w:style>
   <w:style w:type="paragraph" w:styleId="Contents2">
     <w:name w:val="Contents 2"/>
-    <w:uiPriority w:val="39"/>
-    <w:unhideWhenUsed/>
-    <w:rsid w:val="00270a9a"/>
     <w:basedOn w:val="Normal"/>
     <w:next w:val="Normal"/>
     <w:autoRedefine/>
@@ -12274,9 +12194,6 @@
   </w:style>
   <w:style w:type="paragraph" w:styleId="Contents3">
     <w:name w:val="Contents 3"/>
-    <w:uiPriority w:val="39"/>
-    <w:unhideWhenUsed/>
-    <w:rsid w:val="00270a9a"/>
     <w:basedOn w:val="Normal"/>
     <w:next w:val="Normal"/>
     <w:autoRedefine/>
@@ -12306,287 +12223,8 @@
     <w:pPr/>
     <w:rPr/>
   </w:style>
-  <w:style w:type="numbering" w:styleId="NoList" w:default="1">
+  <w:style w:type="numbering" w:styleId="NoList">
     <w:name w:val="No List"/>
-    <w:uiPriority w:val="99"/>
-    <w:semiHidden/>
-    <w:unhideWhenUsed/>
-  </w:style>
-  <w:style w:type="table" w:default="1" w:styleId="TableNormal">
-    <w:name w:val="Normal Table"/>
-    <w:uiPriority w:val="99"/>
-    <w:semiHidden/>
-    <w:unhideWhenUsed/>
-    <w:tblPr>
-      <w:tblInd w:type="dxa" w:w="0"/>
-      <w:tblCellMar>
-        <w:top w:w="0" w:type="dxa"/>
-        <w:left w:w="108" w:type="dxa"/>
-        <w:bottom w:w="0" w:type="dxa"/>
-        <w:right w:w="108" w:type="dxa"/>
-      </w:tblCellMar>
-    </w:tblPr>
   </w:style>
 </w:styles>
-</file>
-
-<file path=word/theme/theme1.xml><?xml version="1.0" encoding="utf-8"?>
-<a:theme xmlns:a="http://schemas.openxmlformats.org/drawingml/2006/main" name="Office Theme">
-  <a:themeElements>
-    <a:clrScheme name="Office">
-      <a:dk1>
-        <a:sysClr val="windowText" lastClr="000000"/>
-      </a:dk1>
-      <a:lt1>
-        <a:sysClr val="window" lastClr="FFFFFF"/>
-      </a:lt1>
-      <a:dk2>
-        <a:srgbClr val="44546A"/>
-      </a:dk2>
-      <a:lt2>
-        <a:srgbClr val="E7E6E6"/>
-      </a:lt2>
-      <a:accent1>
-        <a:srgbClr val="5B9BD5"/>
-      </a:accent1>
-      <a:accent2>
-        <a:srgbClr val="ED7D31"/>
-      </a:accent2>
-      <a:accent3>
-        <a:srgbClr val="A5A5A5"/>
-      </a:accent3>
-      <a:accent4>
-        <a:srgbClr val="FFC000"/>
-      </a:accent4>
-      <a:accent5>
-        <a:srgbClr val="4472C4"/>
-      </a:accent5>
-      <a:accent6>
-        <a:srgbClr val="70AD47"/>
-      </a:accent6>
-      <a:hlink>
-        <a:srgbClr val="0563C1"/>
-      </a:hlink>
-      <a:folHlink>
-        <a:srgbClr val="954F72"/>
-      </a:folHlink>
-    </a:clrScheme>
-    <a:fontScheme name="Office">
-      <a:majorFont>
-        <a:latin typeface="Calibri Light" panose="020F0302020204030204"/>
-        <a:ea typeface=""/>
-        <a:cs typeface=""/>
-        <a:font script="Jpan" typeface="ＭＳ ゴシック"/>
-        <a:font script="Hang" typeface="맑은 고딕"/>
-        <a:font script="Hans" typeface="宋体"/>
-        <a:font script="Hant" typeface="新細明體"/>
-        <a:font script="Arab" typeface="Times New Roman"/>
-        <a:font script="Hebr" typeface="Times New Roman"/>
-        <a:font script="Thai" typeface="Angsana New"/>
-        <a:font script="Ethi" typeface="Nyala"/>
-        <a:font script="Beng" typeface="Vrinda"/>
-        <a:font script="Gujr" typeface="Shruti"/>
-        <a:font script="Khmr" typeface="MoolBoran"/>
-        <a:font script="Knda" typeface="Tunga"/>
-        <a:font script="Guru" typeface="Raavi"/>
-        <a:font script="Cans" typeface="Euphemia"/>
-        <a:font script="Cher" typeface="Plantagenet Cherokee"/>
-        <a:font script="Yiii" typeface="Microsoft Yi Baiti"/>
-        <a:font script="Tibt" typeface="Microsoft Himalaya"/>
-        <a:font script="Thaa" typeface="MV Boli"/>
-        <a:font script="Deva" typeface="Mangal"/>
-        <a:font script="Telu" typeface="Gautami"/>
-        <a:font script="Taml" typeface="Latha"/>
-        <a:font script="Syrc" typeface="Estrangelo Edessa"/>
-        <a:font script="Orya" typeface="Kalinga"/>
-        <a:font script="Mlym" typeface="Kartika"/>
-        <a:font script="Laoo" typeface="DokChampa"/>
-        <a:font script="Sinh" typeface="Iskoola Pota"/>
-        <a:font script="Mong" typeface="Mongolian Baiti"/>
-        <a:font script="Viet" typeface="Times New Roman"/>
-        <a:font script="Uigh" typeface="Microsoft Uighur"/>
-        <a:font script="Geor" typeface="Sylfaen"/>
-      </a:majorFont>
-      <a:minorFont>
-        <a:latin typeface="Calibri" panose="020F0502020204030204"/>
-        <a:ea typeface=""/>
-        <a:cs typeface=""/>
-        <a:font script="Jpan" typeface="ＭＳ 明朝"/>
-        <a:font script="Hang" typeface="맑은 고딕"/>
-        <a:font script="Hans" typeface="宋体"/>
-        <a:font script="Hant" typeface="新細明體"/>
-        <a:font script="Arab" typeface="Arial"/>
-        <a:font script="Hebr" typeface="Arial"/>
-        <a:font script="Thai" typeface="Cordia New"/>
-        <a:font script="Ethi" typeface="Nyala"/>
-        <a:font script="Beng" typeface="Vrinda"/>
-        <a:font script="Gujr" typeface="Shruti"/>
-        <a:font script="Khmr" typeface="DaunPenh"/>
-        <a:font script="Knda" typeface="Tunga"/>
-        <a:font script="Guru" typeface="Raavi"/>
-        <a:font script="Cans" typeface="Euphemia"/>
-        <a:font script="Cher" typeface="Plantagenet Cherokee"/>
-        <a:font script="Yiii" typeface="Microsoft Yi Baiti"/>
-        <a:font script="Tibt" typeface="Microsoft Himalaya"/>
-        <a:font script="Thaa" typeface="MV Boli"/>
-        <a:font script="Deva" typeface="Mangal"/>
-        <a:font script="Telu" typeface="Gautami"/>
-        <a:font script="Taml" typeface="Latha"/>
-        <a:font script="Syrc" typeface="Estrangelo Edessa"/>
-        <a:font script="Orya" typeface="Kalinga"/>
-        <a:font script="Mlym" typeface="Kartika"/>
-        <a:font script="Laoo" typeface="DokChampa"/>
-        <a:font script="Sinh" typeface="Iskoola Pota"/>
-        <a:font script="Mong" typeface="Mongolian Baiti"/>
-        <a:font script="Viet" typeface="Arial"/>
-        <a:font script="Uigh" typeface="Microsoft Uighur"/>
-        <a:font script="Geor" typeface="Sylfaen"/>
-      </a:minorFont>
-    </a:fontScheme>
-    <a:fmtScheme name="Office">
-      <a:fillStyleLst>
-        <a:solidFill>
-          <a:schemeClr val="phClr"/>
-        </a:solidFill>
-        <a:gradFill rotWithShape="1">
-          <a:gsLst>
-            <a:gs pos="0">
-              <a:schemeClr val="phClr">
-                <a:lumMod val="110000"/>
-                <a:satMod val="105000"/>
-                <a:tint val="67000"/>
-              </a:schemeClr>
-            </a:gs>
-            <a:gs pos="50000">
-              <a:schemeClr val="phClr">
-                <a:lumMod val="105000"/>
-                <a:satMod val="103000"/>
-                <a:tint val="73000"/>
-              </a:schemeClr>
-            </a:gs>
-            <a:gs pos="100000">
-              <a:schemeClr val="phClr">
-                <a:lumMod val="105000"/>
-                <a:satMod val="109000"/>
-                <a:tint val="81000"/>
-              </a:schemeClr>
-            </a:gs>
-          </a:gsLst>
-          <a:lin ang="5400000" scaled="0"/>
-        </a:gradFill>
-        <a:gradFill rotWithShape="1">
-          <a:gsLst>
-            <a:gs pos="0">
-              <a:schemeClr val="phClr">
-                <a:satMod val="103000"/>
-                <a:lumMod val="102000"/>
-                <a:tint val="94000"/>
-              </a:schemeClr>
-            </a:gs>
-            <a:gs pos="50000">
-              <a:schemeClr val="phClr">
-                <a:satMod val="110000"/>
-                <a:lumMod val="100000"/>
-                <a:shade val="100000"/>
-              </a:schemeClr>
-            </a:gs>
-            <a:gs pos="100000">
-              <a:schemeClr val="phClr">
-                <a:lumMod val="99000"/>
-                <a:satMod val="120000"/>
-                <a:shade val="78000"/>
-              </a:schemeClr>
-            </a:gs>
-          </a:gsLst>
-          <a:lin ang="5400000" scaled="0"/>
-        </a:gradFill>
-      </a:fillStyleLst>
-      <a:lnStyleLst>
-        <a:ln w="6350" cap="flat" cmpd="sng" algn="ctr">
-          <a:solidFill>
-            <a:schemeClr val="phClr"/>
-          </a:solidFill>
-          <a:prstDash val="solid"/>
-          <a:miter lim="800000"/>
-        </a:ln>
-        <a:ln w="12700" cap="flat" cmpd="sng" algn="ctr">
-          <a:solidFill>
-            <a:schemeClr val="phClr"/>
-          </a:solidFill>
-          <a:prstDash val="solid"/>
-          <a:miter lim="800000"/>
-        </a:ln>
-        <a:ln w="19050" cap="flat" cmpd="sng" algn="ctr">
-          <a:solidFill>
-            <a:schemeClr val="phClr"/>
-          </a:solidFill>
-          <a:prstDash val="solid"/>
-          <a:miter lim="800000"/>
-        </a:ln>
-      </a:lnStyleLst>
-      <a:effectStyleLst>
-        <a:effectStyle>
-          <a:effectLst/>
-        </a:effectStyle>
-        <a:effectStyle>
-          <a:effectLst/>
-        </a:effectStyle>
-        <a:effectStyle>
-          <a:effectLst>
-            <a:outerShdw blurRad="57150" dist="19050" dir="5400000" algn="ctr" rotWithShape="0">
-              <a:srgbClr val="000000">
-                <a:alpha val="63000"/>
-              </a:srgbClr>
-            </a:outerShdw>
-          </a:effectLst>
-        </a:effectStyle>
-      </a:effectStyleLst>
-      <a:bgFillStyleLst>
-        <a:solidFill>
-          <a:schemeClr val="phClr"/>
-        </a:solidFill>
-        <a:solidFill>
-          <a:schemeClr val="phClr">
-            <a:tint val="95000"/>
-            <a:satMod val="170000"/>
-          </a:schemeClr>
-        </a:solidFill>
-        <a:gradFill rotWithShape="1">
-          <a:gsLst>
-            <a:gs pos="0">
-              <a:schemeClr val="phClr">
-                <a:tint val="93000"/>
-                <a:satMod val="150000"/>
-                <a:shade val="98000"/>
-                <a:lumMod val="102000"/>
-              </a:schemeClr>
-            </a:gs>
-            <a:gs pos="50000">
-              <a:schemeClr val="phClr">
-                <a:tint val="98000"/>
-                <a:satMod val="130000"/>
-                <a:shade val="90000"/>
-                <a:lumMod val="103000"/>
-              </a:schemeClr>
-            </a:gs>
-            <a:gs pos="100000">
-              <a:schemeClr val="phClr">
-                <a:shade val="63000"/>
-                <a:satMod val="120000"/>
-              </a:schemeClr>
-            </a:gs>
-          </a:gsLst>
-          <a:lin ang="5400000" scaled="0"/>
-        </a:gradFill>
-      </a:bgFillStyleLst>
-    </a:fmtScheme>
-  </a:themeElements>
-  <a:objectDefaults/>
-  <a:extraClrSchemeLst/>
-  <a:extLst>
-    <a:ext uri="{05A4C25C-085E-4340-85A3-A5531E510DB2}">
-      <thm15:themeFamily xmlns:thm15="http://schemas.microsoft.com/office/thememl/2012/main" name="Office Theme" id="{62F939B6-93AF-4DB8-9C6B-D6C7DFDC589F}" vid="{4A3C46E8-61CC-4603-A589-7422A47A8E4A}"/>
-    </a:ext>
-  </a:extLst>
-</a:theme>
 </file>
</xml_diff>

<commit_message>
molecular weights drugs added
</commit_message>
<xml_diff>
--- a/python/multiscalepy/multiscale/modelcreator/models/caffeine/SI.Table.02-species.docx
+++ b/python/multiscalepy/multiscale/modelcreator/models/caffeine/SI.Table.02-species.docx
@@ -61,10 +61,10 @@
         </w:tblCellMar>
       </w:tblPr>
       <w:tblGrid>
-        <w:gridCol w:w="897"/>
+        <w:gridCol w:w="895"/>
         <w:gridCol w:w="1981"/>
-        <w:gridCol w:w="1435"/>
-        <w:gridCol w:w="6034"/>
+        <w:gridCol w:w="1434"/>
+        <w:gridCol w:w="6035"/>
       </w:tblGrid>
       <w:tr>
         <w:trPr>
@@ -72,7 +72,7 @@
         </w:trPr>
         <w:tc>
           <w:tcPr>
-            <w:tcW w:w="897" w:type="dxa"/>
+            <w:tcW w:w="895" w:type="dxa"/>
             <w:tcBorders>
               <w:top w:val="single" w:sz="4" w:space="0" w:color="00000A"/>
               <w:left w:val="nil"/>
@@ -140,7 +140,7 @@
         </w:tc>
         <w:tc>
           <w:tcPr>
-            <w:tcW w:w="1435" w:type="dxa"/>
+            <w:tcW w:w="1434" w:type="dxa"/>
             <w:tcBorders>
               <w:top w:val="single" w:sz="4" w:space="0" w:color="00000A"/>
               <w:left w:val="nil"/>
@@ -173,7 +173,7 @@
         </w:tc>
         <w:tc>
           <w:tcPr>
-            <w:tcW w:w="6034" w:type="dxa"/>
+            <w:tcW w:w="6035" w:type="dxa"/>
             <w:tcBorders>
               <w:top w:val="single" w:sz="4" w:space="0" w:color="00000A"/>
               <w:left w:val="nil"/>
@@ -211,7 +211,7 @@
         </w:trPr>
         <w:tc>
           <w:tcPr>
-            <w:tcW w:w="897" w:type="dxa"/>
+            <w:tcW w:w="895" w:type="dxa"/>
             <w:tcBorders>
               <w:top w:val="single" w:sz="4" w:space="0" w:color="00000A"/>
               <w:left w:val="nil"/>
@@ -445,14 +445,7 @@
                 <w:b w:val="false"/>
                 <w:bCs w:val="false"/>
               </w:rPr>
-              <w:t>KEGG:</w:t>
-            </w:r>
-            <w:r>
-              <w:rPr>
-                <w:b w:val="false"/>
-                <w:bCs w:val="false"/>
-              </w:rPr>
-              <w:t>C07481</w:t>
+              <w:t>KEGG:C07481</w:t>
             </w:r>
           </w:p>
           <w:p>
@@ -468,7 +461,7 @@
         </w:tc>
         <w:tc>
           <w:tcPr>
-            <w:tcW w:w="1435" w:type="dxa"/>
+            <w:tcW w:w="1434" w:type="dxa"/>
             <w:tcBorders>
               <w:top w:val="single" w:sz="4" w:space="0" w:color="00000A"/>
               <w:left w:val="nil"/>
@@ -503,7 +496,7 @@
         </w:tc>
         <w:tc>
           <w:tcPr>
-            <w:tcW w:w="6034" w:type="dxa"/>
+            <w:tcW w:w="6035" w:type="dxa"/>
             <w:tcBorders>
               <w:top w:val="single" w:sz="4" w:space="0" w:color="00000A"/>
               <w:left w:val="nil"/>
@@ -822,7 +815,7 @@
         </w:trPr>
         <w:tc>
           <w:tcPr>
-            <w:tcW w:w="897" w:type="dxa"/>
+            <w:tcW w:w="895" w:type="dxa"/>
             <w:tcBorders>
               <w:top w:val="nil"/>
               <w:left w:val="nil"/>
@@ -1004,7 +997,7 @@
         </w:tc>
         <w:tc>
           <w:tcPr>
-            <w:tcW w:w="1435" w:type="dxa"/>
+            <w:tcW w:w="1434" w:type="dxa"/>
             <w:tcBorders>
               <w:top w:val="nil"/>
               <w:left w:val="nil"/>
@@ -1035,7 +1028,7 @@
         </w:tc>
         <w:tc>
           <w:tcPr>
-            <w:tcW w:w="6034" w:type="dxa"/>
+            <w:tcW w:w="6035" w:type="dxa"/>
             <w:tcBorders>
               <w:top w:val="nil"/>
               <w:left w:val="nil"/>
@@ -1171,7 +1164,7 @@
         </w:trPr>
         <w:tc>
           <w:tcPr>
-            <w:tcW w:w="897" w:type="dxa"/>
+            <w:tcW w:w="895" w:type="dxa"/>
             <w:tcBorders>
               <w:top w:val="nil"/>
               <w:left w:val="nil"/>
@@ -1370,7 +1363,7 @@
         </w:tc>
         <w:tc>
           <w:tcPr>
-            <w:tcW w:w="1435" w:type="dxa"/>
+            <w:tcW w:w="1434" w:type="dxa"/>
             <w:tcBorders>
               <w:top w:val="nil"/>
               <w:left w:val="nil"/>
@@ -1401,7 +1394,7 @@
         </w:tc>
         <w:tc>
           <w:tcPr>
-            <w:tcW w:w="6034" w:type="dxa"/>
+            <w:tcW w:w="6035" w:type="dxa"/>
             <w:tcBorders>
               <w:top w:val="nil"/>
               <w:left w:val="nil"/>
@@ -1469,7 +1462,7 @@
         </w:trPr>
         <w:tc>
           <w:tcPr>
-            <w:tcW w:w="897" w:type="dxa"/>
+            <w:tcW w:w="895" w:type="dxa"/>
             <w:tcBorders>
               <w:top w:val="nil"/>
               <w:left w:val="nil"/>
@@ -1617,7 +1610,7 @@
         </w:tc>
         <w:tc>
           <w:tcPr>
-            <w:tcW w:w="1435" w:type="dxa"/>
+            <w:tcW w:w="1434" w:type="dxa"/>
             <w:tcBorders>
               <w:top w:val="nil"/>
               <w:left w:val="nil"/>
@@ -1648,7 +1641,7 @@
         </w:tc>
         <w:tc>
           <w:tcPr>
-            <w:tcW w:w="6034" w:type="dxa"/>
+            <w:tcW w:w="6035" w:type="dxa"/>
             <w:tcBorders>
               <w:top w:val="nil"/>
               <w:left w:val="nil"/>
@@ -1716,7 +1709,7 @@
         </w:trPr>
         <w:tc>
           <w:tcPr>
-            <w:tcW w:w="897" w:type="dxa"/>
+            <w:tcW w:w="895" w:type="dxa"/>
             <w:tcBorders>
               <w:top w:val="nil"/>
               <w:left w:val="nil"/>
@@ -1741,7 +1734,7 @@
                 <w:b/>
                 <w:bCs/>
               </w:rPr>
-              <w:t>cyp1a2</w:t>
+              <w:t>metoprolol</w:t>
             </w:r>
           </w:p>
         </w:tc>
@@ -1762,23 +1755,98 @@
             <w:pPr>
               <w:pStyle w:val="Normalsmall"/>
               <w:spacing w:lineRule="auto" w:line="240"/>
-              <w:rPr>
-                <w:b/>
-                <w:bCs/>
-              </w:rPr>
-            </w:pPr>
-            <w:r>
-              <w:rPr>
-                <w:b/>
-                <w:bCs/>
-              </w:rPr>
-              <w:t>CYP1A2</w:t>
+              <w:rPr/>
+            </w:pPr>
+            <w:r>
+              <w:rPr/>
+              <w:t>metoprolol</w:t>
+            </w:r>
+          </w:p>
+          <w:p>
+            <w:pPr>
+              <w:pStyle w:val="Normalsmall"/>
+              <w:spacing w:lineRule="auto" w:line="240"/>
+              <w:rPr/>
+            </w:pPr>
+            <w:r>
+              <w:rPr/>
+              <w:t>C15H25NO3</w:t>
+            </w:r>
+          </w:p>
+          <w:p>
+            <w:pPr>
+              <w:pStyle w:val="Normalsmall"/>
+              <w:spacing w:lineRule="auto" w:line="240"/>
+              <w:rPr/>
+            </w:pPr>
+            <w:r>
+              <w:rPr/>
+              <w:t>Charge: 0</w:t>
+            </w:r>
+          </w:p>
+          <w:p>
+            <w:pPr>
+              <w:pStyle w:val="Normalsmall"/>
+              <w:spacing w:lineRule="auto" w:line="240"/>
+              <w:rPr/>
+            </w:pPr>
+            <w:r>
+              <w:rPr/>
+              <w:t xml:space="preserve">Mw: </w:t>
+            </w:r>
+            <w:r>
+              <w:rPr/>
+              <w:t>267.36</w:t>
+            </w:r>
+          </w:p>
+          <w:p>
+            <w:pPr>
+              <w:pStyle w:val="Normalsmall"/>
+              <w:spacing w:lineRule="auto" w:line="240"/>
+              <w:rPr/>
+            </w:pPr>
+            <w:r>
+              <w:rPr/>
+            </w:r>
+          </w:p>
+          <w:p>
+            <w:pPr>
+              <w:pStyle w:val="Normalsmall"/>
+              <w:spacing w:lineRule="auto" w:line="240"/>
+              <w:rPr>
+                <w:b w:val="false"/>
+                <w:bCs w:val="false"/>
+              </w:rPr>
+            </w:pPr>
+            <w:r>
+              <w:rPr>
+                <w:b w:val="false"/>
+                <w:bCs w:val="false"/>
+              </w:rPr>
+              <w:t>CHEBI:6904</w:t>
+            </w:r>
+          </w:p>
+          <w:p>
+            <w:pPr>
+              <w:pStyle w:val="Normalsmall"/>
+              <w:spacing w:lineRule="auto" w:line="240"/>
+              <w:rPr>
+                <w:b w:val="false"/>
+                <w:bCs w:val="false"/>
+              </w:rPr>
+            </w:pPr>
+            <w:r>
+              <w:rPr>
+                <w:b w:val="false"/>
+                <w:bCs w:val="false"/>
+              </w:rPr>
+              <w:t>KEGG:C07202</w:t>
             </w:r>
           </w:p>
         </w:tc>
         <w:tc>
           <w:tcPr>
-            <w:tcW w:w="1435" w:type="dxa"/>
+            <w:tcW w:w="1434" w:type="dxa"/>
             <w:tcBorders>
               <w:top w:val="nil"/>
               <w:left w:val="nil"/>
@@ -1802,7 +1870,7 @@
         </w:tc>
         <w:tc>
           <w:tcPr>
-            <w:tcW w:w="6034" w:type="dxa"/>
+            <w:tcW w:w="6035" w:type="dxa"/>
             <w:tcBorders>
               <w:top w:val="nil"/>
               <w:left w:val="nil"/>
@@ -1821,7 +1889,6 @@
             </w:pPr>
             <w:r>
               <w:rPr/>
-              <w:t xml:space="preserve">Primary </w:t>
             </w:r>
           </w:p>
         </w:tc>
@@ -1832,7 +1899,7 @@
         </w:trPr>
         <w:tc>
           <w:tcPr>
-            <w:tcW w:w="897" w:type="dxa"/>
+            <w:tcW w:w="895" w:type="dxa"/>
             <w:tcBorders>
               <w:top w:val="nil"/>
               <w:left w:val="nil"/>
@@ -1857,7 +1924,7 @@
                 <w:b/>
                 <w:bCs/>
               </w:rPr>
-              <w:t>cyp2e1</w:t>
+              <w:t>midazolam</w:t>
             </w:r>
           </w:p>
         </w:tc>
@@ -1888,13 +1955,114 @@
                 <w:b/>
                 <w:bCs/>
               </w:rPr>
-              <w:t>CYP2E1</w:t>
+              <w:t>midazolam</w:t>
+            </w:r>
+          </w:p>
+          <w:p>
+            <w:pPr>
+              <w:pStyle w:val="Normalsmall"/>
+              <w:spacing w:lineRule="auto" w:line="240"/>
+              <w:rPr>
+                <w:b w:val="false"/>
+                <w:bCs w:val="false"/>
+              </w:rPr>
+            </w:pPr>
+            <w:r>
+              <w:rPr>
+                <w:b w:val="false"/>
+                <w:bCs w:val="false"/>
+              </w:rPr>
+              <w:t>C18H13ClFN3</w:t>
+            </w:r>
+          </w:p>
+          <w:p>
+            <w:pPr>
+              <w:pStyle w:val="Normalsmall"/>
+              <w:spacing w:lineRule="auto" w:line="240"/>
+              <w:rPr>
+                <w:b w:val="false"/>
+                <w:bCs w:val="false"/>
+              </w:rPr>
+            </w:pPr>
+            <w:r>
+              <w:rPr>
+                <w:b w:val="false"/>
+                <w:bCs w:val="false"/>
+              </w:rPr>
+              <w:t>Charge: 0</w:t>
+            </w:r>
+          </w:p>
+          <w:p>
+            <w:pPr>
+              <w:pStyle w:val="Normalsmall"/>
+              <w:spacing w:lineRule="auto" w:line="240"/>
+              <w:rPr>
+                <w:b w:val="false"/>
+                <w:bCs w:val="false"/>
+              </w:rPr>
+            </w:pPr>
+            <w:r>
+              <w:rPr>
+                <w:b w:val="false"/>
+                <w:bCs w:val="false"/>
+              </w:rPr>
+              <w:t>Mw: 325.08</w:t>
+            </w:r>
+          </w:p>
+          <w:p>
+            <w:pPr>
+              <w:pStyle w:val="Normalsmall"/>
+              <w:spacing w:lineRule="auto" w:line="240"/>
+              <w:rPr>
+                <w:b w:val="false"/>
+                <w:bCs w:val="false"/>
+              </w:rPr>
+            </w:pPr>
+            <w:r>
+              <w:rPr>
+                <w:b w:val="false"/>
+                <w:bCs w:val="false"/>
+              </w:rPr>
+            </w:r>
+          </w:p>
+          <w:p>
+            <w:pPr>
+              <w:pStyle w:val="Normalsmall"/>
+              <w:spacing w:lineRule="auto" w:line="240"/>
+              <w:rPr>
+                <w:b w:val="false"/>
+                <w:bCs w:val="false"/>
+              </w:rPr>
+            </w:pPr>
+            <w:r>
+              <w:rPr>
+                <w:b w:val="false"/>
+                <w:bCs w:val="false"/>
+              </w:rPr>
+              <w:t>CHEBI:6931</w:t>
+            </w:r>
+          </w:p>
+          <w:p>
+            <w:pPr>
+              <w:pStyle w:val="Normalsmall"/>
+              <w:spacing w:lineRule="auto" w:line="240"/>
+              <w:rPr>
+                <w:b w:val="false"/>
+                <w:bCs w:val="false"/>
+              </w:rPr>
+            </w:pPr>
+            <w:r>
+              <w:rPr>
+                <w:b w:val="false"/>
+                <w:bCs w:val="false"/>
+              </w:rPr>
+              <w:t>KEGG:C07524</w:t>
             </w:r>
           </w:p>
         </w:tc>
         <w:tc>
           <w:tcPr>
-            <w:tcW w:w="1435" w:type="dxa"/>
+            <w:tcW w:w="1434" w:type="dxa"/>
             <w:tcBorders>
               <w:top w:val="nil"/>
               <w:left w:val="nil"/>
@@ -1918,7 +2086,7 @@
         </w:tc>
         <w:tc>
           <w:tcPr>
-            <w:tcW w:w="6034" w:type="dxa"/>
+            <w:tcW w:w="6035" w:type="dxa"/>
             <w:tcBorders>
               <w:top w:val="nil"/>
               <w:left w:val="nil"/>
@@ -1937,7 +2105,6 @@
             </w:pPr>
             <w:r>
               <w:rPr/>
-              <w:t>minor</w:t>
             </w:r>
           </w:p>
         </w:tc>
@@ -1948,7 +2115,7 @@
         </w:trPr>
         <w:tc>
           <w:tcPr>
-            <w:tcW w:w="897" w:type="dxa"/>
+            <w:tcW w:w="895" w:type="dxa"/>
             <w:tcBorders>
               <w:top w:val="nil"/>
               <w:left w:val="nil"/>
@@ -1973,7 +2140,7 @@
                 <w:b/>
                 <w:bCs/>
               </w:rPr>
-              <w:t>cyp3a4</w:t>
+              <w:t>omeprazole</w:t>
             </w:r>
           </w:p>
         </w:tc>
@@ -2004,13 +2171,114 @@
                 <w:b/>
                 <w:bCs/>
               </w:rPr>
-              <w:t>CYP3A4</w:t>
+              <w:t>omeprazole</w:t>
+            </w:r>
+          </w:p>
+          <w:p>
+            <w:pPr>
+              <w:pStyle w:val="Normalsmall"/>
+              <w:spacing w:lineRule="auto" w:line="240"/>
+              <w:rPr>
+                <w:b w:val="false"/>
+                <w:bCs w:val="false"/>
+              </w:rPr>
+            </w:pPr>
+            <w:r>
+              <w:rPr>
+                <w:b w:val="false"/>
+                <w:bCs w:val="false"/>
+              </w:rPr>
+              <w:t>C17H19N3O3S</w:t>
+            </w:r>
+          </w:p>
+          <w:p>
+            <w:pPr>
+              <w:pStyle w:val="Normalsmall"/>
+              <w:spacing w:lineRule="auto" w:line="240"/>
+              <w:rPr>
+                <w:b w:val="false"/>
+                <w:bCs w:val="false"/>
+              </w:rPr>
+            </w:pPr>
+            <w:r>
+              <w:rPr>
+                <w:b w:val="false"/>
+                <w:bCs w:val="false"/>
+              </w:rPr>
+              <w:t>Charge: 0</w:t>
+            </w:r>
+          </w:p>
+          <w:p>
+            <w:pPr>
+              <w:pStyle w:val="Normalsmall"/>
+              <w:spacing w:lineRule="auto" w:line="240"/>
+              <w:rPr>
+                <w:b w:val="false"/>
+                <w:bCs w:val="false"/>
+              </w:rPr>
+            </w:pPr>
+            <w:r>
+              <w:rPr>
+                <w:b w:val="false"/>
+                <w:bCs w:val="false"/>
+              </w:rPr>
+              <w:t>Mw: 345.41</w:t>
+            </w:r>
+          </w:p>
+          <w:p>
+            <w:pPr>
+              <w:pStyle w:val="Normalsmall"/>
+              <w:spacing w:lineRule="auto" w:line="240"/>
+              <w:rPr>
+                <w:b w:val="false"/>
+                <w:bCs w:val="false"/>
+              </w:rPr>
+            </w:pPr>
+            <w:r>
+              <w:rPr>
+                <w:b w:val="false"/>
+                <w:bCs w:val="false"/>
+              </w:rPr>
+            </w:r>
+          </w:p>
+          <w:p>
+            <w:pPr>
+              <w:pStyle w:val="Normalsmall"/>
+              <w:spacing w:lineRule="auto" w:line="240"/>
+              <w:rPr>
+                <w:b w:val="false"/>
+                <w:bCs w:val="false"/>
+              </w:rPr>
+            </w:pPr>
+            <w:r>
+              <w:rPr>
+                <w:b w:val="false"/>
+                <w:bCs w:val="false"/>
+              </w:rPr>
+              <w:t>CHEBI:7772</w:t>
+            </w:r>
+          </w:p>
+          <w:p>
+            <w:pPr>
+              <w:pStyle w:val="Normalsmall"/>
+              <w:spacing w:lineRule="auto" w:line="240"/>
+              <w:rPr>
+                <w:b w:val="false"/>
+                <w:bCs w:val="false"/>
+              </w:rPr>
+            </w:pPr>
+            <w:r>
+              <w:rPr>
+                <w:b w:val="false"/>
+                <w:bCs w:val="false"/>
+              </w:rPr>
+              <w:t>KEGG:C07324</w:t>
             </w:r>
           </w:p>
         </w:tc>
         <w:tc>
           <w:tcPr>
-            <w:tcW w:w="1435" w:type="dxa"/>
+            <w:tcW w:w="1434" w:type="dxa"/>
             <w:tcBorders>
               <w:top w:val="nil"/>
               <w:left w:val="nil"/>
@@ -2034,7 +2302,7 @@
         </w:tc>
         <w:tc>
           <w:tcPr>
-            <w:tcW w:w="6034" w:type="dxa"/>
+            <w:tcW w:w="6035" w:type="dxa"/>
             <w:tcBorders>
               <w:top w:val="nil"/>
               <w:left w:val="nil"/>
@@ -2053,7 +2321,6 @@
             </w:pPr>
             <w:r>
               <w:rPr/>
-              <w:t>minor</w:t>
             </w:r>
           </w:p>
         </w:tc>
@@ -2064,7 +2331,7 @@
         </w:trPr>
         <w:tc>
           <w:tcPr>
-            <w:tcW w:w="897" w:type="dxa"/>
+            <w:tcW w:w="895" w:type="dxa"/>
             <w:tcBorders>
               <w:top w:val="nil"/>
               <w:left w:val="nil"/>
@@ -2089,7 +2356,7 @@
                 <w:b/>
                 <w:bCs/>
               </w:rPr>
-              <w:t>cyp3a5</w:t>
+              <w:t>warfarin</w:t>
             </w:r>
           </w:p>
         </w:tc>
@@ -2120,13 +2387,73 @@
                 <w:b/>
                 <w:bCs/>
               </w:rPr>
-              <w:t>CYP3A5</w:t>
+              <w:t>warfarin</w:t>
+            </w:r>
+          </w:p>
+          <w:p>
+            <w:pPr>
+              <w:pStyle w:val="Normalsmall"/>
+              <w:spacing w:lineRule="auto" w:line="240"/>
+              <w:rPr/>
+            </w:pPr>
+            <w:r>
+              <w:rPr/>
+              <w:t>C19H16O4</w:t>
+            </w:r>
+          </w:p>
+          <w:p>
+            <w:pPr>
+              <w:pStyle w:val="Normalsmall"/>
+              <w:spacing w:lineRule="auto" w:line="240"/>
+              <w:rPr/>
+            </w:pPr>
+            <w:r>
+              <w:rPr/>
+              <w:t>Mw: 308.10</w:t>
+            </w:r>
+          </w:p>
+          <w:p>
+            <w:pPr>
+              <w:pStyle w:val="Normalsmall"/>
+              <w:spacing w:lineRule="auto" w:line="240"/>
+              <w:rPr/>
+            </w:pPr>
+            <w:r>
+              <w:rPr/>
+            </w:r>
+          </w:p>
+          <w:p>
+            <w:pPr>
+              <w:pStyle w:val="Normalsmall"/>
+              <w:spacing w:lineRule="auto" w:line="240"/>
+              <w:rPr>
+                <w:b w:val="false"/>
+                <w:bCs w:val="false"/>
+              </w:rPr>
+            </w:pPr>
+            <w:r>
+              <w:rPr>
+                <w:b w:val="false"/>
+                <w:bCs w:val="false"/>
+              </w:rPr>
+              <w:t>CHEBI:10033</w:t>
+            </w:r>
+          </w:p>
+          <w:p>
+            <w:pPr>
+              <w:pStyle w:val="Normalsmall"/>
+              <w:spacing w:lineRule="auto" w:line="240"/>
+              <w:rPr/>
+            </w:pPr>
+            <w:r>
+              <w:rPr/>
+              <w:t>KEGG:C01541</w:t>
             </w:r>
           </w:p>
         </w:tc>
         <w:tc>
           <w:tcPr>
-            <w:tcW w:w="1435" w:type="dxa"/>
+            <w:tcW w:w="1434" w:type="dxa"/>
             <w:tcBorders>
               <w:top w:val="nil"/>
               <w:left w:val="nil"/>
@@ -2150,7 +2477,7 @@
         </w:tc>
         <w:tc>
           <w:tcPr>
-            <w:tcW w:w="6034" w:type="dxa"/>
+            <w:tcW w:w="6035" w:type="dxa"/>
             <w:tcBorders>
               <w:top w:val="nil"/>
               <w:left w:val="nil"/>
@@ -2169,7 +2496,6 @@
             </w:pPr>
             <w:r>
               <w:rPr/>
-              <w:t>minor</w:t>
             </w:r>
           </w:p>
         </w:tc>
@@ -2180,7 +2506,7 @@
         </w:trPr>
         <w:tc>
           <w:tcPr>
-            <w:tcW w:w="897" w:type="dxa"/>
+            <w:tcW w:w="895" w:type="dxa"/>
             <w:tcBorders>
               <w:top w:val="nil"/>
               <w:left w:val="nil"/>
@@ -2205,7 +2531,7 @@
                 <w:b/>
                 <w:bCs/>
               </w:rPr>
-              <w:t>cyp3a7</w:t>
+              <w:t>cyp1a2</w:t>
             </w:r>
           </w:p>
         </w:tc>
@@ -2236,13 +2562,13 @@
                 <w:b/>
                 <w:bCs/>
               </w:rPr>
-              <w:t>CYP3A7</w:t>
+              <w:t>CYP1A2</w:t>
             </w:r>
           </w:p>
         </w:tc>
         <w:tc>
           <w:tcPr>
-            <w:tcW w:w="1435" w:type="dxa"/>
+            <w:tcW w:w="1434" w:type="dxa"/>
             <w:tcBorders>
               <w:top w:val="nil"/>
               <w:left w:val="nil"/>
@@ -2266,7 +2592,7 @@
         </w:tc>
         <w:tc>
           <w:tcPr>
-            <w:tcW w:w="6034" w:type="dxa"/>
+            <w:tcW w:w="6035" w:type="dxa"/>
             <w:tcBorders>
               <w:top w:val="nil"/>
               <w:left w:val="nil"/>
@@ -2285,7 +2611,7 @@
             </w:pPr>
             <w:r>
               <w:rPr/>
-              <w:t>minor</w:t>
+              <w:t xml:space="preserve">Primary </w:t>
             </w:r>
           </w:p>
         </w:tc>
@@ -2296,7 +2622,7 @@
         </w:trPr>
         <w:tc>
           <w:tcPr>
-            <w:tcW w:w="897" w:type="dxa"/>
+            <w:tcW w:w="895" w:type="dxa"/>
             <w:tcBorders>
               <w:top w:val="nil"/>
               <w:left w:val="nil"/>
@@ -2321,7 +2647,7 @@
                 <w:b/>
                 <w:bCs/>
               </w:rPr>
-              <w:t>cyp2c8</w:t>
+              <w:t>cyp2e1</w:t>
             </w:r>
           </w:p>
         </w:tc>
@@ -2352,13 +2678,13 @@
                 <w:b/>
                 <w:bCs/>
               </w:rPr>
-              <w:t>CYP2C8</w:t>
+              <w:t>CYP2E1</w:t>
             </w:r>
           </w:p>
         </w:tc>
         <w:tc>
           <w:tcPr>
-            <w:tcW w:w="1435" w:type="dxa"/>
+            <w:tcW w:w="1434" w:type="dxa"/>
             <w:tcBorders>
               <w:top w:val="nil"/>
               <w:left w:val="nil"/>
@@ -2382,7 +2708,7 @@
         </w:tc>
         <w:tc>
           <w:tcPr>
-            <w:tcW w:w="6034" w:type="dxa"/>
+            <w:tcW w:w="6035" w:type="dxa"/>
             <w:tcBorders>
               <w:top w:val="nil"/>
               <w:left w:val="nil"/>
@@ -2412,7 +2738,7 @@
         </w:trPr>
         <w:tc>
           <w:tcPr>
-            <w:tcW w:w="897" w:type="dxa"/>
+            <w:tcW w:w="895" w:type="dxa"/>
             <w:tcBorders>
               <w:top w:val="nil"/>
               <w:left w:val="nil"/>
@@ -2437,7 +2763,7 @@
                 <w:b/>
                 <w:bCs/>
               </w:rPr>
-              <w:t>cyp2c9</w:t>
+              <w:t>cyp3a4</w:t>
             </w:r>
           </w:p>
         </w:tc>
@@ -2468,13 +2794,13 @@
                 <w:b/>
                 <w:bCs/>
               </w:rPr>
-              <w:t>CYP2C9</w:t>
+              <w:t>CYP3A4</w:t>
             </w:r>
           </w:p>
         </w:tc>
         <w:tc>
           <w:tcPr>
-            <w:tcW w:w="1435" w:type="dxa"/>
+            <w:tcW w:w="1434" w:type="dxa"/>
             <w:tcBorders>
               <w:top w:val="nil"/>
               <w:left w:val="nil"/>
@@ -2498,7 +2824,7 @@
         </w:tc>
         <w:tc>
           <w:tcPr>
-            <w:tcW w:w="6034" w:type="dxa"/>
+            <w:tcW w:w="6035" w:type="dxa"/>
             <w:tcBorders>
               <w:top w:val="nil"/>
               <w:left w:val="nil"/>
@@ -2528,7 +2854,471 @@
         </w:trPr>
         <w:tc>
           <w:tcPr>
-            <w:tcW w:w="897" w:type="dxa"/>
+            <w:tcW w:w="895" w:type="dxa"/>
+            <w:tcBorders>
+              <w:top w:val="nil"/>
+              <w:left w:val="nil"/>
+              <w:bottom w:val="single" w:sz="4" w:space="0" w:color="00000A"/>
+              <w:insideH w:val="single" w:sz="4" w:space="0" w:color="00000A"/>
+              <w:right w:val="nil"/>
+              <w:insideV w:val="nil"/>
+            </w:tcBorders>
+            <w:shd w:fill="FFFFFF" w:val="clear"/>
+          </w:tcPr>
+          <w:p>
+            <w:pPr>
+              <w:pStyle w:val="Normalsmall"/>
+              <w:spacing w:lineRule="auto" w:line="240"/>
+              <w:rPr>
+                <w:b/>
+                <w:bCs/>
+              </w:rPr>
+            </w:pPr>
+            <w:r>
+              <w:rPr>
+                <w:b/>
+                <w:bCs/>
+              </w:rPr>
+              <w:t>cyp3a5</w:t>
+            </w:r>
+          </w:p>
+        </w:tc>
+        <w:tc>
+          <w:tcPr>
+            <w:tcW w:w="1981" w:type="dxa"/>
+            <w:tcBorders>
+              <w:top w:val="nil"/>
+              <w:left w:val="nil"/>
+              <w:bottom w:val="single" w:sz="4" w:space="0" w:color="00000A"/>
+              <w:insideH w:val="single" w:sz="4" w:space="0" w:color="00000A"/>
+              <w:right w:val="nil"/>
+              <w:insideV w:val="nil"/>
+            </w:tcBorders>
+            <w:shd w:fill="FFFFFF" w:val="clear"/>
+          </w:tcPr>
+          <w:p>
+            <w:pPr>
+              <w:pStyle w:val="Normalsmall"/>
+              <w:spacing w:lineRule="auto" w:line="240"/>
+              <w:rPr>
+                <w:b/>
+                <w:bCs/>
+              </w:rPr>
+            </w:pPr>
+            <w:r>
+              <w:rPr>
+                <w:b/>
+                <w:bCs/>
+              </w:rPr>
+              <w:t>CYP3A5</w:t>
+            </w:r>
+          </w:p>
+        </w:tc>
+        <w:tc>
+          <w:tcPr>
+            <w:tcW w:w="1434" w:type="dxa"/>
+            <w:tcBorders>
+              <w:top w:val="nil"/>
+              <w:left w:val="nil"/>
+              <w:bottom w:val="single" w:sz="4" w:space="0" w:color="00000A"/>
+              <w:insideH w:val="single" w:sz="4" w:space="0" w:color="00000A"/>
+              <w:right w:val="nil"/>
+              <w:insideV w:val="nil"/>
+            </w:tcBorders>
+            <w:shd w:fill="FFFFFF" w:val="clear"/>
+          </w:tcPr>
+          <w:p>
+            <w:pPr>
+              <w:pStyle w:val="Normalsmall"/>
+              <w:spacing w:lineRule="auto" w:line="240"/>
+              <w:rPr/>
+            </w:pPr>
+            <w:r>
+              <w:rPr/>
+            </w:r>
+          </w:p>
+        </w:tc>
+        <w:tc>
+          <w:tcPr>
+            <w:tcW w:w="6035" w:type="dxa"/>
+            <w:tcBorders>
+              <w:top w:val="nil"/>
+              <w:left w:val="nil"/>
+              <w:bottom w:val="single" w:sz="4" w:space="0" w:color="00000A"/>
+              <w:insideH w:val="single" w:sz="4" w:space="0" w:color="00000A"/>
+              <w:right w:val="nil"/>
+              <w:insideV w:val="nil"/>
+            </w:tcBorders>
+            <w:shd w:fill="FFFFFF" w:val="clear"/>
+          </w:tcPr>
+          <w:p>
+            <w:pPr>
+              <w:pStyle w:val="Normalsmall"/>
+              <w:spacing w:lineRule="auto" w:line="240"/>
+              <w:rPr/>
+            </w:pPr>
+            <w:r>
+              <w:rPr/>
+              <w:t>minor</w:t>
+            </w:r>
+          </w:p>
+        </w:tc>
+      </w:tr>
+      <w:tr>
+        <w:trPr>
+          <w:cantSplit w:val="false"/>
+        </w:trPr>
+        <w:tc>
+          <w:tcPr>
+            <w:tcW w:w="895" w:type="dxa"/>
+            <w:tcBorders>
+              <w:top w:val="nil"/>
+              <w:left w:val="nil"/>
+              <w:bottom w:val="single" w:sz="4" w:space="0" w:color="00000A"/>
+              <w:insideH w:val="single" w:sz="4" w:space="0" w:color="00000A"/>
+              <w:right w:val="nil"/>
+              <w:insideV w:val="nil"/>
+            </w:tcBorders>
+            <w:shd w:fill="FFFFFF" w:val="clear"/>
+          </w:tcPr>
+          <w:p>
+            <w:pPr>
+              <w:pStyle w:val="Normalsmall"/>
+              <w:spacing w:lineRule="auto" w:line="240"/>
+              <w:rPr>
+                <w:b/>
+                <w:bCs/>
+              </w:rPr>
+            </w:pPr>
+            <w:r>
+              <w:rPr>
+                <w:b/>
+                <w:bCs/>
+              </w:rPr>
+              <w:t>cyp3a7</w:t>
+            </w:r>
+          </w:p>
+        </w:tc>
+        <w:tc>
+          <w:tcPr>
+            <w:tcW w:w="1981" w:type="dxa"/>
+            <w:tcBorders>
+              <w:top w:val="nil"/>
+              <w:left w:val="nil"/>
+              <w:bottom w:val="single" w:sz="4" w:space="0" w:color="00000A"/>
+              <w:insideH w:val="single" w:sz="4" w:space="0" w:color="00000A"/>
+              <w:right w:val="nil"/>
+              <w:insideV w:val="nil"/>
+            </w:tcBorders>
+            <w:shd w:fill="FFFFFF" w:val="clear"/>
+          </w:tcPr>
+          <w:p>
+            <w:pPr>
+              <w:pStyle w:val="Normalsmall"/>
+              <w:spacing w:lineRule="auto" w:line="240"/>
+              <w:rPr>
+                <w:b/>
+                <w:bCs/>
+              </w:rPr>
+            </w:pPr>
+            <w:r>
+              <w:rPr>
+                <w:b/>
+                <w:bCs/>
+              </w:rPr>
+              <w:t>CYP3A7</w:t>
+            </w:r>
+          </w:p>
+        </w:tc>
+        <w:tc>
+          <w:tcPr>
+            <w:tcW w:w="1434" w:type="dxa"/>
+            <w:tcBorders>
+              <w:top w:val="nil"/>
+              <w:left w:val="nil"/>
+              <w:bottom w:val="single" w:sz="4" w:space="0" w:color="00000A"/>
+              <w:insideH w:val="single" w:sz="4" w:space="0" w:color="00000A"/>
+              <w:right w:val="nil"/>
+              <w:insideV w:val="nil"/>
+            </w:tcBorders>
+            <w:shd w:fill="FFFFFF" w:val="clear"/>
+          </w:tcPr>
+          <w:p>
+            <w:pPr>
+              <w:pStyle w:val="Normalsmall"/>
+              <w:spacing w:lineRule="auto" w:line="240"/>
+              <w:rPr/>
+            </w:pPr>
+            <w:r>
+              <w:rPr/>
+            </w:r>
+          </w:p>
+        </w:tc>
+        <w:tc>
+          <w:tcPr>
+            <w:tcW w:w="6035" w:type="dxa"/>
+            <w:tcBorders>
+              <w:top w:val="nil"/>
+              <w:left w:val="nil"/>
+              <w:bottom w:val="single" w:sz="4" w:space="0" w:color="00000A"/>
+              <w:insideH w:val="single" w:sz="4" w:space="0" w:color="00000A"/>
+              <w:right w:val="nil"/>
+              <w:insideV w:val="nil"/>
+            </w:tcBorders>
+            <w:shd w:fill="FFFFFF" w:val="clear"/>
+          </w:tcPr>
+          <w:p>
+            <w:pPr>
+              <w:pStyle w:val="Normalsmall"/>
+              <w:spacing w:lineRule="auto" w:line="240"/>
+              <w:rPr/>
+            </w:pPr>
+            <w:r>
+              <w:rPr/>
+              <w:t>minor</w:t>
+            </w:r>
+          </w:p>
+        </w:tc>
+      </w:tr>
+      <w:tr>
+        <w:trPr>
+          <w:cantSplit w:val="false"/>
+        </w:trPr>
+        <w:tc>
+          <w:tcPr>
+            <w:tcW w:w="895" w:type="dxa"/>
+            <w:tcBorders>
+              <w:top w:val="nil"/>
+              <w:left w:val="nil"/>
+              <w:bottom w:val="single" w:sz="4" w:space="0" w:color="00000A"/>
+              <w:insideH w:val="single" w:sz="4" w:space="0" w:color="00000A"/>
+              <w:right w:val="nil"/>
+              <w:insideV w:val="nil"/>
+            </w:tcBorders>
+            <w:shd w:fill="FFFFFF" w:val="clear"/>
+          </w:tcPr>
+          <w:p>
+            <w:pPr>
+              <w:pStyle w:val="Normalsmall"/>
+              <w:spacing w:lineRule="auto" w:line="240"/>
+              <w:rPr>
+                <w:b/>
+                <w:bCs/>
+              </w:rPr>
+            </w:pPr>
+            <w:r>
+              <w:rPr>
+                <w:b/>
+                <w:bCs/>
+              </w:rPr>
+              <w:t>cyp2c8</w:t>
+            </w:r>
+          </w:p>
+        </w:tc>
+        <w:tc>
+          <w:tcPr>
+            <w:tcW w:w="1981" w:type="dxa"/>
+            <w:tcBorders>
+              <w:top w:val="nil"/>
+              <w:left w:val="nil"/>
+              <w:bottom w:val="single" w:sz="4" w:space="0" w:color="00000A"/>
+              <w:insideH w:val="single" w:sz="4" w:space="0" w:color="00000A"/>
+              <w:right w:val="nil"/>
+              <w:insideV w:val="nil"/>
+            </w:tcBorders>
+            <w:shd w:fill="FFFFFF" w:val="clear"/>
+          </w:tcPr>
+          <w:p>
+            <w:pPr>
+              <w:pStyle w:val="Normalsmall"/>
+              <w:spacing w:lineRule="auto" w:line="240"/>
+              <w:rPr>
+                <w:b/>
+                <w:bCs/>
+              </w:rPr>
+            </w:pPr>
+            <w:r>
+              <w:rPr>
+                <w:b/>
+                <w:bCs/>
+              </w:rPr>
+              <w:t>CYP2C8</w:t>
+            </w:r>
+          </w:p>
+        </w:tc>
+        <w:tc>
+          <w:tcPr>
+            <w:tcW w:w="1434" w:type="dxa"/>
+            <w:tcBorders>
+              <w:top w:val="nil"/>
+              <w:left w:val="nil"/>
+              <w:bottom w:val="single" w:sz="4" w:space="0" w:color="00000A"/>
+              <w:insideH w:val="single" w:sz="4" w:space="0" w:color="00000A"/>
+              <w:right w:val="nil"/>
+              <w:insideV w:val="nil"/>
+            </w:tcBorders>
+            <w:shd w:fill="FFFFFF" w:val="clear"/>
+          </w:tcPr>
+          <w:p>
+            <w:pPr>
+              <w:pStyle w:val="Normalsmall"/>
+              <w:spacing w:lineRule="auto" w:line="240"/>
+              <w:rPr/>
+            </w:pPr>
+            <w:r>
+              <w:rPr/>
+            </w:r>
+          </w:p>
+        </w:tc>
+        <w:tc>
+          <w:tcPr>
+            <w:tcW w:w="6035" w:type="dxa"/>
+            <w:tcBorders>
+              <w:top w:val="nil"/>
+              <w:left w:val="nil"/>
+              <w:bottom w:val="single" w:sz="4" w:space="0" w:color="00000A"/>
+              <w:insideH w:val="single" w:sz="4" w:space="0" w:color="00000A"/>
+              <w:right w:val="nil"/>
+              <w:insideV w:val="nil"/>
+            </w:tcBorders>
+            <w:shd w:fill="FFFFFF" w:val="clear"/>
+          </w:tcPr>
+          <w:p>
+            <w:pPr>
+              <w:pStyle w:val="Normalsmall"/>
+              <w:spacing w:lineRule="auto" w:line="240"/>
+              <w:rPr/>
+            </w:pPr>
+            <w:r>
+              <w:rPr/>
+              <w:t>minor</w:t>
+            </w:r>
+          </w:p>
+        </w:tc>
+      </w:tr>
+      <w:tr>
+        <w:trPr>
+          <w:cantSplit w:val="false"/>
+        </w:trPr>
+        <w:tc>
+          <w:tcPr>
+            <w:tcW w:w="895" w:type="dxa"/>
+            <w:tcBorders>
+              <w:top w:val="nil"/>
+              <w:left w:val="nil"/>
+              <w:bottom w:val="single" w:sz="4" w:space="0" w:color="00000A"/>
+              <w:insideH w:val="single" w:sz="4" w:space="0" w:color="00000A"/>
+              <w:right w:val="nil"/>
+              <w:insideV w:val="nil"/>
+            </w:tcBorders>
+            <w:shd w:fill="FFFFFF" w:val="clear"/>
+          </w:tcPr>
+          <w:p>
+            <w:pPr>
+              <w:pStyle w:val="Normalsmall"/>
+              <w:spacing w:lineRule="auto" w:line="240"/>
+              <w:rPr>
+                <w:b/>
+                <w:bCs/>
+              </w:rPr>
+            </w:pPr>
+            <w:r>
+              <w:rPr>
+                <w:b/>
+                <w:bCs/>
+              </w:rPr>
+              <w:t>cyp2c9</w:t>
+            </w:r>
+          </w:p>
+        </w:tc>
+        <w:tc>
+          <w:tcPr>
+            <w:tcW w:w="1981" w:type="dxa"/>
+            <w:tcBorders>
+              <w:top w:val="nil"/>
+              <w:left w:val="nil"/>
+              <w:bottom w:val="single" w:sz="4" w:space="0" w:color="00000A"/>
+              <w:insideH w:val="single" w:sz="4" w:space="0" w:color="00000A"/>
+              <w:right w:val="nil"/>
+              <w:insideV w:val="nil"/>
+            </w:tcBorders>
+            <w:shd w:fill="FFFFFF" w:val="clear"/>
+          </w:tcPr>
+          <w:p>
+            <w:pPr>
+              <w:pStyle w:val="Normalsmall"/>
+              <w:spacing w:lineRule="auto" w:line="240"/>
+              <w:rPr>
+                <w:b/>
+                <w:bCs/>
+              </w:rPr>
+            </w:pPr>
+            <w:r>
+              <w:rPr>
+                <w:b/>
+                <w:bCs/>
+              </w:rPr>
+              <w:t>CYP2C9</w:t>
+            </w:r>
+          </w:p>
+        </w:tc>
+        <w:tc>
+          <w:tcPr>
+            <w:tcW w:w="1434" w:type="dxa"/>
+            <w:tcBorders>
+              <w:top w:val="nil"/>
+              <w:left w:val="nil"/>
+              <w:bottom w:val="single" w:sz="4" w:space="0" w:color="00000A"/>
+              <w:insideH w:val="single" w:sz="4" w:space="0" w:color="00000A"/>
+              <w:right w:val="nil"/>
+              <w:insideV w:val="nil"/>
+            </w:tcBorders>
+            <w:shd w:fill="FFFFFF" w:val="clear"/>
+          </w:tcPr>
+          <w:p>
+            <w:pPr>
+              <w:pStyle w:val="Normalsmall"/>
+              <w:spacing w:lineRule="auto" w:line="240"/>
+              <w:rPr/>
+            </w:pPr>
+            <w:r>
+              <w:rPr/>
+            </w:r>
+          </w:p>
+        </w:tc>
+        <w:tc>
+          <w:tcPr>
+            <w:tcW w:w="6035" w:type="dxa"/>
+            <w:tcBorders>
+              <w:top w:val="nil"/>
+              <w:left w:val="nil"/>
+              <w:bottom w:val="single" w:sz="4" w:space="0" w:color="00000A"/>
+              <w:insideH w:val="single" w:sz="4" w:space="0" w:color="00000A"/>
+              <w:right w:val="nil"/>
+              <w:insideV w:val="nil"/>
+            </w:tcBorders>
+            <w:shd w:fill="FFFFFF" w:val="clear"/>
+          </w:tcPr>
+          <w:p>
+            <w:pPr>
+              <w:pStyle w:val="Normalsmall"/>
+              <w:spacing w:lineRule="auto" w:line="240"/>
+              <w:rPr/>
+            </w:pPr>
+            <w:r>
+              <w:rPr/>
+              <w:t>minor</w:t>
+            </w:r>
+          </w:p>
+        </w:tc>
+      </w:tr>
+      <w:tr>
+        <w:trPr>
+          <w:cantSplit w:val="false"/>
+        </w:trPr>
+        <w:tc>
+          <w:tcPr>
+            <w:tcW w:w="895" w:type="dxa"/>
             <w:tcBorders>
               <w:top w:val="single" w:sz="4" w:space="0" w:color="00000A"/>
               <w:left w:val="nil"/>
@@ -2633,7 +3423,7 @@
         </w:tc>
         <w:tc>
           <w:tcPr>
-            <w:tcW w:w="1435" w:type="dxa"/>
+            <w:tcW w:w="1434" w:type="dxa"/>
             <w:tcBorders>
               <w:top w:val="single" w:sz="4" w:space="0" w:color="00000A"/>
               <w:left w:val="nil"/>
@@ -2657,7 +3447,7 @@
         </w:tc>
         <w:tc>
           <w:tcPr>
-            <w:tcW w:w="6034" w:type="dxa"/>
+            <w:tcW w:w="6035" w:type="dxa"/>
             <w:tcBorders>
               <w:top w:val="single" w:sz="4" w:space="0" w:color="00000A"/>
               <w:left w:val="nil"/>
@@ -2686,7 +3476,7 @@
         </w:trPr>
         <w:tc>
           <w:tcPr>
-            <w:tcW w:w="897" w:type="dxa"/>
+            <w:tcW w:w="895" w:type="dxa"/>
             <w:tcBorders>
               <w:top w:val="nil"/>
               <w:left w:val="nil"/>
@@ -2791,7 +3581,7 @@
         </w:tc>
         <w:tc>
           <w:tcPr>
-            <w:tcW w:w="1435" w:type="dxa"/>
+            <w:tcW w:w="1434" w:type="dxa"/>
             <w:tcBorders>
               <w:top w:val="nil"/>
               <w:left w:val="nil"/>
@@ -2815,7 +3605,7 @@
         </w:tc>
         <w:tc>
           <w:tcPr>
-            <w:tcW w:w="6034" w:type="dxa"/>
+            <w:tcW w:w="6035" w:type="dxa"/>
             <w:tcBorders>
               <w:top w:val="nil"/>
               <w:left w:val="nil"/>
@@ -2844,7 +3634,7 @@
         </w:trPr>
         <w:tc>
           <w:tcPr>
-            <w:tcW w:w="897" w:type="dxa"/>
+            <w:tcW w:w="895" w:type="dxa"/>
             <w:tcBorders>
               <w:top w:val="nil"/>
               <w:left w:val="nil"/>
@@ -3082,7 +3872,7 @@
         </w:tc>
         <w:tc>
           <w:tcPr>
-            <w:tcW w:w="1435" w:type="dxa"/>
+            <w:tcW w:w="1434" w:type="dxa"/>
             <w:tcBorders>
               <w:top w:val="nil"/>
               <w:left w:val="nil"/>
@@ -3206,7 +3996,7 @@
         </w:tc>
         <w:tc>
           <w:tcPr>
-            <w:tcW w:w="6034" w:type="dxa"/>
+            <w:tcW w:w="6035" w:type="dxa"/>
             <w:tcBorders>
               <w:top w:val="nil"/>
               <w:left w:val="nil"/>
@@ -3874,7 +4664,7 @@
         </w:trPr>
         <w:tc>
           <w:tcPr>
-            <w:tcW w:w="897" w:type="dxa"/>
+            <w:tcW w:w="895" w:type="dxa"/>
             <w:tcBorders>
               <w:top w:val="single" w:sz="4" w:space="0" w:color="00000A"/>
               <w:left w:val="nil"/>
@@ -4110,7 +4900,7 @@
         </w:tc>
         <w:tc>
           <w:tcPr>
-            <w:tcW w:w="1435" w:type="dxa"/>
+            <w:tcW w:w="1434" w:type="dxa"/>
             <w:tcBorders>
               <w:top w:val="single" w:sz="4" w:space="0" w:color="00000A"/>
               <w:left w:val="nil"/>
@@ -4234,7 +5024,7 @@
         </w:tc>
         <w:tc>
           <w:tcPr>
-            <w:tcW w:w="6034" w:type="dxa"/>
+            <w:tcW w:w="6035" w:type="dxa"/>
             <w:tcBorders>
               <w:top w:val="single" w:sz="4" w:space="0" w:color="00000A"/>
               <w:left w:val="nil"/>
@@ -4858,7 +5648,7 @@
         </w:trPr>
         <w:tc>
           <w:tcPr>
-            <w:tcW w:w="897" w:type="dxa"/>
+            <w:tcW w:w="895" w:type="dxa"/>
             <w:tcBorders>
               <w:top w:val="single" w:sz="4" w:space="0" w:color="00000A"/>
               <w:left w:val="nil"/>
@@ -5090,7 +5880,7 @@
         </w:tc>
         <w:tc>
           <w:tcPr>
-            <w:tcW w:w="1435" w:type="dxa"/>
+            <w:tcW w:w="1434" w:type="dxa"/>
             <w:tcBorders>
               <w:top w:val="single" w:sz="4" w:space="0" w:color="00000A"/>
               <w:left w:val="nil"/>
@@ -5174,7 +5964,7 @@
         </w:tc>
         <w:tc>
           <w:tcPr>
-            <w:tcW w:w="6034" w:type="dxa"/>
+            <w:tcW w:w="6035" w:type="dxa"/>
             <w:tcBorders>
               <w:top w:val="single" w:sz="4" w:space="0" w:color="00000A"/>
               <w:left w:val="nil"/>
@@ -5516,7 +6306,7 @@
         </w:trPr>
         <w:tc>
           <w:tcPr>
-            <w:tcW w:w="897" w:type="dxa"/>
+            <w:tcW w:w="895" w:type="dxa"/>
             <w:tcBorders>
               <w:top w:val="single" w:sz="4" w:space="0" w:color="00000A"/>
               <w:left w:val="nil"/>
@@ -5740,7 +6530,7 @@
         </w:tc>
         <w:tc>
           <w:tcPr>
-            <w:tcW w:w="1435" w:type="dxa"/>
+            <w:tcW w:w="1434" w:type="dxa"/>
             <w:tcBorders>
               <w:top w:val="single" w:sz="4" w:space="0" w:color="00000A"/>
               <w:left w:val="nil"/>
@@ -5786,7 +6576,7 @@
         </w:tc>
         <w:tc>
           <w:tcPr>
-            <w:tcW w:w="6034" w:type="dxa"/>
+            <w:tcW w:w="6035" w:type="dxa"/>
             <w:tcBorders>
               <w:top w:val="single" w:sz="4" w:space="0" w:color="00000A"/>
               <w:left w:val="nil"/>
@@ -6396,7 +7186,7 @@
         </w:trPr>
         <w:tc>
           <w:tcPr>
-            <w:tcW w:w="897" w:type="dxa"/>
+            <w:tcW w:w="895" w:type="dxa"/>
             <w:tcBorders>
               <w:top w:val="single" w:sz="4" w:space="0" w:color="00000A"/>
               <w:left w:val="nil"/>
@@ -6634,7 +7424,7 @@
         </w:tc>
         <w:tc>
           <w:tcPr>
-            <w:tcW w:w="1435" w:type="dxa"/>
+            <w:tcW w:w="1434" w:type="dxa"/>
             <w:tcBorders>
               <w:top w:val="single" w:sz="4" w:space="0" w:color="00000A"/>
               <w:left w:val="nil"/>
@@ -6669,7 +7459,7 @@
         </w:tc>
         <w:tc>
           <w:tcPr>
-            <w:tcW w:w="6034" w:type="dxa"/>
+            <w:tcW w:w="6035" w:type="dxa"/>
             <w:tcBorders>
               <w:top w:val="single" w:sz="4" w:space="0" w:color="00000A"/>
               <w:left w:val="nil"/>
@@ -7115,7 +7905,7 @@
         </w:trPr>
         <w:tc>
           <w:tcPr>
-            <w:tcW w:w="897" w:type="dxa"/>
+            <w:tcW w:w="895" w:type="dxa"/>
             <w:tcBorders>
               <w:top w:val="single" w:sz="4" w:space="0" w:color="00000A"/>
               <w:left w:val="nil"/>
@@ -7341,7 +8131,7 @@
         </w:tc>
         <w:tc>
           <w:tcPr>
-            <w:tcW w:w="1435" w:type="dxa"/>
+            <w:tcW w:w="1434" w:type="dxa"/>
             <w:tcBorders>
               <w:top w:val="single" w:sz="4" w:space="0" w:color="00000A"/>
               <w:left w:val="nil"/>
@@ -7376,7 +8166,7 @@
         </w:tc>
         <w:tc>
           <w:tcPr>
-            <w:tcW w:w="6034" w:type="dxa"/>
+            <w:tcW w:w="6035" w:type="dxa"/>
             <w:tcBorders>
               <w:top w:val="single" w:sz="4" w:space="0" w:color="00000A"/>
               <w:left w:val="nil"/>
@@ -7781,7 +8571,7 @@
         </w:trPr>
         <w:tc>
           <w:tcPr>
-            <w:tcW w:w="897" w:type="dxa"/>
+            <w:tcW w:w="895" w:type="dxa"/>
             <w:tcBorders>
               <w:top w:val="single" w:sz="4" w:space="0" w:color="00000A"/>
               <w:left w:val="nil"/>
@@ -8019,7 +8809,7 @@
         </w:tc>
         <w:tc>
           <w:tcPr>
-            <w:tcW w:w="1435" w:type="dxa"/>
+            <w:tcW w:w="1434" w:type="dxa"/>
             <w:tcBorders>
               <w:top w:val="single" w:sz="4" w:space="0" w:color="00000A"/>
               <w:left w:val="nil"/>
@@ -8054,7 +8844,7 @@
         </w:tc>
         <w:tc>
           <w:tcPr>
-            <w:tcW w:w="6034" w:type="dxa"/>
+            <w:tcW w:w="6035" w:type="dxa"/>
             <w:tcBorders>
               <w:top w:val="single" w:sz="4" w:space="0" w:color="00000A"/>
               <w:left w:val="nil"/>
@@ -8091,7 +8881,7 @@
         </w:trPr>
         <w:tc>
           <w:tcPr>
-            <w:tcW w:w="897" w:type="dxa"/>
+            <w:tcW w:w="895" w:type="dxa"/>
             <w:tcBorders>
               <w:top w:val="single" w:sz="4" w:space="0" w:color="00000A"/>
               <w:left w:val="nil"/>
@@ -8329,7 +9119,7 @@
         </w:tc>
         <w:tc>
           <w:tcPr>
-            <w:tcW w:w="1435" w:type="dxa"/>
+            <w:tcW w:w="1434" w:type="dxa"/>
             <w:tcBorders>
               <w:top w:val="single" w:sz="4" w:space="0" w:color="00000A"/>
               <w:left w:val="nil"/>
@@ -8364,7 +9154,7 @@
         </w:tc>
         <w:tc>
           <w:tcPr>
-            <w:tcW w:w="6034" w:type="dxa"/>
+            <w:tcW w:w="6035" w:type="dxa"/>
             <w:tcBorders>
               <w:top w:val="single" w:sz="4" w:space="0" w:color="00000A"/>
               <w:left w:val="nil"/>
@@ -8401,7 +9191,7 @@
         </w:trPr>
         <w:tc>
           <w:tcPr>
-            <w:tcW w:w="897" w:type="dxa"/>
+            <w:tcW w:w="895" w:type="dxa"/>
             <w:tcBorders>
               <w:top w:val="single" w:sz="4" w:space="0" w:color="00000A"/>
               <w:left w:val="nil"/>
@@ -8585,7 +9375,7 @@
         </w:tc>
         <w:tc>
           <w:tcPr>
-            <w:tcW w:w="1435" w:type="dxa"/>
+            <w:tcW w:w="1434" w:type="dxa"/>
             <w:tcBorders>
               <w:top w:val="single" w:sz="4" w:space="0" w:color="00000A"/>
               <w:left w:val="nil"/>
@@ -8620,7 +9410,7 @@
         </w:tc>
         <w:tc>
           <w:tcPr>
-            <w:tcW w:w="6034" w:type="dxa"/>
+            <w:tcW w:w="6035" w:type="dxa"/>
             <w:tcBorders>
               <w:top w:val="single" w:sz="4" w:space="0" w:color="00000A"/>
               <w:left w:val="nil"/>
@@ -8660,7 +9450,7 @@
         </w:trPr>
         <w:tc>
           <w:tcPr>
-            <w:tcW w:w="897" w:type="dxa"/>
+            <w:tcW w:w="895" w:type="dxa"/>
             <w:tcBorders>
               <w:top w:val="nil"/>
               <w:left w:val="nil"/>
@@ -8892,7 +9682,7 @@
         </w:tc>
         <w:tc>
           <w:tcPr>
-            <w:tcW w:w="1435" w:type="dxa"/>
+            <w:tcW w:w="1434" w:type="dxa"/>
             <w:tcBorders>
               <w:top w:val="nil"/>
               <w:left w:val="nil"/>
@@ -8931,7 +9721,7 @@
         </w:tc>
         <w:tc>
           <w:tcPr>
-            <w:tcW w:w="6034" w:type="dxa"/>
+            <w:tcW w:w="6035" w:type="dxa"/>
             <w:tcBorders>
               <w:top w:val="nil"/>
               <w:left w:val="nil"/>
@@ -8971,7 +9761,7 @@
         </w:trPr>
         <w:tc>
           <w:tcPr>
-            <w:tcW w:w="897" w:type="dxa"/>
+            <w:tcW w:w="895" w:type="dxa"/>
             <w:tcBorders>
               <w:top w:val="nil"/>
               <w:left w:val="nil"/>
@@ -9210,7 +10000,7 @@
         </w:tc>
         <w:tc>
           <w:tcPr>
-            <w:tcW w:w="1435" w:type="dxa"/>
+            <w:tcW w:w="1434" w:type="dxa"/>
             <w:tcBorders>
               <w:top w:val="nil"/>
               <w:left w:val="nil"/>
@@ -9245,7 +10035,7 @@
         </w:tc>
         <w:tc>
           <w:tcPr>
-            <w:tcW w:w="6034" w:type="dxa"/>
+            <w:tcW w:w="6035" w:type="dxa"/>
             <w:tcBorders>
               <w:top w:val="nil"/>
               <w:left w:val="nil"/>
@@ -9285,7 +10075,7 @@
         </w:trPr>
         <w:tc>
           <w:tcPr>
-            <w:tcW w:w="897" w:type="dxa"/>
+            <w:tcW w:w="895" w:type="dxa"/>
             <w:tcBorders>
               <w:top w:val="nil"/>
               <w:left w:val="nil"/>
@@ -9515,7 +10305,7 @@
         </w:tc>
         <w:tc>
           <w:tcPr>
-            <w:tcW w:w="1435" w:type="dxa"/>
+            <w:tcW w:w="1434" w:type="dxa"/>
             <w:tcBorders>
               <w:top w:val="nil"/>
               <w:left w:val="nil"/>
@@ -9550,7 +10340,7 @@
         </w:tc>
         <w:tc>
           <w:tcPr>
-            <w:tcW w:w="6034" w:type="dxa"/>
+            <w:tcW w:w="6035" w:type="dxa"/>
             <w:tcBorders>
               <w:top w:val="nil"/>
               <w:left w:val="nil"/>
@@ -9590,7 +10380,7 @@
         </w:trPr>
         <w:tc>
           <w:tcPr>
-            <w:tcW w:w="897" w:type="dxa"/>
+            <w:tcW w:w="895" w:type="dxa"/>
             <w:tcBorders>
               <w:top w:val="nil"/>
               <w:left w:val="nil"/>
@@ -9833,7 +10623,7 @@
         </w:tc>
         <w:tc>
           <w:tcPr>
-            <w:tcW w:w="1435" w:type="dxa"/>
+            <w:tcW w:w="1434" w:type="dxa"/>
             <w:tcBorders>
               <w:top w:val="nil"/>
               <w:left w:val="nil"/>
@@ -9868,7 +10658,7 @@
         </w:tc>
         <w:tc>
           <w:tcPr>
-            <w:tcW w:w="6034" w:type="dxa"/>
+            <w:tcW w:w="6035" w:type="dxa"/>
             <w:tcBorders>
               <w:top w:val="nil"/>
               <w:left w:val="nil"/>
@@ -10647,7 +11437,7 @@
     <w:pPr>
       <w:widowControl w:val="false"/>
       <w:suppressAutoHyphens w:val="true"/>
-      <w:overflowPunct w:val="false"/>
+      <w:overflowPunct w:val="true"/>
       <w:bidi w:val="0"/>
       <w:spacing w:lineRule="auto" w:line="360"/>
       <w:jc w:val="both"/>
@@ -11239,7 +12029,7 @@
         <w:tab w:val="left" w:pos="15300" w:leader="none"/>
       </w:tabs>
       <w:suppressAutoHyphens w:val="true"/>
-      <w:overflowPunct w:val="false"/>
+      <w:overflowPunct w:val="true"/>
       <w:bidi w:val="0"/>
       <w:spacing w:before="160" w:after="0"/>
       <w:jc w:val="left"/>
@@ -11383,7 +12173,7 @@
         <w:tab w:val="left" w:pos="15840" w:leader="none"/>
       </w:tabs>
       <w:suppressAutoHyphens w:val="true"/>
-      <w:overflowPunct w:val="false"/>
+      <w:overflowPunct w:val="true"/>
       <w:bidi w:val="0"/>
       <w:jc w:val="center"/>
     </w:pPr>
@@ -11414,7 +12204,7 @@
         <w:tab w:val="left" w:pos="15840" w:leader="none"/>
       </w:tabs>
       <w:suppressAutoHyphens w:val="true"/>
-      <w:overflowPunct w:val="false"/>
+      <w:overflowPunct w:val="true"/>
       <w:bidi w:val="0"/>
       <w:spacing w:before="160" w:after="0"/>
       <w:jc w:val="center"/>
@@ -11446,7 +12236,7 @@
         <w:tab w:val="left" w:pos="15840" w:leader="none"/>
       </w:tabs>
       <w:suppressAutoHyphens w:val="true"/>
-      <w:overflowPunct w:val="false"/>
+      <w:overflowPunct w:val="true"/>
       <w:bidi w:val="0"/>
       <w:spacing w:before="90" w:after="0"/>
       <w:jc w:val="left"/>
@@ -11478,7 +12268,7 @@
         <w:tab w:val="left" w:pos="15840" w:leader="none"/>
       </w:tabs>
       <w:suppressAutoHyphens w:val="true"/>
-      <w:overflowPunct w:val="false"/>
+      <w:overflowPunct w:val="true"/>
       <w:bidi w:val="0"/>
       <w:jc w:val="left"/>
     </w:pPr>
@@ -11495,7 +12285,7 @@
     <w:pPr>
       <w:widowControl w:val="false"/>
       <w:suppressAutoHyphens w:val="true"/>
-      <w:overflowPunct w:val="false"/>
+      <w:overflowPunct w:val="true"/>
       <w:bidi w:val="0"/>
       <w:jc w:val="center"/>
     </w:pPr>
@@ -11512,7 +12302,7 @@
     <w:pPr>
       <w:widowControl w:val="false"/>
       <w:suppressAutoHyphens w:val="true"/>
-      <w:overflowPunct w:val="false"/>
+      <w:overflowPunct w:val="true"/>
       <w:bidi w:val="0"/>
       <w:spacing w:lineRule="atLeast" w:line="200"/>
       <w:jc w:val="left"/>
@@ -11742,7 +12532,7 @@
         <w:tab w:val="left" w:pos="15840" w:leader="none"/>
       </w:tabs>
       <w:suppressAutoHyphens w:val="true"/>
-      <w:overflowPunct w:val="false"/>
+      <w:overflowPunct w:val="true"/>
       <w:bidi w:val="0"/>
       <w:jc w:val="center"/>
     </w:pPr>
@@ -11773,7 +12563,7 @@
         <w:tab w:val="left" w:pos="15840" w:leader="none"/>
       </w:tabs>
       <w:suppressAutoHyphens w:val="true"/>
-      <w:overflowPunct w:val="false"/>
+      <w:overflowPunct w:val="true"/>
       <w:bidi w:val="0"/>
       <w:jc w:val="left"/>
     </w:pPr>
@@ -11790,7 +12580,7 @@
     <w:pPr>
       <w:widowControl w:val="false"/>
       <w:suppressAutoHyphens w:val="true"/>
-      <w:overflowPunct w:val="false"/>
+      <w:overflowPunct w:val="true"/>
       <w:bidi w:val="0"/>
       <w:jc w:val="center"/>
     </w:pPr>
@@ -11821,7 +12611,7 @@
         <w:tab w:val="left" w:pos="15840" w:leader="none"/>
       </w:tabs>
       <w:suppressAutoHyphens w:val="true"/>
-      <w:overflowPunct w:val="false"/>
+      <w:overflowPunct w:val="true"/>
       <w:bidi w:val="0"/>
       <w:spacing w:before="90" w:after="0"/>
       <w:jc w:val="left"/>
@@ -11852,7 +12642,7 @@
         <w:tab w:val="left" w:pos="15300" w:leader="none"/>
       </w:tabs>
       <w:suppressAutoHyphens w:val="true"/>
-      <w:overflowPunct w:val="false"/>
+      <w:overflowPunct w:val="true"/>
       <w:bidi w:val="0"/>
       <w:spacing w:before="160" w:after="0"/>
       <w:jc w:val="left"/>
@@ -11982,7 +12772,7 @@
     <w:pPr>
       <w:widowControl/>
       <w:suppressAutoHyphens w:val="true"/>
-      <w:overflowPunct w:val="false"/>
+      <w:overflowPunct w:val="true"/>
       <w:bidi w:val="0"/>
       <w:jc w:val="left"/>
     </w:pPr>

</xml_diff>